<commit_message>
more responses, yellow marking
</commit_message>
<xml_diff>
--- a/tex/referee-data-MDPI/Responses.docx
+++ b/tex/referee-data-MDPI/Responses.docx
@@ -7181,17 +7181,67 @@
           <w:szCs w:val="20"/>
           <w:lang w:val="sl-SI" w:eastAsia="en-GB"/>
         </w:rPr>
-        <w:t>You will find that the proofs in Section 4 are written out in a more precise way, which hopefully improves the readability</w:t>
-      </w:r>
-      <w:r>
-        <w:rPr>
-          <w:rFonts w:ascii="Arial" w:eastAsia="Times New Roman" w:hAnsi="Arial" w:cs="Arial"/>
-          <w:color w:val="0A0A0A"/>
-          <w:sz w:val="20"/>
-          <w:szCs w:val="20"/>
-          <w:lang w:eastAsia="en-GB"/>
-        </w:rPr>
-        <w:t xml:space="preserve">. </w:t>
+        <w:t>We hope that the reviewer</w:t>
+      </w:r>
+      <w:r>
+        <w:rPr>
+          <w:rFonts w:ascii="Arial" w:eastAsia="Times New Roman" w:hAnsi="Arial" w:cs="Arial"/>
+          <w:color w:val="0A0A0A"/>
+          <w:sz w:val="20"/>
+          <w:szCs w:val="20"/>
+          <w:lang w:val="sl-SI" w:eastAsia="en-GB"/>
+        </w:rPr>
+        <w:t xml:space="preserve"> will find </w:t>
+      </w:r>
+      <w:r>
+        <w:rPr>
+          <w:rFonts w:ascii="Arial" w:eastAsia="Times New Roman" w:hAnsi="Arial" w:cs="Arial"/>
+          <w:color w:val="0A0A0A"/>
+          <w:sz w:val="20"/>
+          <w:szCs w:val="20"/>
+          <w:lang w:val="sl-SI" w:eastAsia="en-GB"/>
+        </w:rPr>
+        <w:t xml:space="preserve">the updated version of </w:t>
+      </w:r>
+      <w:r>
+        <w:rPr>
+          <w:rFonts w:ascii="Arial" w:eastAsia="Times New Roman" w:hAnsi="Arial" w:cs="Arial"/>
+          <w:color w:val="0A0A0A"/>
+          <w:sz w:val="20"/>
+          <w:szCs w:val="20"/>
+          <w:lang w:val="sl-SI" w:eastAsia="en-GB"/>
+        </w:rPr>
+        <w:t xml:space="preserve">Section 4 </w:t>
+      </w:r>
+      <w:r>
+        <w:rPr>
+          <w:rFonts w:ascii="Arial" w:eastAsia="Times New Roman" w:hAnsi="Arial" w:cs="Arial"/>
+          <w:color w:val="0A0A0A"/>
+          <w:sz w:val="20"/>
+          <w:szCs w:val="20"/>
+          <w:lang w:val="sl-SI" w:eastAsia="en-GB"/>
+        </w:rPr>
+        <w:t xml:space="preserve">to be </w:t>
+      </w:r>
+      <w:r>
+        <w:rPr>
+          <w:rFonts w:ascii="Arial" w:eastAsia="Times New Roman" w:hAnsi="Arial" w:cs="Arial"/>
+          <w:color w:val="0A0A0A"/>
+          <w:sz w:val="20"/>
+          <w:szCs w:val="20"/>
+          <w:lang w:val="sl-SI" w:eastAsia="en-GB"/>
+        </w:rPr>
+        <w:t xml:space="preserve">more </w:t>
+      </w:r>
+      <w:r>
+        <w:rPr>
+          <w:rFonts w:ascii="Arial" w:eastAsia="Times New Roman" w:hAnsi="Arial" w:cs="Arial"/>
+          <w:color w:val="0A0A0A"/>
+          <w:sz w:val="20"/>
+          <w:szCs w:val="20"/>
+          <w:lang w:val="sl-SI" w:eastAsia="en-GB"/>
+        </w:rPr>
+        <w:t xml:space="preserve">readable, with additional details facilitating understanding. </w:t>
       </w:r>
     </w:p>
     <w:p>
@@ -8320,15 +8370,17 @@
           <w:color w:val="0A0A0A"/>
           <w:sz w:val="20"/>
           <w:szCs w:val="20"/>
-          <w:lang w:eastAsia="en-GB"/>
-        </w:rPr>
-      </w:pPr>
-      <w:r>
-        <w:rPr>
-          <w:rFonts w:ascii="Arial" w:eastAsia="Times New Roman" w:hAnsi="Arial" w:cs="Arial"/>
-          <w:color w:val="0A0A0A"/>
-          <w:sz w:val="20"/>
-          <w:szCs w:val="20"/>
+          <w:highlight w:val="yellow"/>
+          <w:lang w:eastAsia="en-GB"/>
+        </w:rPr>
+      </w:pPr>
+      <w:r>
+        <w:rPr>
+          <w:rFonts w:ascii="Arial" w:eastAsia="Times New Roman" w:hAnsi="Arial" w:cs="Arial"/>
+          <w:color w:val="0A0A0A"/>
+          <w:sz w:val="20"/>
+          <w:szCs w:val="20"/>
+          <w:highlight w:val="yellow"/>
           <w:lang w:eastAsia="en-GB"/>
         </w:rPr>
         <w:t>Lemma 2: What is a "generating function"?</w:t>
@@ -8342,15 +8394,17 @@
           <w:color w:val="0A0A0A"/>
           <w:sz w:val="20"/>
           <w:szCs w:val="20"/>
-          <w:lang w:eastAsia="en-GB"/>
-        </w:rPr>
-      </w:pPr>
-      <w:r>
-        <w:rPr>
-          <w:rFonts w:ascii="Arial" w:eastAsia="Times New Roman" w:hAnsi="Arial" w:cs="Arial"/>
-          <w:color w:val="0A0A0A"/>
-          <w:sz w:val="20"/>
-          <w:szCs w:val="20"/>
+          <w:highlight w:val="yellow"/>
+          <w:lang w:eastAsia="en-GB"/>
+        </w:rPr>
+      </w:pPr>
+      <w:r>
+        <w:rPr>
+          <w:rFonts w:ascii="Arial" w:eastAsia="Times New Roman" w:hAnsi="Arial" w:cs="Arial"/>
+          <w:color w:val="0A0A0A"/>
+          <w:sz w:val="20"/>
+          <w:szCs w:val="20"/>
+          <w:highlight w:val="yellow"/>
           <w:lang w:eastAsia="en-GB"/>
         </w:rPr>
         <w:t>Page 10:</w:t>
@@ -8364,15 +8418,17 @@
           <w:color w:val="0A0A0A"/>
           <w:sz w:val="20"/>
           <w:szCs w:val="20"/>
-          <w:lang w:eastAsia="en-GB"/>
-        </w:rPr>
-      </w:pPr>
-      <w:r>
-        <w:rPr>
-          <w:rFonts w:ascii="Arial" w:eastAsia="Times New Roman" w:hAnsi="Arial" w:cs="Arial"/>
-          <w:color w:val="0A0A0A"/>
-          <w:sz w:val="20"/>
-          <w:szCs w:val="20"/>
+          <w:highlight w:val="yellow"/>
+          <w:lang w:eastAsia="en-GB"/>
+        </w:rPr>
+      </w:pPr>
+      <w:r>
+        <w:rPr>
+          <w:rFonts w:ascii="Arial" w:eastAsia="Times New Roman" w:hAnsi="Arial" w:cs="Arial"/>
+          <w:color w:val="0A0A0A"/>
+          <w:sz w:val="20"/>
+          <w:szCs w:val="20"/>
+          <w:highlight w:val="yellow"/>
           <w:lang w:eastAsia="en-GB"/>
         </w:rPr>
         <w:t>I could not follow the proofs since it seems that some notations have not been introduced in a sufficiently detailed way:</w:t>
@@ -8386,15 +8442,17 @@
           <w:color w:val="0A0A0A"/>
           <w:sz w:val="20"/>
           <w:szCs w:val="20"/>
-          <w:lang w:eastAsia="en-GB"/>
-        </w:rPr>
-      </w:pPr>
-      <w:r>
-        <w:rPr>
-          <w:rFonts w:ascii="Arial" w:eastAsia="Times New Roman" w:hAnsi="Arial" w:cs="Arial"/>
-          <w:color w:val="0A0A0A"/>
-          <w:sz w:val="20"/>
-          <w:szCs w:val="20"/>
+          <w:highlight w:val="yellow"/>
+          <w:lang w:eastAsia="en-GB"/>
+        </w:rPr>
+      </w:pPr>
+      <w:r>
+        <w:rPr>
+          <w:rFonts w:ascii="Arial" w:eastAsia="Times New Roman" w:hAnsi="Arial" w:cs="Arial"/>
+          <w:color w:val="0A0A0A"/>
+          <w:sz w:val="20"/>
+          <w:szCs w:val="20"/>
+          <w:highlight w:val="yellow"/>
           <w:lang w:eastAsia="en-GB"/>
         </w:rPr>
         <w:t> - What does $\tilde$ mean?</w:t>
@@ -8408,15 +8466,17 @@
           <w:color w:val="0A0A0A"/>
           <w:sz w:val="20"/>
           <w:szCs w:val="20"/>
-          <w:lang w:eastAsia="en-GB"/>
-        </w:rPr>
-      </w:pPr>
-      <w:r>
-        <w:rPr>
-          <w:rFonts w:ascii="Arial" w:eastAsia="Times New Roman" w:hAnsi="Arial" w:cs="Arial"/>
-          <w:color w:val="0A0A0A"/>
-          <w:sz w:val="20"/>
-          <w:szCs w:val="20"/>
+          <w:highlight w:val="yellow"/>
+          <w:lang w:eastAsia="en-GB"/>
+        </w:rPr>
+      </w:pPr>
+      <w:r>
+        <w:rPr>
+          <w:rFonts w:ascii="Arial" w:eastAsia="Times New Roman" w:hAnsi="Arial" w:cs="Arial"/>
+          <w:color w:val="0A0A0A"/>
+          <w:sz w:val="20"/>
+          <w:szCs w:val="20"/>
+          <w:highlight w:val="yellow"/>
           <w:lang w:eastAsia="en-GB"/>
         </w:rPr>
         <w:t> - What is $\mathcal{B}_0$?</w:t>
@@ -8430,15 +8490,17 @@
           <w:color w:val="0A0A0A"/>
           <w:sz w:val="20"/>
           <w:szCs w:val="20"/>
-          <w:lang w:eastAsia="en-GB"/>
-        </w:rPr>
-      </w:pPr>
-      <w:r>
-        <w:rPr>
-          <w:rFonts w:ascii="Arial" w:eastAsia="Times New Roman" w:hAnsi="Arial" w:cs="Arial"/>
-          <w:color w:val="0A0A0A"/>
-          <w:sz w:val="20"/>
-          <w:szCs w:val="20"/>
+          <w:highlight w:val="yellow"/>
+          <w:lang w:eastAsia="en-GB"/>
+        </w:rPr>
+      </w:pPr>
+      <w:r>
+        <w:rPr>
+          <w:rFonts w:ascii="Arial" w:eastAsia="Times New Roman" w:hAnsi="Arial" w:cs="Arial"/>
+          <w:color w:val="0A0A0A"/>
+          <w:sz w:val="20"/>
+          <w:szCs w:val="20"/>
+          <w:highlight w:val="yellow"/>
           <w:lang w:eastAsia="en-GB"/>
         </w:rPr>
         <w:t> - What is $Bernoulli()$?</w:t>
@@ -8452,15 +8514,17 @@
           <w:color w:val="0A0A0A"/>
           <w:sz w:val="20"/>
           <w:szCs w:val="20"/>
-          <w:lang w:eastAsia="en-GB"/>
-        </w:rPr>
-      </w:pPr>
-      <w:r>
-        <w:rPr>
-          <w:rFonts w:ascii="Arial" w:eastAsia="Times New Roman" w:hAnsi="Arial" w:cs="Arial"/>
-          <w:color w:val="0A0A0A"/>
-          <w:sz w:val="20"/>
-          <w:szCs w:val="20"/>
+          <w:highlight w:val="yellow"/>
+          <w:lang w:eastAsia="en-GB"/>
+        </w:rPr>
+      </w:pPr>
+      <w:r>
+        <w:rPr>
+          <w:rFonts w:ascii="Arial" w:eastAsia="Times New Roman" w:hAnsi="Arial" w:cs="Arial"/>
+          <w:color w:val="0A0A0A"/>
+          <w:sz w:val="20"/>
+          <w:szCs w:val="20"/>
+          <w:highlight w:val="yellow"/>
           <w:lang w:eastAsia="en-GB"/>
         </w:rPr>
         <w:t> - Referring to the book of Gardiner [27] to possibly omit crucial definitions and keep the proof shortly is in stark contrast to the elaborative description of standard trie operations in the previous section. A more detailed description in how the proof works is more than welcome.</w:t>
@@ -8474,15 +8538,17 @@
           <w:color w:val="0A0A0A"/>
           <w:sz w:val="20"/>
           <w:szCs w:val="20"/>
-          <w:lang w:eastAsia="en-GB"/>
-        </w:rPr>
-      </w:pPr>
-      <w:r>
-        <w:rPr>
-          <w:rFonts w:ascii="Arial" w:eastAsia="Times New Roman" w:hAnsi="Arial" w:cs="Arial"/>
-          <w:color w:val="0A0A0A"/>
-          <w:sz w:val="20"/>
-          <w:szCs w:val="20"/>
+          <w:highlight w:val="yellow"/>
+          <w:lang w:eastAsia="en-GB"/>
+        </w:rPr>
+      </w:pPr>
+      <w:r>
+        <w:rPr>
+          <w:rFonts w:ascii="Arial" w:eastAsia="Times New Roman" w:hAnsi="Arial" w:cs="Arial"/>
+          <w:color w:val="0A0A0A"/>
+          <w:sz w:val="20"/>
+          <w:szCs w:val="20"/>
+          <w:highlight w:val="yellow"/>
           <w:lang w:eastAsia="en-GB"/>
         </w:rPr>
         <w:t> - What is a probability generating function?</w:t>
@@ -8496,15 +8562,17 @@
           <w:color w:val="0A0A0A"/>
           <w:sz w:val="20"/>
           <w:szCs w:val="20"/>
-          <w:lang w:eastAsia="en-GB"/>
-        </w:rPr>
-      </w:pPr>
-      <w:r>
-        <w:rPr>
-          <w:rFonts w:ascii="Arial" w:eastAsia="Times New Roman" w:hAnsi="Arial" w:cs="Arial"/>
-          <w:color w:val="0A0A0A"/>
-          <w:sz w:val="20"/>
-          <w:szCs w:val="20"/>
+          <w:highlight w:val="yellow"/>
+          <w:lang w:eastAsia="en-GB"/>
+        </w:rPr>
+      </w:pPr>
+      <w:r>
+        <w:rPr>
+          <w:rFonts w:ascii="Arial" w:eastAsia="Times New Roman" w:hAnsi="Arial" w:cs="Arial"/>
+          <w:color w:val="0A0A0A"/>
+          <w:sz w:val="20"/>
+          <w:szCs w:val="20"/>
+          <w:highlight w:val="yellow"/>
           <w:lang w:eastAsia="en-GB"/>
         </w:rPr>
         <w:t> - What is $1^-$?</w:t>
@@ -8518,15 +8586,17 @@
           <w:color w:val="0A0A0A"/>
           <w:sz w:val="20"/>
           <w:szCs w:val="20"/>
-          <w:lang w:eastAsia="en-GB"/>
-        </w:rPr>
-      </w:pPr>
-      <w:r>
-        <w:rPr>
-          <w:rFonts w:ascii="Arial" w:eastAsia="Times New Roman" w:hAnsi="Arial" w:cs="Arial"/>
-          <w:color w:val="0A0A0A"/>
-          <w:sz w:val="20"/>
-          <w:szCs w:val="20"/>
+          <w:highlight w:val="yellow"/>
+          <w:lang w:eastAsia="en-GB"/>
+        </w:rPr>
+      </w:pPr>
+      <w:r>
+        <w:rPr>
+          <w:rFonts w:ascii="Arial" w:eastAsia="Times New Roman" w:hAnsi="Arial" w:cs="Arial"/>
+          <w:color w:val="0A0A0A"/>
+          <w:sz w:val="20"/>
+          <w:szCs w:val="20"/>
+          <w:highlight w:val="yellow"/>
           <w:lang w:eastAsia="en-GB"/>
         </w:rPr>
         <w:t> - What is $G'_X$?</w:t>
@@ -8540,15 +8610,17 @@
           <w:color w:val="0A0A0A"/>
           <w:sz w:val="20"/>
           <w:szCs w:val="20"/>
-          <w:lang w:eastAsia="en-GB"/>
-        </w:rPr>
-      </w:pPr>
-      <w:r>
-        <w:rPr>
-          <w:rFonts w:ascii="Arial" w:eastAsia="Times New Roman" w:hAnsi="Arial" w:cs="Arial"/>
-          <w:color w:val="0A0A0A"/>
-          <w:sz w:val="20"/>
-          <w:szCs w:val="20"/>
+          <w:highlight w:val="yellow"/>
+          <w:lang w:eastAsia="en-GB"/>
+        </w:rPr>
+      </w:pPr>
+      <w:r>
+        <w:rPr>
+          <w:rFonts w:ascii="Arial" w:eastAsia="Times New Roman" w:hAnsi="Arial" w:cs="Arial"/>
+          <w:color w:val="0A0A0A"/>
+          <w:sz w:val="20"/>
+          <w:szCs w:val="20"/>
+          <w:highlight w:val="yellow"/>
           <w:lang w:eastAsia="en-GB"/>
         </w:rPr>
         <w:t> </w:t>
@@ -8562,15 +8634,17 @@
           <w:color w:val="0A0A0A"/>
           <w:sz w:val="20"/>
           <w:szCs w:val="20"/>
-          <w:lang w:eastAsia="en-GB"/>
-        </w:rPr>
-      </w:pPr>
-      <w:r>
-        <w:rPr>
-          <w:rFonts w:ascii="Arial" w:eastAsia="Times New Roman" w:hAnsi="Arial" w:cs="Arial"/>
-          <w:color w:val="0A0A0A"/>
-          <w:sz w:val="20"/>
-          <w:szCs w:val="20"/>
+          <w:highlight w:val="yellow"/>
+          <w:lang w:eastAsia="en-GB"/>
+        </w:rPr>
+      </w:pPr>
+      <w:r>
+        <w:rPr>
+          <w:rFonts w:ascii="Arial" w:eastAsia="Times New Roman" w:hAnsi="Arial" w:cs="Arial"/>
+          <w:color w:val="0A0A0A"/>
+          <w:sz w:val="20"/>
+          <w:szCs w:val="20"/>
+          <w:highlight w:val="yellow"/>
           <w:lang w:eastAsia="en-GB"/>
         </w:rPr>
         <w:t>Definition 1: What are the intuitions behind $\alpha$ and $\beta$?</w:t>
@@ -8584,15 +8658,17 @@
           <w:color w:val="0A0A0A"/>
           <w:sz w:val="20"/>
           <w:szCs w:val="20"/>
-          <w:lang w:eastAsia="en-GB"/>
-        </w:rPr>
-      </w:pPr>
-      <w:r>
-        <w:rPr>
-          <w:rFonts w:ascii="Arial" w:eastAsia="Times New Roman" w:hAnsi="Arial" w:cs="Arial"/>
-          <w:color w:val="0A0A0A"/>
-          <w:sz w:val="20"/>
-          <w:szCs w:val="20"/>
+          <w:highlight w:val="yellow"/>
+          <w:lang w:eastAsia="en-GB"/>
+        </w:rPr>
+      </w:pPr>
+      <w:r>
+        <w:rPr>
+          <w:rFonts w:ascii="Arial" w:eastAsia="Times New Roman" w:hAnsi="Arial" w:cs="Arial"/>
+          <w:color w:val="0A0A0A"/>
+          <w:sz w:val="20"/>
+          <w:szCs w:val="20"/>
+          <w:highlight w:val="yellow"/>
           <w:lang w:eastAsia="en-GB"/>
         </w:rPr>
         <w:lastRenderedPageBreak/>
@@ -8607,15 +8683,17 @@
           <w:color w:val="0A0A0A"/>
           <w:sz w:val="20"/>
           <w:szCs w:val="20"/>
-          <w:lang w:eastAsia="en-GB"/>
-        </w:rPr>
-      </w:pPr>
-      <w:r>
-        <w:rPr>
-          <w:rFonts w:ascii="Arial" w:eastAsia="Times New Roman" w:hAnsi="Arial" w:cs="Arial"/>
-          <w:color w:val="0A0A0A"/>
-          <w:sz w:val="20"/>
-          <w:szCs w:val="20"/>
+          <w:highlight w:val="yellow"/>
+          <w:lang w:eastAsia="en-GB"/>
+        </w:rPr>
+      </w:pPr>
+      <w:r>
+        <w:rPr>
+          <w:rFonts w:ascii="Arial" w:eastAsia="Times New Roman" w:hAnsi="Arial" w:cs="Arial"/>
+          <w:color w:val="0A0A0A"/>
+          <w:sz w:val="20"/>
+          <w:szCs w:val="20"/>
+          <w:highlight w:val="yellow"/>
           <w:lang w:eastAsia="en-GB"/>
         </w:rPr>
         <w:t>321: previous Definition 1 -&gt; Definition 1</w:t>
@@ -8629,15 +8707,17 @@
           <w:color w:val="0A0A0A"/>
           <w:sz w:val="20"/>
           <w:szCs w:val="20"/>
-          <w:lang w:eastAsia="en-GB"/>
-        </w:rPr>
-      </w:pPr>
-      <w:r>
-        <w:rPr>
-          <w:rFonts w:ascii="Arial" w:eastAsia="Times New Roman" w:hAnsi="Arial" w:cs="Arial"/>
-          <w:color w:val="0A0A0A"/>
-          <w:sz w:val="20"/>
-          <w:szCs w:val="20"/>
+          <w:highlight w:val="yellow"/>
+          <w:lang w:eastAsia="en-GB"/>
+        </w:rPr>
+      </w:pPr>
+      <w:r>
+        <w:rPr>
+          <w:rFonts w:ascii="Arial" w:eastAsia="Times New Roman" w:hAnsi="Arial" w:cs="Arial"/>
+          <w:color w:val="0A0A0A"/>
+          <w:sz w:val="20"/>
+          <w:szCs w:val="20"/>
+          <w:highlight w:val="yellow"/>
           <w:lang w:eastAsia="en-GB"/>
         </w:rPr>
         <w:t> </w:t>
@@ -8651,15 +8731,17 @@
           <w:color w:val="0A0A0A"/>
           <w:sz w:val="20"/>
           <w:szCs w:val="20"/>
-          <w:lang w:eastAsia="en-GB"/>
-        </w:rPr>
-      </w:pPr>
-      <w:r>
-        <w:rPr>
-          <w:rFonts w:ascii="Arial" w:eastAsia="Times New Roman" w:hAnsi="Arial" w:cs="Arial"/>
-          <w:color w:val="0A0A0A"/>
-          <w:sz w:val="20"/>
-          <w:szCs w:val="20"/>
+          <w:highlight w:val="yellow"/>
+          <w:lang w:eastAsia="en-GB"/>
+        </w:rPr>
+      </w:pPr>
+      <w:r>
+        <w:rPr>
+          <w:rFonts w:ascii="Arial" w:eastAsia="Times New Roman" w:hAnsi="Arial" w:cs="Arial"/>
+          <w:color w:val="0A0A0A"/>
+          <w:sz w:val="20"/>
+          <w:szCs w:val="20"/>
+          <w:highlight w:val="yellow"/>
           <w:lang w:eastAsia="en-GB"/>
         </w:rPr>
         <w:t>336: Here, the time bound of $O(|M|)$ is fine with me since this is also the number of elements we report, so we are output-sensitive for this query.</w:t>
@@ -8673,15 +8755,17 @@
           <w:color w:val="0A0A0A"/>
           <w:sz w:val="20"/>
           <w:szCs w:val="20"/>
-          <w:lang w:eastAsia="en-GB"/>
-        </w:rPr>
-      </w:pPr>
-      <w:r>
-        <w:rPr>
-          <w:rFonts w:ascii="Arial" w:eastAsia="Times New Roman" w:hAnsi="Arial" w:cs="Arial"/>
-          <w:color w:val="0A0A0A"/>
-          <w:sz w:val="20"/>
-          <w:szCs w:val="20"/>
+          <w:highlight w:val="yellow"/>
+          <w:lang w:eastAsia="en-GB"/>
+        </w:rPr>
+      </w:pPr>
+      <w:r>
+        <w:rPr>
+          <w:rFonts w:ascii="Arial" w:eastAsia="Times New Roman" w:hAnsi="Arial" w:cs="Arial"/>
+          <w:color w:val="0A0A0A"/>
+          <w:sz w:val="20"/>
+          <w:szCs w:val="20"/>
+          <w:highlight w:val="yellow"/>
           <w:lang w:eastAsia="en-GB"/>
         </w:rPr>
         <w:t>However, if we have a query like ${1^n, 2^n, ..., \sigma^0}$, then the time stays the same with fewer up to none elements to report, which is not optimal.</w:t>
@@ -8695,15 +8779,17 @@
           <w:color w:val="0A0A0A"/>
           <w:sz w:val="20"/>
           <w:szCs w:val="20"/>
-          <w:lang w:eastAsia="en-GB"/>
-        </w:rPr>
-      </w:pPr>
-      <w:r>
-        <w:rPr>
-          <w:rFonts w:ascii="Arial" w:eastAsia="Times New Roman" w:hAnsi="Arial" w:cs="Arial"/>
-          <w:color w:val="0A0A0A"/>
-          <w:sz w:val="20"/>
-          <w:szCs w:val="20"/>
+          <w:highlight w:val="yellow"/>
+          <w:lang w:eastAsia="en-GB"/>
+        </w:rPr>
+      </w:pPr>
+      <w:r>
+        <w:rPr>
+          <w:rFonts w:ascii="Arial" w:eastAsia="Times New Roman" w:hAnsi="Arial" w:cs="Arial"/>
+          <w:color w:val="0A0A0A"/>
+          <w:sz w:val="20"/>
+          <w:szCs w:val="20"/>
+          <w:highlight w:val="yellow"/>
           <w:lang w:eastAsia="en-GB"/>
         </w:rPr>
         <w:t> </w:t>
@@ -8717,15 +8803,17 @@
           <w:color w:val="0A0A0A"/>
           <w:sz w:val="20"/>
           <w:szCs w:val="20"/>
-          <w:lang w:eastAsia="en-GB"/>
-        </w:rPr>
-      </w:pPr>
-      <w:r>
-        <w:rPr>
-          <w:rFonts w:ascii="Arial" w:eastAsia="Times New Roman" w:hAnsi="Arial" w:cs="Arial"/>
-          <w:color w:val="0A0A0A"/>
-          <w:sz w:val="20"/>
-          <w:szCs w:val="20"/>
+          <w:highlight w:val="yellow"/>
+          <w:lang w:eastAsia="en-GB"/>
+        </w:rPr>
+      </w:pPr>
+      <w:r>
+        <w:rPr>
+          <w:rFonts w:ascii="Arial" w:eastAsia="Times New Roman" w:hAnsi="Arial" w:cs="Arial"/>
+          <w:color w:val="0A0A0A"/>
+          <w:sz w:val="20"/>
+          <w:szCs w:val="20"/>
+          <w:highlight w:val="yellow"/>
           <w:lang w:eastAsia="en-GB"/>
         </w:rPr>
         <w:t>340: Can you give some informal conclusion on what the cumbersomely long equations for the time complexities mean?</w:t>
@@ -8739,15 +8827,17 @@
           <w:color w:val="0A0A0A"/>
           <w:sz w:val="20"/>
           <w:szCs w:val="20"/>
-          <w:lang w:eastAsia="en-GB"/>
-        </w:rPr>
-      </w:pPr>
-      <w:r>
-        <w:rPr>
-          <w:rFonts w:ascii="Arial" w:eastAsia="Times New Roman" w:hAnsi="Arial" w:cs="Arial"/>
-          <w:color w:val="0A0A0A"/>
-          <w:sz w:val="20"/>
-          <w:szCs w:val="20"/>
+          <w:highlight w:val="yellow"/>
+          <w:lang w:eastAsia="en-GB"/>
+        </w:rPr>
+      </w:pPr>
+      <w:r>
+        <w:rPr>
+          <w:rFonts w:ascii="Arial" w:eastAsia="Times New Roman" w:hAnsi="Arial" w:cs="Arial"/>
+          <w:color w:val="0A0A0A"/>
+          <w:sz w:val="20"/>
+          <w:szCs w:val="20"/>
+          <w:highlight w:val="yellow"/>
           <w:lang w:eastAsia="en-GB"/>
         </w:rPr>
         <w:t>It would be also good to make a distinction between expected and worst case scenarios. Currently, the analysis seems to mix both worlds.</w:t>
@@ -8761,6 +8851,7 @@
           <w:color w:val="0A0A0A"/>
           <w:sz w:val="20"/>
           <w:szCs w:val="20"/>
+          <w:highlight w:val="yellow"/>
           <w:lang w:eastAsia="en-GB"/>
         </w:rPr>
       </w:pPr>
@@ -8772,6 +8863,7 @@
           <w:color w:val="0A0A0A"/>
           <w:sz w:val="20"/>
           <w:szCs w:val="20"/>
+          <w:highlight w:val="yellow"/>
           <w:lang w:eastAsia="en-GB"/>
         </w:rPr>
         <w:t>Response:</w:t>
@@ -8782,6 +8874,7 @@
           <w:color w:val="0A0A0A"/>
           <w:sz w:val="20"/>
           <w:szCs w:val="20"/>
+          <w:highlight w:val="yellow"/>
           <w:lang w:eastAsia="en-GB"/>
         </w:rPr>
         <w:t xml:space="preserve"> </w:t>
@@ -8795,15 +8888,17 @@
           <w:color w:val="0A0A0A"/>
           <w:sz w:val="20"/>
           <w:szCs w:val="20"/>
-          <w:lang w:eastAsia="en-GB"/>
-        </w:rPr>
-      </w:pPr>
-      <w:r>
-        <w:rPr>
-          <w:rFonts w:ascii="Arial" w:eastAsia="Times New Roman" w:hAnsi="Arial" w:cs="Arial"/>
-          <w:color w:val="0A0A0A"/>
-          <w:sz w:val="20"/>
-          <w:szCs w:val="20"/>
+          <w:highlight w:val="yellow"/>
+          <w:lang w:eastAsia="en-GB"/>
+        </w:rPr>
+      </w:pPr>
+      <w:r>
+        <w:rPr>
+          <w:rFonts w:ascii="Arial" w:eastAsia="Times New Roman" w:hAnsi="Arial" w:cs="Arial"/>
+          <w:color w:val="0A0A0A"/>
+          <w:sz w:val="20"/>
+          <w:szCs w:val="20"/>
+          <w:highlight w:val="yellow"/>
           <w:lang w:eastAsia="en-GB"/>
         </w:rPr>
         <w:t>345: on the -&gt; the</w:t>
@@ -8817,15 +8912,17 @@
           <w:color w:val="0A0A0A"/>
           <w:sz w:val="20"/>
           <w:szCs w:val="20"/>
-          <w:lang w:eastAsia="en-GB"/>
-        </w:rPr>
-      </w:pPr>
-      <w:r>
-        <w:rPr>
-          <w:rFonts w:ascii="Arial" w:eastAsia="Times New Roman" w:hAnsi="Arial" w:cs="Arial"/>
-          <w:color w:val="0A0A0A"/>
-          <w:sz w:val="20"/>
-          <w:szCs w:val="20"/>
+          <w:highlight w:val="yellow"/>
+          <w:lang w:eastAsia="en-GB"/>
+        </w:rPr>
+      </w:pPr>
+      <w:r>
+        <w:rPr>
+          <w:rFonts w:ascii="Arial" w:eastAsia="Times New Roman" w:hAnsi="Arial" w:cs="Arial"/>
+          <w:color w:val="0A0A0A"/>
+          <w:sz w:val="20"/>
+          <w:szCs w:val="20"/>
+          <w:highlight w:val="yellow"/>
           <w:lang w:eastAsia="en-GB"/>
         </w:rPr>
         <w:t>399: the relation : with respect to what?</w:t>
@@ -8839,6 +8936,7 @@
           <w:color w:val="0A0A0A"/>
           <w:sz w:val="20"/>
           <w:szCs w:val="20"/>
+          <w:highlight w:val="yellow"/>
           <w:lang w:eastAsia="en-GB"/>
         </w:rPr>
       </w:pPr>
@@ -8850,6 +8948,7 @@
           <w:color w:val="0A0A0A"/>
           <w:sz w:val="20"/>
           <w:szCs w:val="20"/>
+          <w:highlight w:val="yellow"/>
           <w:lang w:eastAsia="en-GB"/>
         </w:rPr>
         <w:t>Response:</w:t>
@@ -8860,6 +8959,7 @@
           <w:color w:val="0A0A0A"/>
           <w:sz w:val="20"/>
           <w:szCs w:val="20"/>
+          <w:highlight w:val="yellow"/>
           <w:lang w:eastAsia="en-GB"/>
         </w:rPr>
         <w:t xml:space="preserve"> </w:t>
@@ -8873,15 +8973,17 @@
           <w:color w:val="0A0A0A"/>
           <w:sz w:val="20"/>
           <w:szCs w:val="20"/>
-          <w:lang w:eastAsia="en-GB"/>
-        </w:rPr>
-      </w:pPr>
-      <w:r>
-        <w:rPr>
-          <w:rFonts w:ascii="Arial" w:eastAsia="Times New Roman" w:hAnsi="Arial" w:cs="Arial"/>
-          <w:color w:val="0A0A0A"/>
-          <w:sz w:val="20"/>
-          <w:szCs w:val="20"/>
+          <w:highlight w:val="yellow"/>
+          <w:lang w:eastAsia="en-GB"/>
+        </w:rPr>
+      </w:pPr>
+      <w:r>
+        <w:rPr>
+          <w:rFonts w:ascii="Arial" w:eastAsia="Times New Roman" w:hAnsi="Arial" w:cs="Arial"/>
+          <w:color w:val="0A0A0A"/>
+          <w:sz w:val="20"/>
+          <w:szCs w:val="20"/>
+          <w:highlight w:val="yellow"/>
           <w:lang w:eastAsia="en-GB"/>
         </w:rPr>
         <w:t>Figure 2: I have not understood what probability is addressed in this figure.</w:t>
@@ -8895,6 +8997,7 @@
           <w:color w:val="0A0A0A"/>
           <w:sz w:val="20"/>
           <w:szCs w:val="20"/>
+          <w:highlight w:val="yellow"/>
           <w:lang w:eastAsia="en-GB"/>
         </w:rPr>
       </w:pPr>
@@ -8906,6 +9009,7 @@
           <w:color w:val="0A0A0A"/>
           <w:sz w:val="20"/>
           <w:szCs w:val="20"/>
+          <w:highlight w:val="yellow"/>
           <w:lang w:eastAsia="en-GB"/>
         </w:rPr>
         <w:t>Response:</w:t>
@@ -8916,6 +9020,7 @@
           <w:color w:val="0A0A0A"/>
           <w:sz w:val="20"/>
           <w:szCs w:val="20"/>
+          <w:highlight w:val="yellow"/>
           <w:lang w:eastAsia="en-GB"/>
         </w:rPr>
         <w:t xml:space="preserve"> </w:t>
@@ -8929,15 +9034,17 @@
           <w:color w:val="0A0A0A"/>
           <w:sz w:val="20"/>
           <w:szCs w:val="20"/>
-          <w:lang w:eastAsia="en-GB"/>
-        </w:rPr>
-      </w:pPr>
-      <w:r>
-        <w:rPr>
-          <w:rFonts w:ascii="Arial" w:eastAsia="Times New Roman" w:hAnsi="Arial" w:cs="Arial"/>
-          <w:color w:val="0A0A0A"/>
-          <w:sz w:val="20"/>
-          <w:szCs w:val="20"/>
+          <w:highlight w:val="yellow"/>
+          <w:lang w:eastAsia="en-GB"/>
+        </w:rPr>
+      </w:pPr>
+      <w:r>
+        <w:rPr>
+          <w:rFonts w:ascii="Arial" w:eastAsia="Times New Roman" w:hAnsi="Arial" w:cs="Arial"/>
+          <w:color w:val="0A0A0A"/>
+          <w:sz w:val="20"/>
+          <w:szCs w:val="20"/>
+          <w:highlight w:val="yellow"/>
           <w:lang w:eastAsia="en-GB"/>
         </w:rPr>
         <w:t>Figure 3: I would rename the y-axis to the ratio you compute.</w:t>
@@ -8951,6 +9058,7 @@
           <w:color w:val="0A0A0A"/>
           <w:sz w:val="20"/>
           <w:szCs w:val="20"/>
+          <w:highlight w:val="yellow"/>
           <w:lang w:eastAsia="en-GB"/>
         </w:rPr>
       </w:pPr>
@@ -8962,6 +9070,7 @@
           <w:color w:val="0A0A0A"/>
           <w:sz w:val="20"/>
           <w:szCs w:val="20"/>
+          <w:highlight w:val="yellow"/>
           <w:lang w:eastAsia="en-GB"/>
         </w:rPr>
         <w:t>Response:</w:t>
@@ -8972,6 +9081,7 @@
           <w:color w:val="0A0A0A"/>
           <w:sz w:val="20"/>
           <w:szCs w:val="20"/>
+          <w:highlight w:val="yellow"/>
           <w:lang w:eastAsia="en-GB"/>
         </w:rPr>
         <w:t xml:space="preserve"> </w:t>
@@ -8985,15 +9095,17 @@
           <w:color w:val="0A0A0A"/>
           <w:sz w:val="20"/>
           <w:szCs w:val="20"/>
-          <w:lang w:eastAsia="en-GB"/>
-        </w:rPr>
-      </w:pPr>
-      <w:r>
-        <w:rPr>
-          <w:rFonts w:ascii="Arial" w:eastAsia="Times New Roman" w:hAnsi="Arial" w:cs="Arial"/>
-          <w:color w:val="0A0A0A"/>
-          <w:sz w:val="20"/>
-          <w:szCs w:val="20"/>
+          <w:highlight w:val="yellow"/>
+          <w:lang w:eastAsia="en-GB"/>
+        </w:rPr>
+      </w:pPr>
+      <w:r>
+        <w:rPr>
+          <w:rFonts w:ascii="Arial" w:eastAsia="Times New Roman" w:hAnsi="Arial" w:cs="Arial"/>
+          <w:color w:val="0A0A0A"/>
+          <w:sz w:val="20"/>
+          <w:szCs w:val="20"/>
+          <w:highlight w:val="yellow"/>
           <w:lang w:eastAsia="en-GB"/>
         </w:rPr>
         <w:t>398: Note that analyzing -&gt; Analyzing</w:t>
@@ -9007,6 +9119,7 @@
           <w:color w:val="0A0A0A"/>
           <w:sz w:val="20"/>
           <w:szCs w:val="20"/>
+          <w:highlight w:val="yellow"/>
           <w:lang w:eastAsia="en-GB"/>
         </w:rPr>
       </w:pPr>
@@ -9018,6 +9131,7 @@
           <w:color w:val="0A0A0A"/>
           <w:sz w:val="20"/>
           <w:szCs w:val="20"/>
+          <w:highlight w:val="yellow"/>
           <w:lang w:eastAsia="en-GB"/>
         </w:rPr>
         <w:t>Response:</w:t>
@@ -9028,6 +9142,7 @@
           <w:color w:val="0A0A0A"/>
           <w:sz w:val="20"/>
           <w:szCs w:val="20"/>
+          <w:highlight w:val="yellow"/>
           <w:lang w:eastAsia="en-GB"/>
         </w:rPr>
         <w:t xml:space="preserve"> </w:t>
@@ -9050,6 +9165,7 @@
           <w:color w:val="0A0A0A"/>
           <w:sz w:val="20"/>
           <w:szCs w:val="20"/>
+          <w:highlight w:val="yellow"/>
           <w:lang w:eastAsia="en-GB"/>
         </w:rPr>
         <w:t>(15): What is $p$ in this equation? It seems to be only used in the limit?</w:t>

</xml_diff>

<commit_message>
responses to reviewers, and a bit more math
</commit_message>
<xml_diff>
--- a/tex/referee-data-MDPI/Responses.docx
+++ b/tex/referee-data-MDPI/Responses.docx
@@ -1538,7 +1538,6 @@
         <w:rPr>
           <w:lang w:val="sl-SI"/>
         </w:rPr>
-        <w:lastRenderedPageBreak/>
         <w:t>Reviewer 2</w:t>
       </w:r>
     </w:p>
@@ -3062,7 +3061,6 @@
           <w:szCs w:val="20"/>
           <w:lang w:eastAsia="en-GB"/>
         </w:rPr>
-        <w:lastRenderedPageBreak/>
         <w:t xml:space="preserve">Similarly, the parameter multiset is used as a constraint also in the case of operation super-multiset. In this case, the paths from root to some leaf of mset-trie must include all elements of m={1,4,7}, plus, they can include some additional elements but only when all the preceeding elements match the existing path. For example, after m is matched in prefix {1,4} we can only accept any number of elements 5 but then we have to match an instance of 6, and after we can accept any elements higher than 6 (belonging to some multiset in mset-trie) . Again, the parameter multset m constrains the search space. </w:t>
       </w:r>
     </w:p>
@@ -3427,7 +3425,6 @@
           <w:szCs w:val="20"/>
           <w:lang w:eastAsia="en-GB"/>
         </w:rPr>
-        <w:lastRenderedPageBreak/>
         <w:t>We have added a new Experiment 5 which includes the comparison of the mset-trie with the main-memory implementation of the inverted index.</w:t>
       </w:r>
     </w:p>
@@ -3516,27 +3513,7 @@
           <w:szCs w:val="20"/>
           <w:lang w:val="sl-SI" w:eastAsia="en-GB"/>
         </w:rPr>
-        <w:t xml:space="preserve">translate to some (usually geometric) meaning. More formally, </w:t>
-      </w:r>
-      <w:r>
-        <w:rPr>
-          <w:rFonts w:ascii="Arial" w:eastAsia="Times New Roman" w:hAnsi="Arial" w:cs="Arial"/>
-          <w:color w:val="0A0A0A"/>
-          <w:sz w:val="20"/>
-          <w:szCs w:val="20"/>
-          <w:lang w:val="sl-SI" w:eastAsia="en-GB"/>
-        </w:rPr>
-        <w:t>for range queries to even make sense</w:t>
-      </w:r>
-      <w:r>
-        <w:rPr>
-          <w:rFonts w:ascii="Arial" w:eastAsia="Times New Roman" w:hAnsi="Arial" w:cs="Arial"/>
-          <w:color w:val="0A0A0A"/>
-          <w:sz w:val="20"/>
-          <w:szCs w:val="20"/>
-          <w:lang w:val="sl-SI" w:eastAsia="en-GB"/>
-        </w:rPr>
-        <w:t xml:space="preserve">, a domain of data needs to form a metric space (i.e. must be equipped with a reasonable distance function). </w:t>
+        <w:t xml:space="preserve">translate to some (usually geometric) meaning. More formally, for range queries to even make sense, a domain of data needs to form a metric space (i.e. must be equipped with a reasonable distance function). </w:t>
       </w:r>
     </w:p>
     <w:p>
@@ -5060,7 +5037,6 @@
           <w:szCs w:val="20"/>
           <w:lang w:eastAsia="en-GB"/>
         </w:rPr>
-        <w:lastRenderedPageBreak/>
         <w:t>Reviewer:</w:t>
       </w:r>
       <w:r>
@@ -7263,7 +7239,6 @@
           <w:szCs w:val="20"/>
           <w:lang w:eastAsia="en-GB"/>
         </w:rPr>
-        <w:lastRenderedPageBreak/>
         <w:t xml:space="preserve">(2) A new experiment is added comparing mset-trie to inverted index in section </w:t>
       </w:r>
       <w:r>
@@ -8000,7 +7975,6 @@
           <w:szCs w:val="20"/>
           <w:lang w:eastAsia="en-GB"/>
         </w:rPr>
-        <w:lastRenderedPageBreak/>
         <w:t>190: tire -&gt; trie</w:t>
       </w:r>
     </w:p>
@@ -8361,26 +8335,12 @@
         </w:rPr>
         <w:t> </w:t>
       </w:r>
-    </w:p>
-    <w:p>
-      <w:pPr>
-        <w:spacing w:beforeAutospacing="1" w:afterAutospacing="1"/>
-        <w:rPr>
-          <w:rFonts w:ascii="Arial" w:eastAsia="Times New Roman" w:hAnsi="Arial" w:cs="Arial"/>
-          <w:color w:val="0A0A0A"/>
-          <w:sz w:val="20"/>
-          <w:szCs w:val="20"/>
-          <w:highlight w:val="yellow"/>
-          <w:lang w:eastAsia="en-GB"/>
-        </w:rPr>
-      </w:pPr>
-      <w:r>
-        <w:rPr>
-          <w:rFonts w:ascii="Arial" w:eastAsia="Times New Roman" w:hAnsi="Arial" w:cs="Arial"/>
-          <w:color w:val="0A0A0A"/>
-          <w:sz w:val="20"/>
-          <w:szCs w:val="20"/>
-          <w:highlight w:val="yellow"/>
+      <w:r>
+        <w:rPr>
+          <w:rFonts w:ascii="Arial" w:eastAsia="Times New Roman" w:hAnsi="Arial" w:cs="Arial"/>
+          <w:color w:val="0A0A0A"/>
+          <w:sz w:val="20"/>
+          <w:szCs w:val="20"/>
           <w:lang w:eastAsia="en-GB"/>
         </w:rPr>
         <w:t>Lemma 2: What is a "generating function"?</w:t>
@@ -8389,471 +8349,6 @@
     <w:p>
       <w:pPr>
         <w:spacing w:beforeAutospacing="1" w:afterAutospacing="1"/>
-        <w:rPr>
-          <w:rFonts w:ascii="Arial" w:eastAsia="Times New Roman" w:hAnsi="Arial" w:cs="Arial"/>
-          <w:color w:val="0A0A0A"/>
-          <w:sz w:val="20"/>
-          <w:szCs w:val="20"/>
-          <w:highlight w:val="yellow"/>
-          <w:lang w:eastAsia="en-GB"/>
-        </w:rPr>
-      </w:pPr>
-      <w:r>
-        <w:rPr>
-          <w:rFonts w:ascii="Arial" w:eastAsia="Times New Roman" w:hAnsi="Arial" w:cs="Arial"/>
-          <w:color w:val="0A0A0A"/>
-          <w:sz w:val="20"/>
-          <w:szCs w:val="20"/>
-          <w:highlight w:val="yellow"/>
-          <w:lang w:eastAsia="en-GB"/>
-        </w:rPr>
-        <w:t>Page 10:</w:t>
-      </w:r>
-    </w:p>
-    <w:p>
-      <w:pPr>
-        <w:spacing w:beforeAutospacing="1" w:afterAutospacing="1"/>
-        <w:rPr>
-          <w:rFonts w:ascii="Arial" w:eastAsia="Times New Roman" w:hAnsi="Arial" w:cs="Arial"/>
-          <w:color w:val="0A0A0A"/>
-          <w:sz w:val="20"/>
-          <w:szCs w:val="20"/>
-          <w:highlight w:val="yellow"/>
-          <w:lang w:eastAsia="en-GB"/>
-        </w:rPr>
-      </w:pPr>
-      <w:r>
-        <w:rPr>
-          <w:rFonts w:ascii="Arial" w:eastAsia="Times New Roman" w:hAnsi="Arial" w:cs="Arial"/>
-          <w:color w:val="0A0A0A"/>
-          <w:sz w:val="20"/>
-          <w:szCs w:val="20"/>
-          <w:highlight w:val="yellow"/>
-          <w:lang w:eastAsia="en-GB"/>
-        </w:rPr>
-        <w:t>I could not follow the proofs since it seems that some notations have not been introduced in a sufficiently detailed way:</w:t>
-      </w:r>
-    </w:p>
-    <w:p>
-      <w:pPr>
-        <w:spacing w:beforeAutospacing="1" w:afterAutospacing="1"/>
-        <w:rPr>
-          <w:rFonts w:ascii="Arial" w:eastAsia="Times New Roman" w:hAnsi="Arial" w:cs="Arial"/>
-          <w:color w:val="0A0A0A"/>
-          <w:sz w:val="20"/>
-          <w:szCs w:val="20"/>
-          <w:highlight w:val="yellow"/>
-          <w:lang w:eastAsia="en-GB"/>
-        </w:rPr>
-      </w:pPr>
-      <w:r>
-        <w:rPr>
-          <w:rFonts w:ascii="Arial" w:eastAsia="Times New Roman" w:hAnsi="Arial" w:cs="Arial"/>
-          <w:color w:val="0A0A0A"/>
-          <w:sz w:val="20"/>
-          <w:szCs w:val="20"/>
-          <w:highlight w:val="yellow"/>
-          <w:lang w:eastAsia="en-GB"/>
-        </w:rPr>
-        <w:t> - What does $\tilde$ mean?</w:t>
-      </w:r>
-    </w:p>
-    <w:p>
-      <w:pPr>
-        <w:spacing w:beforeAutospacing="1" w:afterAutospacing="1"/>
-        <w:rPr>
-          <w:rFonts w:ascii="Arial" w:eastAsia="Times New Roman" w:hAnsi="Arial" w:cs="Arial"/>
-          <w:color w:val="0A0A0A"/>
-          <w:sz w:val="20"/>
-          <w:szCs w:val="20"/>
-          <w:highlight w:val="yellow"/>
-          <w:lang w:eastAsia="en-GB"/>
-        </w:rPr>
-      </w:pPr>
-      <w:r>
-        <w:rPr>
-          <w:rFonts w:ascii="Arial" w:eastAsia="Times New Roman" w:hAnsi="Arial" w:cs="Arial"/>
-          <w:color w:val="0A0A0A"/>
-          <w:sz w:val="20"/>
-          <w:szCs w:val="20"/>
-          <w:highlight w:val="yellow"/>
-          <w:lang w:eastAsia="en-GB"/>
-        </w:rPr>
-        <w:t> - What is $\mathcal{B}_0$?</w:t>
-      </w:r>
-    </w:p>
-    <w:p>
-      <w:pPr>
-        <w:spacing w:beforeAutospacing="1" w:afterAutospacing="1"/>
-        <w:rPr>
-          <w:rFonts w:ascii="Arial" w:eastAsia="Times New Roman" w:hAnsi="Arial" w:cs="Arial"/>
-          <w:color w:val="0A0A0A"/>
-          <w:sz w:val="20"/>
-          <w:szCs w:val="20"/>
-          <w:highlight w:val="yellow"/>
-          <w:lang w:eastAsia="en-GB"/>
-        </w:rPr>
-      </w:pPr>
-      <w:r>
-        <w:rPr>
-          <w:rFonts w:ascii="Arial" w:eastAsia="Times New Roman" w:hAnsi="Arial" w:cs="Arial"/>
-          <w:color w:val="0A0A0A"/>
-          <w:sz w:val="20"/>
-          <w:szCs w:val="20"/>
-          <w:highlight w:val="yellow"/>
-          <w:lang w:eastAsia="en-GB"/>
-        </w:rPr>
-        <w:t> - What is $Bernoulli()$?</w:t>
-      </w:r>
-    </w:p>
-    <w:p>
-      <w:pPr>
-        <w:spacing w:beforeAutospacing="1" w:afterAutospacing="1"/>
-        <w:rPr>
-          <w:rFonts w:ascii="Arial" w:eastAsia="Times New Roman" w:hAnsi="Arial" w:cs="Arial"/>
-          <w:color w:val="0A0A0A"/>
-          <w:sz w:val="20"/>
-          <w:szCs w:val="20"/>
-          <w:highlight w:val="yellow"/>
-          <w:lang w:eastAsia="en-GB"/>
-        </w:rPr>
-      </w:pPr>
-      <w:r>
-        <w:rPr>
-          <w:rFonts w:ascii="Arial" w:eastAsia="Times New Roman" w:hAnsi="Arial" w:cs="Arial"/>
-          <w:color w:val="0A0A0A"/>
-          <w:sz w:val="20"/>
-          <w:szCs w:val="20"/>
-          <w:highlight w:val="yellow"/>
-          <w:lang w:eastAsia="en-GB"/>
-        </w:rPr>
-        <w:t> - Referring to the book of Gardiner [27] to possibly omit crucial definitions and keep the proof shortly is in stark contrast to the elaborative description of standard trie operations in the previous section. A more detailed description in how the proof works is more than welcome.</w:t>
-      </w:r>
-    </w:p>
-    <w:p>
-      <w:pPr>
-        <w:spacing w:beforeAutospacing="1" w:afterAutospacing="1"/>
-        <w:rPr>
-          <w:rFonts w:ascii="Arial" w:eastAsia="Times New Roman" w:hAnsi="Arial" w:cs="Arial"/>
-          <w:color w:val="0A0A0A"/>
-          <w:sz w:val="20"/>
-          <w:szCs w:val="20"/>
-          <w:highlight w:val="yellow"/>
-          <w:lang w:eastAsia="en-GB"/>
-        </w:rPr>
-      </w:pPr>
-      <w:r>
-        <w:rPr>
-          <w:rFonts w:ascii="Arial" w:eastAsia="Times New Roman" w:hAnsi="Arial" w:cs="Arial"/>
-          <w:color w:val="0A0A0A"/>
-          <w:sz w:val="20"/>
-          <w:szCs w:val="20"/>
-          <w:highlight w:val="yellow"/>
-          <w:lang w:eastAsia="en-GB"/>
-        </w:rPr>
-        <w:t> - What is a probability generating function?</w:t>
-      </w:r>
-    </w:p>
-    <w:p>
-      <w:pPr>
-        <w:spacing w:beforeAutospacing="1" w:afterAutospacing="1"/>
-        <w:rPr>
-          <w:rFonts w:ascii="Arial" w:eastAsia="Times New Roman" w:hAnsi="Arial" w:cs="Arial"/>
-          <w:color w:val="0A0A0A"/>
-          <w:sz w:val="20"/>
-          <w:szCs w:val="20"/>
-          <w:highlight w:val="yellow"/>
-          <w:lang w:eastAsia="en-GB"/>
-        </w:rPr>
-      </w:pPr>
-      <w:r>
-        <w:rPr>
-          <w:rFonts w:ascii="Arial" w:eastAsia="Times New Roman" w:hAnsi="Arial" w:cs="Arial"/>
-          <w:color w:val="0A0A0A"/>
-          <w:sz w:val="20"/>
-          <w:szCs w:val="20"/>
-          <w:highlight w:val="yellow"/>
-          <w:lang w:eastAsia="en-GB"/>
-        </w:rPr>
-        <w:t> - What is $1^-$?</w:t>
-      </w:r>
-    </w:p>
-    <w:p>
-      <w:pPr>
-        <w:spacing w:beforeAutospacing="1" w:afterAutospacing="1"/>
-        <w:rPr>
-          <w:rFonts w:ascii="Arial" w:eastAsia="Times New Roman" w:hAnsi="Arial" w:cs="Arial"/>
-          <w:color w:val="0A0A0A"/>
-          <w:sz w:val="20"/>
-          <w:szCs w:val="20"/>
-          <w:highlight w:val="yellow"/>
-          <w:lang w:eastAsia="en-GB"/>
-        </w:rPr>
-      </w:pPr>
-      <w:r>
-        <w:rPr>
-          <w:rFonts w:ascii="Arial" w:eastAsia="Times New Roman" w:hAnsi="Arial" w:cs="Arial"/>
-          <w:color w:val="0A0A0A"/>
-          <w:sz w:val="20"/>
-          <w:szCs w:val="20"/>
-          <w:highlight w:val="yellow"/>
-          <w:lang w:eastAsia="en-GB"/>
-        </w:rPr>
-        <w:t> - What is $G'_X$?</w:t>
-      </w:r>
-    </w:p>
-    <w:p>
-      <w:pPr>
-        <w:spacing w:beforeAutospacing="1" w:afterAutospacing="1"/>
-        <w:rPr>
-          <w:rFonts w:ascii="Arial" w:eastAsia="Times New Roman" w:hAnsi="Arial" w:cs="Arial"/>
-          <w:color w:val="0A0A0A"/>
-          <w:sz w:val="20"/>
-          <w:szCs w:val="20"/>
-          <w:highlight w:val="yellow"/>
-          <w:lang w:eastAsia="en-GB"/>
-        </w:rPr>
-      </w:pPr>
-      <w:r>
-        <w:rPr>
-          <w:rFonts w:ascii="Arial" w:eastAsia="Times New Roman" w:hAnsi="Arial" w:cs="Arial"/>
-          <w:color w:val="0A0A0A"/>
-          <w:sz w:val="20"/>
-          <w:szCs w:val="20"/>
-          <w:highlight w:val="yellow"/>
-          <w:lang w:eastAsia="en-GB"/>
-        </w:rPr>
-        <w:t> </w:t>
-      </w:r>
-    </w:p>
-    <w:p>
-      <w:pPr>
-        <w:spacing w:beforeAutospacing="1" w:afterAutospacing="1"/>
-        <w:rPr>
-          <w:rFonts w:ascii="Arial" w:eastAsia="Times New Roman" w:hAnsi="Arial" w:cs="Arial"/>
-          <w:color w:val="0A0A0A"/>
-          <w:sz w:val="20"/>
-          <w:szCs w:val="20"/>
-          <w:highlight w:val="yellow"/>
-          <w:lang w:eastAsia="en-GB"/>
-        </w:rPr>
-      </w:pPr>
-      <w:r>
-        <w:rPr>
-          <w:rFonts w:ascii="Arial" w:eastAsia="Times New Roman" w:hAnsi="Arial" w:cs="Arial"/>
-          <w:color w:val="0A0A0A"/>
-          <w:sz w:val="20"/>
-          <w:szCs w:val="20"/>
-          <w:highlight w:val="yellow"/>
-          <w:lang w:eastAsia="en-GB"/>
-        </w:rPr>
-        <w:t>Definition 1: What are the intuitions behind $\alpha$ and $\beta$?</w:t>
-      </w:r>
-    </w:p>
-    <w:p>
-      <w:pPr>
-        <w:spacing w:beforeAutospacing="1" w:afterAutospacing="1"/>
-        <w:rPr>
-          <w:rFonts w:ascii="Arial" w:eastAsia="Times New Roman" w:hAnsi="Arial" w:cs="Arial"/>
-          <w:color w:val="0A0A0A"/>
-          <w:sz w:val="20"/>
-          <w:szCs w:val="20"/>
-          <w:highlight w:val="yellow"/>
-          <w:lang w:eastAsia="en-GB"/>
-        </w:rPr>
-      </w:pPr>
-      <w:r>
-        <w:rPr>
-          <w:rFonts w:ascii="Arial" w:eastAsia="Times New Roman" w:hAnsi="Arial" w:cs="Arial"/>
-          <w:color w:val="0A0A0A"/>
-          <w:sz w:val="20"/>
-          <w:szCs w:val="20"/>
-          <w:highlight w:val="yellow"/>
-          <w:lang w:eastAsia="en-GB"/>
-        </w:rPr>
-        <w:lastRenderedPageBreak/>
-        <w:t> </w:t>
-      </w:r>
-    </w:p>
-    <w:p>
-      <w:pPr>
-        <w:spacing w:beforeAutospacing="1" w:afterAutospacing="1"/>
-        <w:rPr>
-          <w:rFonts w:ascii="Arial" w:eastAsia="Times New Roman" w:hAnsi="Arial" w:cs="Arial"/>
-          <w:color w:val="0A0A0A"/>
-          <w:sz w:val="20"/>
-          <w:szCs w:val="20"/>
-          <w:highlight w:val="yellow"/>
-          <w:lang w:eastAsia="en-GB"/>
-        </w:rPr>
-      </w:pPr>
-      <w:r>
-        <w:rPr>
-          <w:rFonts w:ascii="Arial" w:eastAsia="Times New Roman" w:hAnsi="Arial" w:cs="Arial"/>
-          <w:color w:val="0A0A0A"/>
-          <w:sz w:val="20"/>
-          <w:szCs w:val="20"/>
-          <w:highlight w:val="yellow"/>
-          <w:lang w:eastAsia="en-GB"/>
-        </w:rPr>
-        <w:t>321: previous Definition 1 -&gt; Definition 1</w:t>
-      </w:r>
-    </w:p>
-    <w:p>
-      <w:pPr>
-        <w:spacing w:beforeAutospacing="1" w:afterAutospacing="1"/>
-        <w:rPr>
-          <w:rFonts w:ascii="Arial" w:eastAsia="Times New Roman" w:hAnsi="Arial" w:cs="Arial"/>
-          <w:color w:val="0A0A0A"/>
-          <w:sz w:val="20"/>
-          <w:szCs w:val="20"/>
-          <w:highlight w:val="yellow"/>
-          <w:lang w:eastAsia="en-GB"/>
-        </w:rPr>
-      </w:pPr>
-      <w:r>
-        <w:rPr>
-          <w:rFonts w:ascii="Arial" w:eastAsia="Times New Roman" w:hAnsi="Arial" w:cs="Arial"/>
-          <w:color w:val="0A0A0A"/>
-          <w:sz w:val="20"/>
-          <w:szCs w:val="20"/>
-          <w:highlight w:val="yellow"/>
-          <w:lang w:eastAsia="en-GB"/>
-        </w:rPr>
-        <w:t> </w:t>
-      </w:r>
-    </w:p>
-    <w:p>
-      <w:pPr>
-        <w:spacing w:beforeAutospacing="1" w:afterAutospacing="1"/>
-        <w:rPr>
-          <w:rFonts w:ascii="Arial" w:eastAsia="Times New Roman" w:hAnsi="Arial" w:cs="Arial"/>
-          <w:color w:val="0A0A0A"/>
-          <w:sz w:val="20"/>
-          <w:szCs w:val="20"/>
-          <w:highlight w:val="yellow"/>
-          <w:lang w:eastAsia="en-GB"/>
-        </w:rPr>
-      </w:pPr>
-      <w:r>
-        <w:rPr>
-          <w:rFonts w:ascii="Arial" w:eastAsia="Times New Roman" w:hAnsi="Arial" w:cs="Arial"/>
-          <w:color w:val="0A0A0A"/>
-          <w:sz w:val="20"/>
-          <w:szCs w:val="20"/>
-          <w:highlight w:val="yellow"/>
-          <w:lang w:eastAsia="en-GB"/>
-        </w:rPr>
-        <w:t>336: Here, the time bound of $O(|M|)$ is fine with me since this is also the number of elements we report, so we are output-sensitive for this query.</w:t>
-      </w:r>
-    </w:p>
-    <w:p>
-      <w:pPr>
-        <w:spacing w:beforeAutospacing="1" w:afterAutospacing="1"/>
-        <w:rPr>
-          <w:rFonts w:ascii="Arial" w:eastAsia="Times New Roman" w:hAnsi="Arial" w:cs="Arial"/>
-          <w:color w:val="0A0A0A"/>
-          <w:sz w:val="20"/>
-          <w:szCs w:val="20"/>
-          <w:highlight w:val="yellow"/>
-          <w:lang w:eastAsia="en-GB"/>
-        </w:rPr>
-      </w:pPr>
-      <w:r>
-        <w:rPr>
-          <w:rFonts w:ascii="Arial" w:eastAsia="Times New Roman" w:hAnsi="Arial" w:cs="Arial"/>
-          <w:color w:val="0A0A0A"/>
-          <w:sz w:val="20"/>
-          <w:szCs w:val="20"/>
-          <w:highlight w:val="yellow"/>
-          <w:lang w:eastAsia="en-GB"/>
-        </w:rPr>
-        <w:t>However, if we have a query like ${1^n, 2^n, ..., \sigma^0}$, then the time stays the same with fewer up to none elements to report, which is not optimal.</w:t>
-      </w:r>
-    </w:p>
-    <w:p>
-      <w:pPr>
-        <w:spacing w:beforeAutospacing="1" w:afterAutospacing="1"/>
-        <w:rPr>
-          <w:rFonts w:ascii="Arial" w:eastAsia="Times New Roman" w:hAnsi="Arial" w:cs="Arial"/>
-          <w:color w:val="0A0A0A"/>
-          <w:sz w:val="20"/>
-          <w:szCs w:val="20"/>
-          <w:highlight w:val="yellow"/>
-          <w:lang w:eastAsia="en-GB"/>
-        </w:rPr>
-      </w:pPr>
-      <w:r>
-        <w:rPr>
-          <w:rFonts w:ascii="Arial" w:eastAsia="Times New Roman" w:hAnsi="Arial" w:cs="Arial"/>
-          <w:color w:val="0A0A0A"/>
-          <w:sz w:val="20"/>
-          <w:szCs w:val="20"/>
-          <w:highlight w:val="yellow"/>
-          <w:lang w:eastAsia="en-GB"/>
-        </w:rPr>
-        <w:t> </w:t>
-      </w:r>
-    </w:p>
-    <w:p>
-      <w:pPr>
-        <w:spacing w:beforeAutospacing="1" w:afterAutospacing="1"/>
-        <w:rPr>
-          <w:rFonts w:ascii="Arial" w:eastAsia="Times New Roman" w:hAnsi="Arial" w:cs="Arial"/>
-          <w:color w:val="0A0A0A"/>
-          <w:sz w:val="20"/>
-          <w:szCs w:val="20"/>
-          <w:highlight w:val="yellow"/>
-          <w:lang w:eastAsia="en-GB"/>
-        </w:rPr>
-      </w:pPr>
-      <w:r>
-        <w:rPr>
-          <w:rFonts w:ascii="Arial" w:eastAsia="Times New Roman" w:hAnsi="Arial" w:cs="Arial"/>
-          <w:color w:val="0A0A0A"/>
-          <w:sz w:val="20"/>
-          <w:szCs w:val="20"/>
-          <w:highlight w:val="yellow"/>
-          <w:lang w:eastAsia="en-GB"/>
-        </w:rPr>
-        <w:t>340: Can you give some informal conclusion on what the cumbersomely long equations for the time complexities mean?</w:t>
-      </w:r>
-    </w:p>
-    <w:p>
-      <w:pPr>
-        <w:spacing w:beforeAutospacing="1" w:afterAutospacing="1"/>
-        <w:rPr>
-          <w:rFonts w:ascii="Arial" w:eastAsia="Times New Roman" w:hAnsi="Arial" w:cs="Arial"/>
-          <w:color w:val="0A0A0A"/>
-          <w:sz w:val="20"/>
-          <w:szCs w:val="20"/>
-          <w:highlight w:val="yellow"/>
-          <w:lang w:eastAsia="en-GB"/>
-        </w:rPr>
-      </w:pPr>
-      <w:r>
-        <w:rPr>
-          <w:rFonts w:ascii="Arial" w:eastAsia="Times New Roman" w:hAnsi="Arial" w:cs="Arial"/>
-          <w:color w:val="0A0A0A"/>
-          <w:sz w:val="20"/>
-          <w:szCs w:val="20"/>
-          <w:highlight w:val="yellow"/>
-          <w:lang w:eastAsia="en-GB"/>
-        </w:rPr>
-        <w:t>It would be also good to make a distinction between expected and worst case scenarios. Currently, the analysis seems to mix both worlds.</w:t>
-      </w:r>
-    </w:p>
-    <w:p>
-      <w:pPr>
-        <w:spacing w:beforeAutospacing="1" w:afterAutospacing="1"/>
-        <w:rPr>
-          <w:rFonts w:ascii="Arial" w:eastAsia="Times New Roman" w:hAnsi="Arial" w:cs="Arial"/>
-          <w:color w:val="0A0A0A"/>
-          <w:sz w:val="20"/>
-          <w:szCs w:val="20"/>
-          <w:highlight w:val="yellow"/>
-          <w:lang w:eastAsia="en-GB"/>
-        </w:rPr>
       </w:pPr>
       <w:r>
         <w:rPr>
@@ -8863,20 +8358,11 @@
           <w:color w:val="0A0A0A"/>
           <w:sz w:val="20"/>
           <w:szCs w:val="20"/>
-          <w:highlight w:val="yellow"/>
-          <w:lang w:eastAsia="en-GB"/>
+          <w:lang w:val="sl-SI" w:eastAsia="en-GB"/>
         </w:rPr>
         <w:t>Response:</w:t>
       </w:r>
       <w:r>
-        <w:rPr>
-          <w:rFonts w:ascii="Arial" w:eastAsia="Times New Roman" w:hAnsi="Arial" w:cs="Arial"/>
-          <w:color w:val="0A0A0A"/>
-          <w:sz w:val="20"/>
-          <w:szCs w:val="20"/>
-          <w:highlight w:val="yellow"/>
-          <w:lang w:eastAsia="en-GB"/>
-        </w:rPr>
         <w:t xml:space="preserve"> </w:t>
       </w:r>
     </w:p>
@@ -8888,59 +8374,23 @@
           <w:color w:val="0A0A0A"/>
           <w:sz w:val="20"/>
           <w:szCs w:val="20"/>
-          <w:highlight w:val="yellow"/>
-          <w:lang w:eastAsia="en-GB"/>
-        </w:rPr>
-      </w:pPr>
-      <w:r>
-        <w:rPr>
-          <w:rFonts w:ascii="Arial" w:eastAsia="Times New Roman" w:hAnsi="Arial" w:cs="Arial"/>
-          <w:color w:val="0A0A0A"/>
-          <w:sz w:val="20"/>
-          <w:szCs w:val="20"/>
-          <w:highlight w:val="yellow"/>
-          <w:lang w:eastAsia="en-GB"/>
-        </w:rPr>
-        <w:t>345: on the -&gt; the</w:t>
-      </w:r>
-    </w:p>
-    <w:p>
-      <w:pPr>
-        <w:spacing w:beforeAutospacing="1" w:afterAutospacing="1"/>
-        <w:rPr>
-          <w:rFonts w:ascii="Arial" w:eastAsia="Times New Roman" w:hAnsi="Arial" w:cs="Arial"/>
-          <w:color w:val="0A0A0A"/>
-          <w:sz w:val="20"/>
-          <w:szCs w:val="20"/>
-          <w:highlight w:val="yellow"/>
-          <w:lang w:eastAsia="en-GB"/>
-        </w:rPr>
-      </w:pPr>
-      <w:r>
-        <w:rPr>
-          <w:rFonts w:ascii="Arial" w:eastAsia="Times New Roman" w:hAnsi="Arial" w:cs="Arial"/>
-          <w:color w:val="0A0A0A"/>
-          <w:sz w:val="20"/>
-          <w:szCs w:val="20"/>
-          <w:highlight w:val="yellow"/>
-          <w:lang w:eastAsia="en-GB"/>
-        </w:rPr>
-        <w:t>399: the relation : with respect to what?</w:t>
-      </w:r>
-    </w:p>
-    <w:p>
-      <w:pPr>
-        <w:spacing w:beforeAutospacing="1" w:afterAutospacing="1"/>
-        <w:rPr>
-          <w:rFonts w:ascii="Arial" w:eastAsia="Times New Roman" w:hAnsi="Arial" w:cs="Arial"/>
-          <w:color w:val="0A0A0A"/>
-          <w:sz w:val="20"/>
-          <w:szCs w:val="20"/>
-          <w:highlight w:val="yellow"/>
-          <w:lang w:eastAsia="en-GB"/>
-        </w:rPr>
-      </w:pPr>
-      <w:r>
+          <w:lang w:val="sl-SI" w:eastAsia="en-GB"/>
+        </w:rPr>
+      </w:pPr>
+      <w:r>
+        <w:rPr>
+          <w:rFonts w:ascii="Arial" w:eastAsia="Times New Roman" w:hAnsi="Arial" w:cs="Arial"/>
+          <w:color w:val="0A0A0A"/>
+          <w:sz w:val="20"/>
+          <w:szCs w:val="20"/>
+          <w:lang w:val="sl-SI" w:eastAsia="en-GB"/>
+        </w:rPr>
+        <w:t>Just before first usage we added a paragraph which provides definition of the probability generating functions.</w:t>
+      </w:r>
+    </w:p>
+    <w:p>
+      <w:pPr>
+        <w:spacing w:beforeAutospacing="1" w:afterAutospacing="1"/>
         <w:rPr>
           <w:rFonts w:ascii="Arial" w:eastAsia="Times New Roman" w:hAnsi="Arial" w:cs="Arial"/>
           <w:b/>
@@ -8948,57 +8398,7 @@
           <w:color w:val="0A0A0A"/>
           <w:sz w:val="20"/>
           <w:szCs w:val="20"/>
-          <w:highlight w:val="yellow"/>
-          <w:lang w:eastAsia="en-GB"/>
-        </w:rPr>
-        <w:t>Response:</w:t>
-      </w:r>
-      <w:r>
-        <w:rPr>
-          <w:rFonts w:ascii="Arial" w:eastAsia="Times New Roman" w:hAnsi="Arial" w:cs="Arial"/>
-          <w:color w:val="0A0A0A"/>
-          <w:sz w:val="20"/>
-          <w:szCs w:val="20"/>
-          <w:highlight w:val="yellow"/>
-          <w:lang w:eastAsia="en-GB"/>
-        </w:rPr>
-        <w:t xml:space="preserve"> </w:t>
-      </w:r>
-    </w:p>
-    <w:p>
-      <w:pPr>
-        <w:spacing w:beforeAutospacing="1" w:afterAutospacing="1"/>
-        <w:rPr>
-          <w:rFonts w:ascii="Arial" w:eastAsia="Times New Roman" w:hAnsi="Arial" w:cs="Arial"/>
-          <w:color w:val="0A0A0A"/>
-          <w:sz w:val="20"/>
-          <w:szCs w:val="20"/>
-          <w:highlight w:val="yellow"/>
-          <w:lang w:eastAsia="en-GB"/>
-        </w:rPr>
-      </w:pPr>
-      <w:r>
-        <w:rPr>
-          <w:rFonts w:ascii="Arial" w:eastAsia="Times New Roman" w:hAnsi="Arial" w:cs="Arial"/>
-          <w:color w:val="0A0A0A"/>
-          <w:sz w:val="20"/>
-          <w:szCs w:val="20"/>
-          <w:highlight w:val="yellow"/>
-          <w:lang w:eastAsia="en-GB"/>
-        </w:rPr>
-        <w:t>Figure 2: I have not understood what probability is addressed in this figure.</w:t>
-      </w:r>
-    </w:p>
-    <w:p>
-      <w:pPr>
-        <w:spacing w:beforeAutospacing="1" w:afterAutospacing="1"/>
-        <w:rPr>
-          <w:rFonts w:ascii="Arial" w:eastAsia="Times New Roman" w:hAnsi="Arial" w:cs="Arial"/>
-          <w:color w:val="0A0A0A"/>
-          <w:sz w:val="20"/>
-          <w:szCs w:val="20"/>
-          <w:highlight w:val="yellow"/>
-          <w:lang w:eastAsia="en-GB"/>
+          <w:lang w:val="sl-SI" w:eastAsia="en-GB"/>
         </w:rPr>
       </w:pPr>
       <w:r>
@@ -9009,60 +8409,48 @@
           <w:color w:val="0A0A0A"/>
           <w:sz w:val="20"/>
           <w:szCs w:val="20"/>
-          <w:highlight w:val="yellow"/>
-          <w:lang w:eastAsia="en-GB"/>
-        </w:rPr>
-        <w:t>Response:</w:t>
-      </w:r>
-      <w:r>
-        <w:rPr>
-          <w:rFonts w:ascii="Arial" w:eastAsia="Times New Roman" w:hAnsi="Arial" w:cs="Arial"/>
-          <w:color w:val="0A0A0A"/>
-          <w:sz w:val="20"/>
-          <w:szCs w:val="20"/>
-          <w:highlight w:val="yellow"/>
-          <w:lang w:eastAsia="en-GB"/>
-        </w:rPr>
-        <w:t xml:space="preserve"> </w:t>
-      </w:r>
-    </w:p>
-    <w:p>
-      <w:pPr>
-        <w:spacing w:beforeAutospacing="1" w:afterAutospacing="1"/>
-        <w:rPr>
-          <w:rFonts w:ascii="Arial" w:eastAsia="Times New Roman" w:hAnsi="Arial" w:cs="Arial"/>
-          <w:color w:val="0A0A0A"/>
-          <w:sz w:val="20"/>
-          <w:szCs w:val="20"/>
-          <w:highlight w:val="yellow"/>
-          <w:lang w:eastAsia="en-GB"/>
-        </w:rPr>
-      </w:pPr>
-      <w:r>
-        <w:rPr>
-          <w:rFonts w:ascii="Arial" w:eastAsia="Times New Roman" w:hAnsi="Arial" w:cs="Arial"/>
-          <w:color w:val="0A0A0A"/>
-          <w:sz w:val="20"/>
-          <w:szCs w:val="20"/>
-          <w:highlight w:val="yellow"/>
-          <w:lang w:eastAsia="en-GB"/>
-        </w:rPr>
-        <w:t>Figure 3: I would rename the y-axis to the ratio you compute.</w:t>
-      </w:r>
-    </w:p>
-    <w:p>
-      <w:pPr>
-        <w:spacing w:beforeAutospacing="1" w:afterAutospacing="1"/>
-        <w:rPr>
-          <w:rFonts w:ascii="Arial" w:eastAsia="Times New Roman" w:hAnsi="Arial" w:cs="Arial"/>
-          <w:color w:val="0A0A0A"/>
-          <w:sz w:val="20"/>
-          <w:szCs w:val="20"/>
-          <w:highlight w:val="yellow"/>
-          <w:lang w:eastAsia="en-GB"/>
-        </w:rPr>
-      </w:pPr>
-      <w:r>
+          <w:lang w:val="sl-SI" w:eastAsia="en-GB"/>
+        </w:rPr>
+        <w:drawing>
+          <wp:inline distT="0" distB="0" distL="0" distR="0" wp14:anchorId="39B7BF88" wp14:editId="593BA43D">
+            <wp:extent cx="7658100" cy="2324100"/>
+            <wp:effectExtent l="0" t="0" r="0" b="0"/>
+            <wp:docPr id="8" name="Picture 8" descr="Text, letter&#10;&#10;Description automatically generated"/>
+            <wp:cNvGraphicFramePr>
+              <a:graphicFrameLocks xmlns:a="http://schemas.openxmlformats.org/drawingml/2006/main" noChangeAspect="1"/>
+            </wp:cNvGraphicFramePr>
+            <a:graphic xmlns:a="http://schemas.openxmlformats.org/drawingml/2006/main">
+              <a:graphicData uri="http://schemas.openxmlformats.org/drawingml/2006/picture">
+                <pic:pic xmlns:pic="http://schemas.openxmlformats.org/drawingml/2006/picture">
+                  <pic:nvPicPr>
+                    <pic:cNvPr id="8" name="Picture 8" descr="Text, letter&#10;&#10;Description automatically generated"/>
+                    <pic:cNvPicPr/>
+                  </pic:nvPicPr>
+                  <pic:blipFill>
+                    <a:blip r:embed="rId5"/>
+                    <a:stretch>
+                      <a:fillRect/>
+                    </a:stretch>
+                  </pic:blipFill>
+                  <pic:spPr>
+                    <a:xfrm>
+                      <a:off x="0" y="0"/>
+                      <a:ext cx="7658100" cy="2324100"/>
+                    </a:xfrm>
+                    <a:prstGeom prst="rect">
+                      <a:avLst/>
+                    </a:prstGeom>
+                  </pic:spPr>
+                </pic:pic>
+              </a:graphicData>
+            </a:graphic>
+          </wp:inline>
+        </w:drawing>
+      </w:r>
+    </w:p>
+    <w:p>
+      <w:pPr>
+        <w:spacing w:beforeAutospacing="1" w:afterAutospacing="1"/>
         <w:rPr>
           <w:rFonts w:ascii="Arial" w:eastAsia="Times New Roman" w:hAnsi="Arial" w:cs="Arial"/>
           <w:b/>
@@ -9070,60 +8458,103 @@
           <w:color w:val="0A0A0A"/>
           <w:sz w:val="20"/>
           <w:szCs w:val="20"/>
-          <w:highlight w:val="yellow"/>
-          <w:lang w:eastAsia="en-GB"/>
-        </w:rPr>
-        <w:t>Response:</w:t>
-      </w:r>
-      <w:r>
-        <w:rPr>
-          <w:rFonts w:ascii="Arial" w:eastAsia="Times New Roman" w:hAnsi="Arial" w:cs="Arial"/>
-          <w:color w:val="0A0A0A"/>
-          <w:sz w:val="20"/>
-          <w:szCs w:val="20"/>
-          <w:highlight w:val="yellow"/>
-          <w:lang w:eastAsia="en-GB"/>
-        </w:rPr>
-        <w:t xml:space="preserve"> </w:t>
-      </w:r>
-    </w:p>
-    <w:p>
-      <w:pPr>
-        <w:spacing w:beforeAutospacing="1" w:afterAutospacing="1"/>
-        <w:rPr>
-          <w:rFonts w:ascii="Arial" w:eastAsia="Times New Roman" w:hAnsi="Arial" w:cs="Arial"/>
-          <w:color w:val="0A0A0A"/>
-          <w:sz w:val="20"/>
-          <w:szCs w:val="20"/>
-          <w:highlight w:val="yellow"/>
-          <w:lang w:eastAsia="en-GB"/>
-        </w:rPr>
-      </w:pPr>
-      <w:r>
-        <w:rPr>
-          <w:rFonts w:ascii="Arial" w:eastAsia="Times New Roman" w:hAnsi="Arial" w:cs="Arial"/>
-          <w:color w:val="0A0A0A"/>
-          <w:sz w:val="20"/>
-          <w:szCs w:val="20"/>
-          <w:highlight w:val="yellow"/>
-          <w:lang w:eastAsia="en-GB"/>
-        </w:rPr>
-        <w:t>398: Note that analyzing -&gt; Analyzing</w:t>
-      </w:r>
-    </w:p>
-    <w:p>
-      <w:pPr>
-        <w:spacing w:beforeAutospacing="1" w:afterAutospacing="1"/>
-        <w:rPr>
-          <w:rFonts w:ascii="Arial" w:eastAsia="Times New Roman" w:hAnsi="Arial" w:cs="Arial"/>
-          <w:color w:val="0A0A0A"/>
-          <w:sz w:val="20"/>
-          <w:szCs w:val="20"/>
-          <w:highlight w:val="yellow"/>
-          <w:lang w:eastAsia="en-GB"/>
-        </w:rPr>
-      </w:pPr>
-      <w:r>
+          <w:lang w:val="sl-SI" w:eastAsia="en-GB"/>
+        </w:rPr>
+      </w:pPr>
+    </w:p>
+    <w:p>
+      <w:pPr>
+        <w:spacing w:beforeAutospacing="1" w:afterAutospacing="1"/>
+        <w:rPr>
+          <w:rFonts w:ascii="Arial" w:eastAsia="Times New Roman" w:hAnsi="Arial" w:cs="Arial"/>
+          <w:color w:val="0A0A0A"/>
+          <w:sz w:val="20"/>
+          <w:szCs w:val="20"/>
+          <w:lang w:val="sl-SI" w:eastAsia="en-GB"/>
+        </w:rPr>
+      </w:pPr>
+    </w:p>
+    <w:p>
+      <w:pPr>
+        <w:spacing w:beforeAutospacing="1" w:afterAutospacing="1"/>
+        <w:rPr>
+          <w:rFonts w:ascii="Arial" w:eastAsia="Times New Roman" w:hAnsi="Arial" w:cs="Arial"/>
+          <w:color w:val="0A0A0A"/>
+          <w:sz w:val="20"/>
+          <w:szCs w:val="20"/>
+          <w:lang w:eastAsia="en-GB"/>
+        </w:rPr>
+      </w:pPr>
+      <w:r>
+        <w:rPr>
+          <w:rFonts w:ascii="Arial" w:eastAsia="Times New Roman" w:hAnsi="Arial" w:cs="Arial"/>
+          <w:color w:val="0A0A0A"/>
+          <w:sz w:val="20"/>
+          <w:szCs w:val="20"/>
+          <w:lang w:eastAsia="en-GB"/>
+        </w:rPr>
+        <w:t>Page 10:</w:t>
+      </w:r>
+    </w:p>
+    <w:p>
+      <w:pPr>
+        <w:spacing w:beforeAutospacing="1" w:afterAutospacing="1"/>
+        <w:rPr>
+          <w:rFonts w:ascii="Arial" w:eastAsia="Times New Roman" w:hAnsi="Arial" w:cs="Arial"/>
+          <w:color w:val="0A0A0A"/>
+          <w:sz w:val="20"/>
+          <w:szCs w:val="20"/>
+          <w:lang w:eastAsia="en-GB"/>
+        </w:rPr>
+      </w:pPr>
+      <w:r>
+        <w:rPr>
+          <w:rFonts w:ascii="Arial" w:eastAsia="Times New Roman" w:hAnsi="Arial" w:cs="Arial"/>
+          <w:color w:val="0A0A0A"/>
+          <w:sz w:val="20"/>
+          <w:szCs w:val="20"/>
+          <w:lang w:eastAsia="en-GB"/>
+        </w:rPr>
+        <w:t>I could not follow the proofs since it seems that some notations have not been introduced in a sufficiently detailed way:</w:t>
+      </w:r>
+    </w:p>
+    <w:p>
+      <w:pPr>
+        <w:spacing w:beforeAutospacing="1" w:afterAutospacing="1"/>
+        <w:rPr>
+          <w:rFonts w:ascii="Arial" w:eastAsia="Times New Roman" w:hAnsi="Arial" w:cs="Arial"/>
+          <w:color w:val="0A0A0A"/>
+          <w:sz w:val="20"/>
+          <w:szCs w:val="20"/>
+          <w:lang w:eastAsia="en-GB"/>
+        </w:rPr>
+      </w:pPr>
+      <w:r>
+        <w:rPr>
+          <w:rFonts w:ascii="Arial" w:eastAsia="Times New Roman" w:hAnsi="Arial" w:cs="Arial"/>
+          <w:color w:val="0A0A0A"/>
+          <w:sz w:val="20"/>
+          <w:szCs w:val="20"/>
+          <w:lang w:eastAsia="en-GB"/>
+        </w:rPr>
+        <w:t> - What does $\tilde$ mean?</w:t>
+      </w:r>
+    </w:p>
+    <w:p>
+      <w:pPr>
+        <w:spacing w:beforeAutospacing="1" w:afterAutospacing="1"/>
+        <w:rPr>
+          <w:rFonts w:ascii="Arial" w:eastAsia="Times New Roman" w:hAnsi="Arial" w:cs="Arial"/>
+          <w:color w:val="0A0A0A"/>
+          <w:sz w:val="20"/>
+          <w:szCs w:val="20"/>
+          <w:lang w:eastAsia="en-GB"/>
+        </w:rPr>
+      </w:pPr>
+    </w:p>
+    <w:p>
+      <w:pPr>
+        <w:spacing w:beforeAutospacing="1" w:afterAutospacing="1"/>
         <w:rPr>
           <w:rFonts w:ascii="Arial" w:eastAsia="Times New Roman" w:hAnsi="Arial" w:cs="Arial"/>
           <w:b/>
@@ -9131,55 +8562,7 @@
           <w:color w:val="0A0A0A"/>
           <w:sz w:val="20"/>
           <w:szCs w:val="20"/>
-          <w:highlight w:val="yellow"/>
-          <w:lang w:eastAsia="en-GB"/>
-        </w:rPr>
-        <w:t>Response:</w:t>
-      </w:r>
-      <w:r>
-        <w:rPr>
-          <w:rFonts w:ascii="Arial" w:eastAsia="Times New Roman" w:hAnsi="Arial" w:cs="Arial"/>
-          <w:color w:val="0A0A0A"/>
-          <w:sz w:val="20"/>
-          <w:szCs w:val="20"/>
-          <w:highlight w:val="yellow"/>
-          <w:lang w:eastAsia="en-GB"/>
-        </w:rPr>
-        <w:t xml:space="preserve"> </w:t>
-      </w:r>
-    </w:p>
-    <w:p>
-      <w:pPr>
-        <w:spacing w:beforeAutospacing="1" w:afterAutospacing="1"/>
-        <w:rPr>
-          <w:rFonts w:ascii="Arial" w:eastAsia="Times New Roman" w:hAnsi="Arial" w:cs="Arial"/>
-          <w:color w:val="0A0A0A"/>
-          <w:sz w:val="20"/>
-          <w:szCs w:val="20"/>
-          <w:lang w:eastAsia="en-GB"/>
-        </w:rPr>
-      </w:pPr>
-      <w:r>
-        <w:rPr>
-          <w:rFonts w:ascii="Arial" w:eastAsia="Times New Roman" w:hAnsi="Arial" w:cs="Arial"/>
-          <w:color w:val="0A0A0A"/>
-          <w:sz w:val="20"/>
-          <w:szCs w:val="20"/>
-          <w:highlight w:val="yellow"/>
-          <w:lang w:eastAsia="en-GB"/>
-        </w:rPr>
-        <w:t>(15): What is $p$ in this equation? It seems to be only used in the limit?</w:t>
-      </w:r>
-    </w:p>
-    <w:p>
-      <w:pPr>
-        <w:spacing w:beforeAutospacing="1" w:afterAutospacing="1"/>
-        <w:rPr>
-          <w:rFonts w:ascii="Arial" w:eastAsia="Times New Roman" w:hAnsi="Arial" w:cs="Arial"/>
-          <w:color w:val="0A0A0A"/>
-          <w:sz w:val="20"/>
-          <w:szCs w:val="20"/>
-          <w:lang w:eastAsia="en-GB"/>
+          <w:lang w:val="sl-SI" w:eastAsia="en-GB"/>
         </w:rPr>
       </w:pPr>
       <w:r>
@@ -9190,52 +8573,183 @@
           <w:color w:val="0A0A0A"/>
           <w:sz w:val="20"/>
           <w:szCs w:val="20"/>
-          <w:lang w:eastAsia="en-GB"/>
-        </w:rPr>
-        <w:t>Response:</w:t>
-      </w:r>
-      <w:r>
-        <w:rPr>
-          <w:rFonts w:ascii="Arial" w:eastAsia="Times New Roman" w:hAnsi="Arial" w:cs="Arial"/>
-          <w:color w:val="0A0A0A"/>
-          <w:sz w:val="20"/>
-          <w:szCs w:val="20"/>
-          <w:lang w:eastAsia="en-GB"/>
+          <w:lang w:val="sl-SI" w:eastAsia="en-GB"/>
+        </w:rPr>
+        <w:t xml:space="preserve">Response: </w:t>
+      </w:r>
+    </w:p>
+    <w:p>
+      <w:pPr>
+        <w:spacing w:beforeAutospacing="1" w:afterAutospacing="1"/>
+        <w:rPr>
+          <w:rFonts w:ascii="Arial" w:eastAsia="Times New Roman" w:hAnsi="Arial" w:cs="Arial"/>
+          <w:color w:val="0A0A0A"/>
+          <w:sz w:val="20"/>
+          <w:szCs w:val="20"/>
+          <w:lang w:val="sl-SI" w:eastAsia="en-GB"/>
+        </w:rPr>
+      </w:pPr>
+      <w:r>
+        <w:rPr>
+          <w:rFonts w:ascii="Arial" w:eastAsia="Times New Roman" w:hAnsi="Arial" w:cs="Arial"/>
+          <w:color w:val="0A0A0A"/>
+          <w:sz w:val="20"/>
+          <w:szCs w:val="20"/>
+          <w:lang w:val="sl-SI" w:eastAsia="en-GB"/>
+        </w:rPr>
+        <w:t xml:space="preserve">It represents the so-called »equality in distribution«. </w:t>
+      </w:r>
+      <w:r>
+        <w:rPr>
+          <w:rFonts w:ascii="Arial" w:eastAsia="Times New Roman" w:hAnsi="Arial" w:cs="Arial"/>
+          <w:color w:val="0A0A0A"/>
+          <w:sz w:val="20"/>
+          <w:szCs w:val="20"/>
+          <w:lang w:val="sl-SI" w:eastAsia="en-GB"/>
+        </w:rPr>
+        <w:br/>
+        <w:t xml:space="preserve">While tilde symbol can be found use in this context, there is another, more explicit operator to indicate the equality in distribution, so we replaced the symbol in question with </w:t>
+      </w:r>
+      <w:r>
+        <w:rPr>
+          <w:rFonts w:ascii="Arial" w:eastAsia="Times New Roman" w:hAnsi="Arial" w:cs="Arial"/>
+          <w:color w:val="0A0A0A"/>
+          <w:sz w:val="20"/>
+          <w:szCs w:val="20"/>
+          <w:lang w:val="sl-SI" w:eastAsia="en-GB"/>
+        </w:rPr>
+        <w:drawing>
+          <wp:inline distT="0" distB="0" distL="0" distR="0" wp14:anchorId="43FB3394" wp14:editId="16F68697">
+            <wp:extent cx="228600" cy="317500"/>
+            <wp:effectExtent l="0" t="0" r="0" b="0"/>
+            <wp:docPr id="1" name="Picture 1"/>
+            <wp:cNvGraphicFramePr>
+              <a:graphicFrameLocks xmlns:a="http://schemas.openxmlformats.org/drawingml/2006/main" noChangeAspect="1"/>
+            </wp:cNvGraphicFramePr>
+            <a:graphic xmlns:a="http://schemas.openxmlformats.org/drawingml/2006/main">
+              <a:graphicData uri="http://schemas.openxmlformats.org/drawingml/2006/picture">
+                <pic:pic xmlns:pic="http://schemas.openxmlformats.org/drawingml/2006/picture">
+                  <pic:nvPicPr>
+                    <pic:cNvPr id="1" name=""/>
+                    <pic:cNvPicPr/>
+                  </pic:nvPicPr>
+                  <pic:blipFill>
+                    <a:blip r:embed="rId6"/>
+                    <a:stretch>
+                      <a:fillRect/>
+                    </a:stretch>
+                  </pic:blipFill>
+                  <pic:spPr>
+                    <a:xfrm>
+                      <a:off x="0" y="0"/>
+                      <a:ext cx="228600" cy="317500"/>
+                    </a:xfrm>
+                    <a:prstGeom prst="rect">
+                      <a:avLst/>
+                    </a:prstGeom>
+                  </pic:spPr>
+                </pic:pic>
+              </a:graphicData>
+            </a:graphic>
+          </wp:inline>
+        </w:drawing>
+      </w:r>
+      <w:r>
+        <w:rPr>
+          <w:rFonts w:ascii="Arial" w:eastAsia="Times New Roman" w:hAnsi="Arial" w:cs="Arial"/>
+          <w:color w:val="0A0A0A"/>
+          <w:sz w:val="20"/>
+          <w:szCs w:val="20"/>
+          <w:lang w:val="sl-SI" w:eastAsia="en-GB"/>
+        </w:rPr>
+        <w:t>.</w:t>
+      </w:r>
+    </w:p>
+    <w:p>
+      <w:pPr>
+        <w:spacing w:beforeAutospacing="1" w:afterAutospacing="1"/>
+        <w:rPr>
+          <w:rFonts w:ascii="Arial" w:eastAsia="Times New Roman" w:hAnsi="Arial" w:cs="Arial"/>
+          <w:color w:val="0A0A0A"/>
+          <w:sz w:val="20"/>
+          <w:szCs w:val="20"/>
+          <w:lang w:val="sl-SI" w:eastAsia="en-GB"/>
+        </w:rPr>
+      </w:pPr>
+      <w:r>
+        <w:rPr>
+          <w:rFonts w:ascii="Arial" w:eastAsia="Times New Roman" w:hAnsi="Arial" w:cs="Arial"/>
+          <w:color w:val="0A0A0A"/>
+          <w:sz w:val="20"/>
+          <w:szCs w:val="20"/>
+          <w:lang w:val="sl-SI" w:eastAsia="en-GB"/>
+        </w:rPr>
+        <w:t>We also explain this within the text.</w:t>
+      </w:r>
+      <w:r>
+        <w:rPr>
+          <w:rFonts w:ascii="Arial" w:eastAsia="Times New Roman" w:hAnsi="Arial" w:cs="Arial"/>
+          <w:color w:val="0A0A0A"/>
+          <w:sz w:val="20"/>
+          <w:szCs w:val="20"/>
+          <w:lang w:val="sl-SI" w:eastAsia="en-GB"/>
         </w:rPr>
         <w:t xml:space="preserve"> </w:t>
       </w:r>
-    </w:p>
-    <w:p>
-      <w:pPr>
-        <w:spacing w:beforeAutospacing="1" w:afterAutospacing="1"/>
-        <w:rPr>
-          <w:rFonts w:ascii="Arial" w:eastAsia="Times New Roman" w:hAnsi="Arial" w:cs="Arial"/>
-          <w:color w:val="0A0A0A"/>
-          <w:sz w:val="20"/>
-          <w:szCs w:val="20"/>
-          <w:lang w:eastAsia="en-GB"/>
-        </w:rPr>
-      </w:pPr>
-      <w:r>
-        <w:rPr>
-          <w:rFonts w:ascii="Arial" w:eastAsia="Times New Roman" w:hAnsi="Arial" w:cs="Arial"/>
-          <w:color w:val="0A0A0A"/>
-          <w:sz w:val="20"/>
-          <w:szCs w:val="20"/>
-          <w:lang w:eastAsia="en-GB"/>
-        </w:rPr>
-        <w:t>Figure 8 caption: Exsitence -&gt; Existence</w:t>
-      </w:r>
-    </w:p>
-    <w:p>
-      <w:pPr>
-        <w:spacing w:beforeAutospacing="1" w:afterAutospacing="1"/>
-        <w:rPr>
-          <w:rFonts w:ascii="Arial" w:eastAsia="Times New Roman" w:hAnsi="Arial" w:cs="Arial"/>
-          <w:color w:val="0A0A0A"/>
-          <w:sz w:val="20"/>
-          <w:szCs w:val="20"/>
-          <w:lang w:eastAsia="en-GB"/>
+      <w:r>
+        <w:rPr>
+          <w:rFonts w:ascii="Arial" w:eastAsia="Times New Roman" w:hAnsi="Arial" w:cs="Arial"/>
+          <w:color w:val="0A0A0A"/>
+          <w:sz w:val="20"/>
+          <w:szCs w:val="20"/>
+          <w:lang w:val="sl-SI" w:eastAsia="en-GB"/>
+        </w:rPr>
+        <w:t>The replacement was done consistently.</w:t>
+      </w:r>
+    </w:p>
+    <w:p>
+      <w:pPr>
+        <w:spacing w:beforeAutospacing="1" w:afterAutospacing="1"/>
+        <w:rPr>
+          <w:rFonts w:ascii="Arial" w:eastAsia="Times New Roman" w:hAnsi="Arial" w:cs="Arial"/>
+          <w:color w:val="0A0A0A"/>
+          <w:sz w:val="20"/>
+          <w:szCs w:val="20"/>
+          <w:lang w:eastAsia="en-GB"/>
+        </w:rPr>
+      </w:pPr>
+    </w:p>
+    <w:p>
+      <w:pPr>
+        <w:spacing w:beforeAutospacing="1" w:afterAutospacing="1"/>
+        <w:rPr>
+          <w:rFonts w:ascii="Arial" w:eastAsia="Times New Roman" w:hAnsi="Arial" w:cs="Arial"/>
+          <w:color w:val="0A0A0A"/>
+          <w:sz w:val="20"/>
+          <w:szCs w:val="20"/>
+          <w:lang w:eastAsia="en-GB"/>
+        </w:rPr>
+      </w:pPr>
+      <w:r>
+        <w:rPr>
+          <w:rFonts w:ascii="Arial" w:eastAsia="Times New Roman" w:hAnsi="Arial" w:cs="Arial"/>
+          <w:color w:val="0A0A0A"/>
+          <w:sz w:val="20"/>
+          <w:szCs w:val="20"/>
+          <w:lang w:eastAsia="en-GB"/>
+        </w:rPr>
+        <w:t> - What is $\mathcal{B}_0$?</w:t>
+      </w:r>
+    </w:p>
+    <w:p>
+      <w:pPr>
+        <w:spacing w:beforeAutospacing="1" w:afterAutospacing="1"/>
+        <w:rPr>
+          <w:rFonts w:ascii="Arial" w:eastAsia="Times New Roman" w:hAnsi="Arial" w:cs="Arial"/>
+          <w:color w:val="0A0A0A"/>
+          <w:sz w:val="20"/>
+          <w:szCs w:val="20"/>
+          <w:lang w:val="sl-SI" w:eastAsia="en-GB"/>
         </w:rPr>
       </w:pPr>
       <w:r>
@@ -9246,7 +8760,7 @@
           <w:color w:val="0A0A0A"/>
           <w:sz w:val="20"/>
           <w:szCs w:val="20"/>
-          <w:lang w:eastAsia="en-GB"/>
+          <w:lang w:val="sl-SI" w:eastAsia="en-GB"/>
         </w:rPr>
         <w:t>Response:</w:t>
       </w:r>
@@ -9256,45 +8770,603 @@
           <w:color w:val="0A0A0A"/>
           <w:sz w:val="20"/>
           <w:szCs w:val="20"/>
-          <w:lang w:eastAsia="en-GB"/>
-        </w:rPr>
-        <w:t xml:space="preserve"> </w:t>
-      </w:r>
-    </w:p>
-    <w:p>
-      <w:pPr>
-        <w:spacing w:beforeAutospacing="1" w:afterAutospacing="1"/>
-        <w:rPr>
-          <w:rFonts w:ascii="Arial" w:eastAsia="Times New Roman" w:hAnsi="Arial" w:cs="Arial"/>
-          <w:color w:val="0A0A0A"/>
-          <w:sz w:val="20"/>
-          <w:szCs w:val="20"/>
-          <w:lang w:eastAsia="en-GB"/>
-        </w:rPr>
-      </w:pPr>
-      <w:r>
-        <w:rPr>
-          <w:rFonts w:ascii="Arial" w:eastAsia="Times New Roman" w:hAnsi="Arial" w:cs="Arial"/>
-          <w:color w:val="0A0A0A"/>
-          <w:sz w:val="20"/>
-          <w:szCs w:val="20"/>
-          <w:lang w:eastAsia="en-GB"/>
-        </w:rPr>
-        <w:t>638: Why is your time complexity constant?</w:t>
-      </w:r>
-    </w:p>
-    <w:p>
-      <w:pPr>
-        <w:spacing w:beforeAutospacing="1" w:afterAutospacing="1"/>
-        <w:rPr>
-          <w:rFonts w:ascii="Arial" w:eastAsia="Times New Roman" w:hAnsi="Arial" w:cs="Arial"/>
-          <w:color w:val="0A0A0A"/>
-          <w:sz w:val="20"/>
-          <w:szCs w:val="20"/>
-          <w:lang w:eastAsia="en-GB"/>
-        </w:rPr>
-      </w:pPr>
-      <w:r>
+          <w:lang w:val="sl-SI" w:eastAsia="en-GB"/>
+        </w:rPr>
+        <w:br/>
+        <w:t>It is a zero-truncated binomially distributed random variable on parameters $n$ and $p_{i+1}$. In revised version we include this description just before stating Lemma 2.</w:t>
+      </w:r>
+    </w:p>
+    <w:p>
+      <w:pPr>
+        <w:spacing w:beforeAutospacing="1" w:afterAutospacing="1"/>
+        <w:rPr>
+          <w:rFonts w:ascii="Arial" w:eastAsia="Times New Roman" w:hAnsi="Arial" w:cs="Arial"/>
+          <w:color w:val="0A0A0A"/>
+          <w:sz w:val="20"/>
+          <w:szCs w:val="20"/>
+          <w:lang w:eastAsia="en-GB"/>
+        </w:rPr>
+      </w:pPr>
+      <w:r>
+        <w:rPr>
+          <w:rFonts w:ascii="Arial" w:eastAsia="Times New Roman" w:hAnsi="Arial" w:cs="Arial"/>
+          <w:color w:val="0A0A0A"/>
+          <w:sz w:val="20"/>
+          <w:szCs w:val="20"/>
+          <w:lang w:eastAsia="en-GB"/>
+        </w:rPr>
+        <w:t> - What is $Bernoulli()$?</w:t>
+      </w:r>
+    </w:p>
+    <w:p>
+      <w:pPr>
+        <w:spacing w:beforeAutospacing="1" w:afterAutospacing="1"/>
+        <w:rPr>
+          <w:rFonts w:ascii="Arial" w:eastAsia="Times New Roman" w:hAnsi="Arial" w:cs="Arial"/>
+          <w:color w:val="0A0A0A"/>
+          <w:sz w:val="20"/>
+          <w:szCs w:val="20"/>
+          <w:lang w:val="sl-SI" w:eastAsia="en-GB"/>
+        </w:rPr>
+      </w:pPr>
+      <w:r>
+        <w:rPr>
+          <w:rFonts w:ascii="Arial" w:eastAsia="Times New Roman" w:hAnsi="Arial" w:cs="Arial"/>
+          <w:color w:val="0A0A0A"/>
+          <w:sz w:val="20"/>
+          <w:szCs w:val="20"/>
+          <w:lang w:eastAsia="en-GB"/>
+        </w:rPr>
+        <w:t>$Bernoulli()$</w:t>
+      </w:r>
+      <w:r>
+        <w:rPr>
+          <w:rFonts w:ascii="Arial" w:eastAsia="Times New Roman" w:hAnsi="Arial" w:cs="Arial"/>
+          <w:color w:val="0A0A0A"/>
+          <w:sz w:val="20"/>
+          <w:szCs w:val="20"/>
+          <w:lang w:val="sl-SI" w:eastAsia="en-GB"/>
+        </w:rPr>
+        <w:t xml:space="preserve"> stands for the Bernoulli distributed random variable with the corresponding parameter. </w:t>
+      </w:r>
+    </w:p>
+    <w:p>
+      <w:pPr>
+        <w:spacing w:beforeAutospacing="1" w:afterAutospacing="1"/>
+        <w:rPr>
+          <w:rFonts w:ascii="Arial" w:eastAsia="Times New Roman" w:hAnsi="Arial" w:cs="Arial"/>
+          <w:color w:val="0A0A0A"/>
+          <w:sz w:val="20"/>
+          <w:szCs w:val="20"/>
+          <w:lang w:val="sl-SI" w:eastAsia="en-GB"/>
+        </w:rPr>
+      </w:pPr>
+      <w:r>
+        <w:rPr>
+          <w:rFonts w:ascii="Arial" w:eastAsia="Times New Roman" w:hAnsi="Arial" w:cs="Arial"/>
+          <w:color w:val="0A0A0A"/>
+          <w:sz w:val="20"/>
+          <w:szCs w:val="20"/>
+          <w:lang w:val="sl-SI" w:eastAsia="en-GB"/>
+        </w:rPr>
+        <w:t xml:space="preserve">Understanding this analysis requires moderate understanding of probability theory. We argue that if the reader is not familiar with such a notion, it might not benefit much from reading the rest of the proof, even if it would be written with much more clarity and precision. </w:t>
+      </w:r>
+    </w:p>
+    <w:p>
+      <w:pPr>
+        <w:spacing w:beforeAutospacing="1" w:afterAutospacing="1"/>
+        <w:rPr>
+          <w:rFonts w:ascii="Arial" w:eastAsia="Times New Roman" w:hAnsi="Arial" w:cs="Arial"/>
+          <w:color w:val="0A0A0A"/>
+          <w:sz w:val="20"/>
+          <w:szCs w:val="20"/>
+          <w:lang w:val="sl-SI" w:eastAsia="en-GB"/>
+        </w:rPr>
+      </w:pPr>
+      <w:r>
+        <w:rPr>
+          <w:rFonts w:ascii="Arial" w:eastAsia="Times New Roman" w:hAnsi="Arial" w:cs="Arial"/>
+          <w:color w:val="0A0A0A"/>
+          <w:sz w:val="20"/>
+          <w:szCs w:val="20"/>
+          <w:lang w:val="sl-SI" w:eastAsia="en-GB"/>
+        </w:rPr>
+        <w:t>As per reviewer's commend, we added the definition of Bernoulli to the section.</w:t>
+      </w:r>
+    </w:p>
+    <w:p>
+      <w:pPr>
+        <w:spacing w:beforeAutospacing="1" w:afterAutospacing="1"/>
+        <w:rPr>
+          <w:rFonts w:ascii="Arial" w:eastAsia="Times New Roman" w:hAnsi="Arial" w:cs="Arial"/>
+          <w:color w:val="0A0A0A"/>
+          <w:sz w:val="20"/>
+          <w:szCs w:val="20"/>
+          <w:lang w:val="sl-SI" w:eastAsia="en-GB"/>
+        </w:rPr>
+      </w:pPr>
+      <w:r>
+        <w:rPr>
+          <w:rFonts w:ascii="Arial" w:eastAsia="Times New Roman" w:hAnsi="Arial" w:cs="Arial"/>
+          <w:color w:val="0A0A0A"/>
+          <w:sz w:val="20"/>
+          <w:szCs w:val="20"/>
+          <w:lang w:val="sl-SI" w:eastAsia="en-GB"/>
+        </w:rPr>
+        <w:drawing>
+          <wp:inline distT="0" distB="0" distL="0" distR="0" wp14:anchorId="1ABBF5FC" wp14:editId="37D87CF8">
+            <wp:extent cx="5829300" cy="863600"/>
+            <wp:effectExtent l="0" t="0" r="0" b="0"/>
+            <wp:docPr id="11" name="Picture 11" descr="Text&#10;&#10;Description automatically generated"/>
+            <wp:cNvGraphicFramePr>
+              <a:graphicFrameLocks xmlns:a="http://schemas.openxmlformats.org/drawingml/2006/main" noChangeAspect="1"/>
+            </wp:cNvGraphicFramePr>
+            <a:graphic xmlns:a="http://schemas.openxmlformats.org/drawingml/2006/main">
+              <a:graphicData uri="http://schemas.openxmlformats.org/drawingml/2006/picture">
+                <pic:pic xmlns:pic="http://schemas.openxmlformats.org/drawingml/2006/picture">
+                  <pic:nvPicPr>
+                    <pic:cNvPr id="11" name="Picture 11" descr="Text&#10;&#10;Description automatically generated"/>
+                    <pic:cNvPicPr/>
+                  </pic:nvPicPr>
+                  <pic:blipFill>
+                    <a:blip r:embed="rId7"/>
+                    <a:stretch>
+                      <a:fillRect/>
+                    </a:stretch>
+                  </pic:blipFill>
+                  <pic:spPr>
+                    <a:xfrm>
+                      <a:off x="0" y="0"/>
+                      <a:ext cx="5829300" cy="863600"/>
+                    </a:xfrm>
+                    <a:prstGeom prst="rect">
+                      <a:avLst/>
+                    </a:prstGeom>
+                  </pic:spPr>
+                </pic:pic>
+              </a:graphicData>
+            </a:graphic>
+          </wp:inline>
+        </w:drawing>
+      </w:r>
+    </w:p>
+    <w:p>
+      <w:pPr>
+        <w:spacing w:beforeAutospacing="1" w:afterAutospacing="1"/>
+        <w:rPr>
+          <w:rFonts w:ascii="Arial" w:eastAsia="Times New Roman" w:hAnsi="Arial" w:cs="Arial"/>
+          <w:color w:val="0A0A0A"/>
+          <w:sz w:val="20"/>
+          <w:szCs w:val="20"/>
+          <w:lang w:eastAsia="en-GB"/>
+        </w:rPr>
+      </w:pPr>
+    </w:p>
+    <w:p>
+      <w:pPr>
+        <w:spacing w:beforeAutospacing="1" w:afterAutospacing="1"/>
+        <w:rPr>
+          <w:rFonts w:ascii="Arial" w:eastAsia="Times New Roman" w:hAnsi="Arial" w:cs="Arial"/>
+          <w:color w:val="0A0A0A"/>
+          <w:sz w:val="20"/>
+          <w:szCs w:val="20"/>
+          <w:lang w:eastAsia="en-GB"/>
+        </w:rPr>
+      </w:pPr>
+      <w:r>
+        <w:rPr>
+          <w:rFonts w:ascii="Arial" w:eastAsia="Times New Roman" w:hAnsi="Arial" w:cs="Arial"/>
+          <w:color w:val="0A0A0A"/>
+          <w:sz w:val="20"/>
+          <w:szCs w:val="20"/>
+          <w:lang w:eastAsia="en-GB"/>
+        </w:rPr>
+        <w:t> - Referring to the book of Gardiner [27] to possibly omit crucial definitions and keep the proof shortly is in stark contrast to the elaborative description of standard trie operations in the previous section. A more detailed description in how the proof works is more than welcome.</w:t>
+      </w:r>
+    </w:p>
+    <w:p>
+      <w:pPr>
+        <w:spacing w:beforeAutospacing="1" w:afterAutospacing="1"/>
+        <w:rPr>
+          <w:rFonts w:ascii="Arial" w:eastAsia="Times New Roman" w:hAnsi="Arial" w:cs="Arial"/>
+          <w:color w:val="0A0A0A"/>
+          <w:sz w:val="20"/>
+          <w:szCs w:val="20"/>
+          <w:lang w:val="sl-SI" w:eastAsia="en-GB"/>
+        </w:rPr>
+      </w:pPr>
+      <w:r>
+        <w:rPr>
+          <w:rFonts w:ascii="Arial" w:eastAsia="Times New Roman" w:hAnsi="Arial" w:cs="Arial"/>
+          <w:color w:val="0A0A0A"/>
+          <w:sz w:val="20"/>
+          <w:szCs w:val="20"/>
+          <w:lang w:val="sl-SI" w:eastAsia="en-GB"/>
+        </w:rPr>
+        <w:t>We equipped the mathematical section with additional examples, explanations, definitions, so that it is now accessible to wider audience.</w:t>
+      </w:r>
+    </w:p>
+    <w:p>
+      <w:pPr>
+        <w:spacing w:beforeAutospacing="1" w:afterAutospacing="1"/>
+        <w:rPr>
+          <w:rFonts w:ascii="Arial" w:eastAsia="Times New Roman" w:hAnsi="Arial" w:cs="Arial"/>
+          <w:color w:val="0A0A0A"/>
+          <w:sz w:val="20"/>
+          <w:szCs w:val="20"/>
+          <w:lang w:eastAsia="en-GB"/>
+        </w:rPr>
+      </w:pPr>
+      <w:r>
+        <w:rPr>
+          <w:rFonts w:ascii="Arial" w:eastAsia="Times New Roman" w:hAnsi="Arial" w:cs="Arial"/>
+          <w:color w:val="0A0A0A"/>
+          <w:sz w:val="20"/>
+          <w:szCs w:val="20"/>
+          <w:lang w:eastAsia="en-GB"/>
+        </w:rPr>
+        <w:t> - What is a probability generating function?</w:t>
+      </w:r>
+    </w:p>
+    <w:p>
+      <w:pPr>
+        <w:spacing w:beforeAutospacing="1" w:afterAutospacing="1"/>
+        <w:rPr>
+          <w:rFonts w:ascii="Arial" w:eastAsia="Times New Roman" w:hAnsi="Arial" w:cs="Arial"/>
+          <w:color w:val="0A0A0A"/>
+          <w:sz w:val="20"/>
+          <w:szCs w:val="20"/>
+          <w:lang w:val="sl-SI" w:eastAsia="en-GB"/>
+        </w:rPr>
+      </w:pPr>
+      <w:r>
+        <w:rPr>
+          <w:rFonts w:ascii="Arial" w:eastAsia="Times New Roman" w:hAnsi="Arial" w:cs="Arial"/>
+          <w:color w:val="0A0A0A"/>
+          <w:sz w:val="20"/>
+          <w:szCs w:val="20"/>
+          <w:lang w:val="sl-SI" w:eastAsia="en-GB"/>
+        </w:rPr>
+        <w:t xml:space="preserve">As stated in the comment above, current version now precisely give definition of a probability generating function. Furthermore we give an elaborate example which illustrates the generating functions in general. </w:t>
+      </w:r>
+    </w:p>
+    <w:p>
+      <w:pPr>
+        <w:spacing w:beforeAutospacing="1" w:afterAutospacing="1"/>
+        <w:rPr>
+          <w:rFonts w:ascii="Arial" w:eastAsia="Times New Roman" w:hAnsi="Arial" w:cs="Arial"/>
+          <w:color w:val="0A0A0A"/>
+          <w:sz w:val="20"/>
+          <w:szCs w:val="20"/>
+          <w:lang w:val="sl-SI" w:eastAsia="en-GB"/>
+        </w:rPr>
+      </w:pPr>
+      <w:r>
+        <w:rPr>
+          <w:rFonts w:ascii="Arial" w:eastAsia="Times New Roman" w:hAnsi="Arial" w:cs="Arial"/>
+          <w:color w:val="0A0A0A"/>
+          <w:sz w:val="20"/>
+          <w:szCs w:val="20"/>
+          <w:lang w:val="sl-SI" w:eastAsia="en-GB"/>
+        </w:rPr>
+        <w:drawing>
+          <wp:inline distT="0" distB="0" distL="0" distR="0" wp14:anchorId="0A960FD2" wp14:editId="39E9B146">
+            <wp:extent cx="5930900" cy="2616200"/>
+            <wp:effectExtent l="0" t="0" r="0" b="0"/>
+            <wp:docPr id="3" name="Picture 3" descr="Text, letter&#10;&#10;Description automatically generated"/>
+            <wp:cNvGraphicFramePr>
+              <a:graphicFrameLocks xmlns:a="http://schemas.openxmlformats.org/drawingml/2006/main" noChangeAspect="1"/>
+            </wp:cNvGraphicFramePr>
+            <a:graphic xmlns:a="http://schemas.openxmlformats.org/drawingml/2006/main">
+              <a:graphicData uri="http://schemas.openxmlformats.org/drawingml/2006/picture">
+                <pic:pic xmlns:pic="http://schemas.openxmlformats.org/drawingml/2006/picture">
+                  <pic:nvPicPr>
+                    <pic:cNvPr id="3" name="Picture 3" descr="Text, letter&#10;&#10;Description automatically generated"/>
+                    <pic:cNvPicPr/>
+                  </pic:nvPicPr>
+                  <pic:blipFill>
+                    <a:blip r:embed="rId8"/>
+                    <a:stretch>
+                      <a:fillRect/>
+                    </a:stretch>
+                  </pic:blipFill>
+                  <pic:spPr>
+                    <a:xfrm>
+                      <a:off x="0" y="0"/>
+                      <a:ext cx="5930900" cy="2616200"/>
+                    </a:xfrm>
+                    <a:prstGeom prst="rect">
+                      <a:avLst/>
+                    </a:prstGeom>
+                  </pic:spPr>
+                </pic:pic>
+              </a:graphicData>
+            </a:graphic>
+          </wp:inline>
+        </w:drawing>
+      </w:r>
+    </w:p>
+    <w:p>
+      <w:pPr>
+        <w:spacing w:beforeAutospacing="1" w:afterAutospacing="1"/>
+        <w:rPr>
+          <w:rFonts w:ascii="Arial" w:eastAsia="Times New Roman" w:hAnsi="Arial" w:cs="Arial"/>
+          <w:color w:val="0A0A0A"/>
+          <w:sz w:val="20"/>
+          <w:szCs w:val="20"/>
+          <w:lang w:eastAsia="en-GB"/>
+        </w:rPr>
+      </w:pPr>
+    </w:p>
+    <w:p>
+      <w:pPr>
+        <w:spacing w:beforeAutospacing="1" w:afterAutospacing="1"/>
+        <w:rPr>
+          <w:rFonts w:ascii="Arial" w:eastAsia="Times New Roman" w:hAnsi="Arial" w:cs="Arial"/>
+          <w:color w:val="0A0A0A"/>
+          <w:sz w:val="20"/>
+          <w:szCs w:val="20"/>
+          <w:lang w:eastAsia="en-GB"/>
+        </w:rPr>
+      </w:pPr>
+      <w:r>
+        <w:rPr>
+          <w:rFonts w:ascii="Arial" w:eastAsia="Times New Roman" w:hAnsi="Arial" w:cs="Arial"/>
+          <w:color w:val="0A0A0A"/>
+          <w:sz w:val="20"/>
+          <w:szCs w:val="20"/>
+          <w:lang w:eastAsia="en-GB"/>
+        </w:rPr>
+        <w:t> - What is $1^-$?</w:t>
+      </w:r>
+    </w:p>
+    <w:p>
+      <w:pPr>
+        <w:spacing w:beforeAutospacing="1" w:afterAutospacing="1"/>
+        <w:rPr>
+          <w:rFonts w:ascii="Arial" w:eastAsia="Times New Roman" w:hAnsi="Arial" w:cs="Arial"/>
+          <w:color w:val="0A0A0A"/>
+          <w:sz w:val="20"/>
+          <w:szCs w:val="20"/>
+          <w:lang w:val="sl-SI" w:eastAsia="en-GB"/>
+        </w:rPr>
+      </w:pPr>
+      <w:r>
+        <w:rPr>
+          <w:rFonts w:ascii="Arial" w:eastAsia="Times New Roman" w:hAnsi="Arial" w:cs="Arial"/>
+          <w:color w:val="0A0A0A"/>
+          <w:sz w:val="20"/>
+          <w:szCs w:val="20"/>
+          <w:lang w:val="sl-SI" w:eastAsia="en-GB"/>
+        </w:rPr>
+        <w:t xml:space="preserve">Following reviewer's suggestion, we explain this in detail, in this new version. </w:t>
+      </w:r>
+    </w:p>
+    <w:p>
+      <w:pPr>
+        <w:spacing w:beforeAutospacing="1" w:afterAutospacing="1"/>
+        <w:rPr>
+          <w:rFonts w:ascii="Arial" w:eastAsia="Times New Roman" w:hAnsi="Arial" w:cs="Arial"/>
+          <w:color w:val="0A0A0A"/>
+          <w:sz w:val="20"/>
+          <w:szCs w:val="20"/>
+          <w:lang w:val="sl-SI" w:eastAsia="en-GB"/>
+        </w:rPr>
+      </w:pPr>
+      <w:r>
+        <w:rPr>
+          <w:rFonts w:ascii="Arial" w:eastAsia="Times New Roman" w:hAnsi="Arial" w:cs="Arial"/>
+          <w:color w:val="0A0A0A"/>
+          <w:sz w:val="20"/>
+          <w:szCs w:val="20"/>
+          <w:lang w:val="sl-SI" w:eastAsia="en-GB"/>
+        </w:rPr>
+        <w:drawing>
+          <wp:inline distT="0" distB="0" distL="0" distR="0" wp14:anchorId="554296EE" wp14:editId="76A513C1">
+            <wp:extent cx="6477000" cy="970857"/>
+            <wp:effectExtent l="0" t="0" r="0" b="0"/>
+            <wp:docPr id="2" name="Picture 2" descr="Text, letter&#10;&#10;Description automatically generated"/>
+            <wp:cNvGraphicFramePr>
+              <a:graphicFrameLocks xmlns:a="http://schemas.openxmlformats.org/drawingml/2006/main" noChangeAspect="1"/>
+            </wp:cNvGraphicFramePr>
+            <a:graphic xmlns:a="http://schemas.openxmlformats.org/drawingml/2006/main">
+              <a:graphicData uri="http://schemas.openxmlformats.org/drawingml/2006/picture">
+                <pic:pic xmlns:pic="http://schemas.openxmlformats.org/drawingml/2006/picture">
+                  <pic:nvPicPr>
+                    <pic:cNvPr id="2" name="Picture 2" descr="Text, letter&#10;&#10;Description automatically generated"/>
+                    <pic:cNvPicPr/>
+                  </pic:nvPicPr>
+                  <pic:blipFill>
+                    <a:blip r:embed="rId9"/>
+                    <a:stretch>
+                      <a:fillRect/>
+                    </a:stretch>
+                  </pic:blipFill>
+                  <pic:spPr>
+                    <a:xfrm>
+                      <a:off x="0" y="0"/>
+                      <a:ext cx="6654832" cy="997513"/>
+                    </a:xfrm>
+                    <a:prstGeom prst="rect">
+                      <a:avLst/>
+                    </a:prstGeom>
+                  </pic:spPr>
+                </pic:pic>
+              </a:graphicData>
+            </a:graphic>
+          </wp:inline>
+        </w:drawing>
+      </w:r>
+    </w:p>
+    <w:p>
+      <w:pPr>
+        <w:spacing w:beforeAutospacing="1" w:afterAutospacing="1"/>
+        <w:rPr>
+          <w:rFonts w:ascii="Arial" w:eastAsia="Times New Roman" w:hAnsi="Arial" w:cs="Arial"/>
+          <w:color w:val="0A0A0A"/>
+          <w:sz w:val="20"/>
+          <w:szCs w:val="20"/>
+          <w:lang w:eastAsia="en-GB"/>
+        </w:rPr>
+      </w:pPr>
+    </w:p>
+    <w:p>
+      <w:pPr>
+        <w:spacing w:beforeAutospacing="1" w:afterAutospacing="1"/>
+        <w:rPr>
+          <w:rFonts w:ascii="Arial" w:eastAsia="Times New Roman" w:hAnsi="Arial" w:cs="Arial"/>
+          <w:color w:val="0A0A0A"/>
+          <w:sz w:val="20"/>
+          <w:szCs w:val="20"/>
+          <w:lang w:eastAsia="en-GB"/>
+        </w:rPr>
+      </w:pPr>
+      <w:r>
+        <w:rPr>
+          <w:rFonts w:ascii="Arial" w:eastAsia="Times New Roman" w:hAnsi="Arial" w:cs="Arial"/>
+          <w:color w:val="0A0A0A"/>
+          <w:sz w:val="20"/>
+          <w:szCs w:val="20"/>
+          <w:lang w:eastAsia="en-GB"/>
+        </w:rPr>
+        <w:t> - What is $G'_X$?</w:t>
+      </w:r>
+    </w:p>
+    <w:p>
+      <w:pPr>
+        <w:spacing w:beforeAutospacing="1" w:afterAutospacing="1"/>
+        <w:rPr>
+          <w:rFonts w:ascii="Arial" w:eastAsia="Times New Roman" w:hAnsi="Arial" w:cs="Arial"/>
+          <w:color w:val="0A0A0A"/>
+          <w:sz w:val="20"/>
+          <w:szCs w:val="20"/>
+          <w:lang w:val="sl-SI" w:eastAsia="en-GB"/>
+        </w:rPr>
+      </w:pPr>
+      <w:r>
+        <w:rPr>
+          <w:rFonts w:ascii="Arial" w:eastAsia="Times New Roman" w:hAnsi="Arial" w:cs="Arial"/>
+          <w:color w:val="0A0A0A"/>
+          <w:sz w:val="20"/>
+          <w:szCs w:val="20"/>
+          <w:lang w:val="sl-SI" w:eastAsia="en-GB"/>
+        </w:rPr>
+        <w:t>The above is the consequence of:</w:t>
+      </w:r>
+    </w:p>
+    <w:p>
+      <w:pPr>
+        <w:pStyle w:val="ListParagraph"/>
+        <w:numPr>
+          <w:ilvl w:val="0"/>
+          <w:numId w:val="1"/>
+        </w:numPr>
+        <w:spacing w:beforeAutospacing="1" w:afterAutospacing="1"/>
+        <w:rPr>
+          <w:rFonts w:ascii="Arial" w:eastAsia="Times New Roman" w:hAnsi="Arial" w:cs="Arial"/>
+          <w:color w:val="0A0A0A"/>
+          <w:sz w:val="20"/>
+          <w:szCs w:val="20"/>
+          <w:lang w:val="sl-SI" w:eastAsia="en-GB"/>
+        </w:rPr>
+      </w:pPr>
+      <w:r>
+        <w:rPr>
+          <w:rFonts w:ascii="Arial" w:eastAsia="Times New Roman" w:hAnsi="Arial" w:cs="Arial"/>
+          <w:color w:val="0A0A0A"/>
+          <w:sz w:val="20"/>
+          <w:szCs w:val="20"/>
+          <w:lang w:val="sl-SI" w:eastAsia="en-GB"/>
+        </w:rPr>
+        <w:t>For function F(z), we denote by F'(z) its derivative.</w:t>
+      </w:r>
+    </w:p>
+    <w:p>
+      <w:pPr>
+        <w:pStyle w:val="ListParagraph"/>
+        <w:numPr>
+          <w:ilvl w:val="0"/>
+          <w:numId w:val="1"/>
+        </w:numPr>
+        <w:spacing w:beforeAutospacing="1" w:afterAutospacing="1"/>
+        <w:rPr>
+          <w:rFonts w:ascii="Arial" w:eastAsia="Times New Roman" w:hAnsi="Arial" w:cs="Arial"/>
+          <w:color w:val="0A0A0A"/>
+          <w:sz w:val="20"/>
+          <w:szCs w:val="20"/>
+          <w:lang w:val="sl-SI" w:eastAsia="en-GB"/>
+        </w:rPr>
+      </w:pPr>
+      <w:r>
+        <w:rPr>
+          <w:rFonts w:ascii="Arial" w:eastAsia="Times New Roman" w:hAnsi="Arial" w:cs="Arial"/>
+          <w:color w:val="0A0A0A"/>
+          <w:sz w:val="20"/>
+          <w:szCs w:val="20"/>
+          <w:lang w:val="sl-SI" w:eastAsia="en-GB"/>
+        </w:rPr>
+        <w:t>For random variable X, we denote its PGF by G_X</w:t>
+      </w:r>
+    </w:p>
+    <w:p>
+      <w:pPr>
+        <w:spacing w:beforeAutospacing="1" w:afterAutospacing="1"/>
+        <w:rPr>
+          <w:rFonts w:ascii="Arial" w:eastAsia="Times New Roman" w:hAnsi="Arial" w:cs="Arial"/>
+          <w:color w:val="0A0A0A"/>
+          <w:sz w:val="20"/>
+          <w:szCs w:val="20"/>
+          <w:lang w:val="sl-SI" w:eastAsia="en-GB"/>
+        </w:rPr>
+      </w:pPr>
+      <w:r>
+        <w:rPr>
+          <w:rFonts w:ascii="Arial" w:eastAsia="Times New Roman" w:hAnsi="Arial" w:cs="Arial"/>
+          <w:color w:val="0A0A0A"/>
+          <w:sz w:val="20"/>
+          <w:szCs w:val="20"/>
+          <w:lang w:val="sl-SI" w:eastAsia="en-GB"/>
+        </w:rPr>
+        <w:t>We believe that in the revised version this was made clear enough.</w:t>
+      </w:r>
+    </w:p>
+    <w:p>
+      <w:pPr>
+        <w:spacing w:beforeAutospacing="1" w:afterAutospacing="1"/>
+        <w:rPr>
+          <w:rFonts w:ascii="Arial" w:eastAsia="Times New Roman" w:hAnsi="Arial" w:cs="Arial"/>
+          <w:color w:val="0A0A0A"/>
+          <w:sz w:val="20"/>
+          <w:szCs w:val="20"/>
+          <w:lang w:eastAsia="en-GB"/>
+        </w:rPr>
+      </w:pPr>
+    </w:p>
+    <w:p>
+      <w:pPr>
+        <w:spacing w:beforeAutospacing="1" w:afterAutospacing="1"/>
+        <w:rPr>
+          <w:rFonts w:ascii="Arial" w:eastAsia="Times New Roman" w:hAnsi="Arial" w:cs="Arial"/>
+          <w:color w:val="0A0A0A"/>
+          <w:sz w:val="20"/>
+          <w:szCs w:val="20"/>
+          <w:lang w:eastAsia="en-GB"/>
+        </w:rPr>
+      </w:pPr>
+      <w:r>
+        <w:rPr>
+          <w:rFonts w:ascii="Arial" w:eastAsia="Times New Roman" w:hAnsi="Arial" w:cs="Arial"/>
+          <w:color w:val="0A0A0A"/>
+          <w:sz w:val="20"/>
+          <w:szCs w:val="20"/>
+          <w:lang w:eastAsia="en-GB"/>
+        </w:rPr>
+        <w:t>Definition 1: What are the intuitions behind $\alpha$ and $\beta$?</w:t>
+      </w:r>
+    </w:p>
+    <w:p>
+      <w:pPr>
+        <w:spacing w:beforeAutospacing="1" w:afterAutospacing="1"/>
         <w:rPr>
           <w:rFonts w:ascii="Arial" w:eastAsia="Times New Roman" w:hAnsi="Arial" w:cs="Arial"/>
           <w:b/>
@@ -9302,52 +9374,7 @@
           <w:color w:val="0A0A0A"/>
           <w:sz w:val="20"/>
           <w:szCs w:val="20"/>
-          <w:lang w:eastAsia="en-GB"/>
-        </w:rPr>
-        <w:t>Response:</w:t>
-      </w:r>
-      <w:r>
-        <w:rPr>
-          <w:rFonts w:ascii="Arial" w:eastAsia="Times New Roman" w:hAnsi="Arial" w:cs="Arial"/>
-          <w:color w:val="0A0A0A"/>
-          <w:sz w:val="20"/>
-          <w:szCs w:val="20"/>
-          <w:lang w:eastAsia="en-GB"/>
-        </w:rPr>
-        <w:t xml:space="preserve"> </w:t>
-      </w:r>
-    </w:p>
-    <w:p>
-      <w:pPr>
-        <w:spacing w:beforeAutospacing="1" w:afterAutospacing="1"/>
-        <w:rPr>
-          <w:rFonts w:ascii="Arial" w:eastAsia="Times New Roman" w:hAnsi="Arial" w:cs="Arial"/>
-          <w:color w:val="0A0A0A"/>
-          <w:sz w:val="20"/>
-          <w:szCs w:val="20"/>
-          <w:lang w:eastAsia="en-GB"/>
-        </w:rPr>
-      </w:pPr>
-      <w:r>
-        <w:rPr>
-          <w:rFonts w:ascii="Arial" w:eastAsia="Times New Roman" w:hAnsi="Arial" w:cs="Arial"/>
-          <w:color w:val="0A0A0A"/>
-          <w:sz w:val="20"/>
-          <w:szCs w:val="20"/>
-          <w:lang w:eastAsia="en-GB"/>
-        </w:rPr>
-        <w:t>677-679: Can you explain in detail where the problem was and how it got solved?</w:t>
-      </w:r>
-    </w:p>
-    <w:p>
-      <w:pPr>
-        <w:spacing w:beforeAutospacing="1" w:afterAutospacing="1"/>
-        <w:rPr>
-          <w:rFonts w:ascii="Arial" w:eastAsia="Times New Roman" w:hAnsi="Arial" w:cs="Arial"/>
-          <w:color w:val="0A0A0A"/>
-          <w:sz w:val="20"/>
-          <w:szCs w:val="20"/>
-          <w:lang w:eastAsia="en-GB"/>
+          <w:lang w:val="sl-SI" w:eastAsia="en-GB"/>
         </w:rPr>
       </w:pPr>
       <w:r>
@@ -9358,10 +9385,498 @@
           <w:color w:val="0A0A0A"/>
           <w:sz w:val="20"/>
           <w:szCs w:val="20"/>
-          <w:lang w:eastAsia="en-GB"/>
+          <w:lang w:val="sl-SI" w:eastAsia="en-GB"/>
         </w:rPr>
         <w:t>Response:</w:t>
       </w:r>
+    </w:p>
+    <w:p>
+      <w:pPr>
+        <w:spacing w:beforeAutospacing="1" w:afterAutospacing="1"/>
+        <w:rPr>
+          <w:rFonts w:ascii="Arial" w:eastAsia="Times New Roman" w:hAnsi="Arial" w:cs="Arial"/>
+          <w:color w:val="0A0A0A"/>
+          <w:sz w:val="20"/>
+          <w:szCs w:val="20"/>
+          <w:lang w:val="sl-SI" w:eastAsia="en-GB"/>
+        </w:rPr>
+      </w:pPr>
+      <w:r>
+        <w:rPr>
+          <w:rFonts w:ascii="Arial" w:eastAsia="Times New Roman" w:hAnsi="Arial" w:cs="Arial"/>
+          <w:color w:val="0A0A0A"/>
+          <w:sz w:val="20"/>
+          <w:szCs w:val="20"/>
+          <w:lang w:val="sl-SI" w:eastAsia="en-GB"/>
+        </w:rPr>
+        <w:t>In this part of the paper we estimate the sizes of number of visited nodes for the subset or superset queries. Alpha corresponds to the former ones, while beta to the latter ones. Both of them relate to maximal number of nodes on the corresponding depth of our tree (parametrized by multiplicities, as well as maximal multiplicity).</w:t>
+      </w:r>
+    </w:p>
+    <w:p>
+      <w:pPr>
+        <w:spacing w:beforeAutospacing="1" w:afterAutospacing="1"/>
+        <w:rPr>
+          <w:rFonts w:ascii="Arial" w:eastAsia="Times New Roman" w:hAnsi="Arial" w:cs="Arial"/>
+          <w:color w:val="0A0A0A"/>
+          <w:sz w:val="20"/>
+          <w:szCs w:val="20"/>
+          <w:lang w:val="sl-SI" w:eastAsia="en-GB"/>
+        </w:rPr>
+      </w:pPr>
+      <w:r>
+        <w:rPr>
+          <w:rFonts w:ascii="Arial" w:eastAsia="Times New Roman" w:hAnsi="Arial" w:cs="Arial"/>
+          <w:color w:val="0A0A0A"/>
+          <w:sz w:val="20"/>
+          <w:szCs w:val="20"/>
+          <w:lang w:val="sl-SI" w:eastAsia="en-GB"/>
+        </w:rPr>
+        <w:t xml:space="preserve">Mostly, they aid us in making equation in Corollary 1 better readable. </w:t>
+      </w:r>
+    </w:p>
+    <w:p>
+      <w:pPr>
+        <w:spacing w:beforeAutospacing="1" w:afterAutospacing="1"/>
+        <w:rPr>
+          <w:rFonts w:ascii="Arial" w:eastAsia="Times New Roman" w:hAnsi="Arial" w:cs="Arial"/>
+          <w:color w:val="0A0A0A"/>
+          <w:sz w:val="20"/>
+          <w:szCs w:val="20"/>
+          <w:lang w:eastAsia="en-GB"/>
+        </w:rPr>
+      </w:pPr>
+      <w:r>
+        <w:rPr>
+          <w:rFonts w:ascii="Arial" w:eastAsia="Times New Roman" w:hAnsi="Arial" w:cs="Arial"/>
+          <w:color w:val="0A0A0A"/>
+          <w:sz w:val="20"/>
+          <w:szCs w:val="20"/>
+          <w:lang w:eastAsia="en-GB"/>
+        </w:rPr>
+        <w:t> </w:t>
+      </w:r>
+    </w:p>
+    <w:p>
+      <w:pPr>
+        <w:spacing w:beforeAutospacing="1" w:afterAutospacing="1"/>
+        <w:rPr>
+          <w:rFonts w:ascii="Arial" w:eastAsia="Times New Roman" w:hAnsi="Arial" w:cs="Arial"/>
+          <w:color w:val="0A0A0A"/>
+          <w:sz w:val="20"/>
+          <w:szCs w:val="20"/>
+          <w:lang w:eastAsia="en-GB"/>
+        </w:rPr>
+      </w:pPr>
+      <w:r>
+        <w:rPr>
+          <w:rFonts w:ascii="Arial" w:eastAsia="Times New Roman" w:hAnsi="Arial" w:cs="Arial"/>
+          <w:color w:val="0A0A0A"/>
+          <w:sz w:val="20"/>
+          <w:szCs w:val="20"/>
+          <w:lang w:eastAsia="en-GB"/>
+        </w:rPr>
+        <w:t>321: previous Definition 1 -&gt; Definition 1</w:t>
+      </w:r>
+    </w:p>
+    <w:p>
+      <w:pPr>
+        <w:spacing w:beforeAutospacing="1" w:afterAutospacing="1"/>
+        <w:rPr>
+          <w:rFonts w:ascii="Arial" w:eastAsia="Times New Roman" w:hAnsi="Arial" w:cs="Arial"/>
+          <w:b/>
+          <w:bCs/>
+          <w:color w:val="0A0A0A"/>
+          <w:sz w:val="20"/>
+          <w:szCs w:val="20"/>
+          <w:lang w:val="sl-SI" w:eastAsia="en-GB"/>
+        </w:rPr>
+      </w:pPr>
+      <w:r>
+        <w:rPr>
+          <w:rFonts w:ascii="Arial" w:eastAsia="Times New Roman" w:hAnsi="Arial" w:cs="Arial"/>
+          <w:b/>
+          <w:bCs/>
+          <w:color w:val="0A0A0A"/>
+          <w:sz w:val="20"/>
+          <w:szCs w:val="20"/>
+          <w:lang w:val="sl-SI" w:eastAsia="en-GB"/>
+        </w:rPr>
+        <w:t>Response:</w:t>
+      </w:r>
+    </w:p>
+    <w:p>
+      <w:pPr>
+        <w:spacing w:beforeAutospacing="1" w:afterAutospacing="1"/>
+        <w:rPr>
+          <w:rFonts w:ascii="Arial" w:eastAsia="Times New Roman" w:hAnsi="Arial" w:cs="Arial"/>
+          <w:color w:val="0A0A0A"/>
+          <w:sz w:val="20"/>
+          <w:szCs w:val="20"/>
+          <w:lang w:val="sl-SI" w:eastAsia="en-GB"/>
+        </w:rPr>
+      </w:pPr>
+      <w:r>
+        <w:rPr>
+          <w:rFonts w:ascii="Arial" w:eastAsia="Times New Roman" w:hAnsi="Arial" w:cs="Arial"/>
+          <w:color w:val="0A0A0A"/>
+          <w:sz w:val="20"/>
+          <w:szCs w:val="20"/>
+          <w:lang w:val="sl-SI" w:eastAsia="en-GB"/>
+        </w:rPr>
+        <w:t>fixed</w:t>
+      </w:r>
+    </w:p>
+    <w:p>
+      <w:pPr>
+        <w:spacing w:beforeAutospacing="1" w:afterAutospacing="1"/>
+        <w:rPr>
+          <w:rFonts w:ascii="Arial" w:eastAsia="Times New Roman" w:hAnsi="Arial" w:cs="Arial"/>
+          <w:color w:val="0A0A0A"/>
+          <w:sz w:val="20"/>
+          <w:szCs w:val="20"/>
+          <w:lang w:eastAsia="en-GB"/>
+        </w:rPr>
+      </w:pPr>
+      <w:r>
+        <w:rPr>
+          <w:rFonts w:ascii="Arial" w:eastAsia="Times New Roman" w:hAnsi="Arial" w:cs="Arial"/>
+          <w:color w:val="0A0A0A"/>
+          <w:sz w:val="20"/>
+          <w:szCs w:val="20"/>
+          <w:lang w:eastAsia="en-GB"/>
+        </w:rPr>
+        <w:t> </w:t>
+      </w:r>
+    </w:p>
+    <w:p>
+      <w:pPr>
+        <w:spacing w:beforeAutospacing="1" w:afterAutospacing="1"/>
+        <w:rPr>
+          <w:rFonts w:ascii="Arial" w:eastAsia="Times New Roman" w:hAnsi="Arial" w:cs="Arial"/>
+          <w:color w:val="0A0A0A"/>
+          <w:sz w:val="20"/>
+          <w:szCs w:val="20"/>
+          <w:lang w:eastAsia="en-GB"/>
+        </w:rPr>
+      </w:pPr>
+      <w:r>
+        <w:rPr>
+          <w:rFonts w:ascii="Arial" w:eastAsia="Times New Roman" w:hAnsi="Arial" w:cs="Arial"/>
+          <w:color w:val="0A0A0A"/>
+          <w:sz w:val="20"/>
+          <w:szCs w:val="20"/>
+          <w:lang w:eastAsia="en-GB"/>
+        </w:rPr>
+        <w:t>336: Here, the time bound of $O(|M|)$ is fine with me since this is also the number of elements we report, so we are output-sensitive for this query.</w:t>
+      </w:r>
+    </w:p>
+    <w:p>
+      <w:pPr>
+        <w:spacing w:beforeAutospacing="1" w:afterAutospacing="1"/>
+        <w:rPr>
+          <w:rFonts w:ascii="Arial" w:eastAsia="Times New Roman" w:hAnsi="Arial" w:cs="Arial"/>
+          <w:color w:val="0A0A0A"/>
+          <w:sz w:val="20"/>
+          <w:szCs w:val="20"/>
+          <w:lang w:eastAsia="en-GB"/>
+        </w:rPr>
+      </w:pPr>
+      <w:r>
+        <w:rPr>
+          <w:rFonts w:ascii="Arial" w:eastAsia="Times New Roman" w:hAnsi="Arial" w:cs="Arial"/>
+          <w:color w:val="0A0A0A"/>
+          <w:sz w:val="20"/>
+          <w:szCs w:val="20"/>
+          <w:lang w:eastAsia="en-GB"/>
+        </w:rPr>
+        <w:t>However, if we have a query like ${1^n, 2^n, ..., \sigma^0}$, then the time stays the same with fewer up to none elements to report, which is not optimal.</w:t>
+      </w:r>
+    </w:p>
+    <w:p>
+      <w:pPr>
+        <w:spacing w:beforeAutospacing="1" w:afterAutospacing="1"/>
+        <w:rPr>
+          <w:rFonts w:ascii="Arial" w:eastAsia="Times New Roman" w:hAnsi="Arial" w:cs="Arial"/>
+          <w:color w:val="0A0A0A"/>
+          <w:sz w:val="20"/>
+          <w:szCs w:val="20"/>
+          <w:lang w:eastAsia="en-GB"/>
+        </w:rPr>
+      </w:pPr>
+    </w:p>
+    <w:p>
+      <w:pPr>
+        <w:spacing w:beforeAutospacing="1" w:afterAutospacing="1"/>
+        <w:rPr>
+          <w:rFonts w:ascii="Arial" w:eastAsia="Times New Roman" w:hAnsi="Arial" w:cs="Arial"/>
+          <w:color w:val="0A0A0A"/>
+          <w:sz w:val="20"/>
+          <w:szCs w:val="20"/>
+          <w:lang w:eastAsia="en-GB"/>
+        </w:rPr>
+      </w:pPr>
+      <w:r>
+        <w:rPr>
+          <w:rFonts w:ascii="Arial" w:eastAsia="Times New Roman" w:hAnsi="Arial" w:cs="Arial"/>
+          <w:color w:val="0A0A0A"/>
+          <w:sz w:val="20"/>
+          <w:szCs w:val="20"/>
+          <w:lang w:eastAsia="en-GB"/>
+        </w:rPr>
+        <w:t>340: Can you give some informal conclusion on what the cumbersomely long equations for the time complexities mean?</w:t>
+      </w:r>
+    </w:p>
+    <w:p>
+      <w:pPr>
+        <w:spacing w:beforeAutospacing="1" w:afterAutospacing="1"/>
+        <w:rPr>
+          <w:rFonts w:ascii="Arial" w:eastAsia="Times New Roman" w:hAnsi="Arial" w:cs="Arial"/>
+          <w:color w:val="0A0A0A"/>
+          <w:sz w:val="20"/>
+          <w:szCs w:val="20"/>
+          <w:lang w:eastAsia="en-GB"/>
+        </w:rPr>
+      </w:pPr>
+      <w:r>
+        <w:rPr>
+          <w:rFonts w:ascii="Arial" w:eastAsia="Times New Roman" w:hAnsi="Arial" w:cs="Arial"/>
+          <w:color w:val="0A0A0A"/>
+          <w:sz w:val="20"/>
+          <w:szCs w:val="20"/>
+          <w:lang w:eastAsia="en-GB"/>
+        </w:rPr>
+        <w:t>It would be also good to make a distinction between expected and worst case scenarios. Currently, the analysis seems to mix both worlds.</w:t>
+      </w:r>
+    </w:p>
+    <w:p>
+      <w:pPr>
+        <w:spacing w:beforeAutospacing="1" w:afterAutospacing="1"/>
+        <w:rPr>
+          <w:rFonts w:ascii="Arial" w:eastAsia="Times New Roman" w:hAnsi="Arial" w:cs="Arial"/>
+          <w:b/>
+          <w:bCs/>
+          <w:color w:val="0A0A0A"/>
+          <w:sz w:val="20"/>
+          <w:szCs w:val="20"/>
+          <w:lang w:val="sl-SI" w:eastAsia="en-GB"/>
+        </w:rPr>
+      </w:pPr>
+      <w:r>
+        <w:rPr>
+          <w:rFonts w:ascii="Arial" w:eastAsia="Times New Roman" w:hAnsi="Arial" w:cs="Arial"/>
+          <w:b/>
+          <w:bCs/>
+          <w:color w:val="0A0A0A"/>
+          <w:sz w:val="20"/>
+          <w:szCs w:val="20"/>
+          <w:lang w:val="sl-SI" w:eastAsia="en-GB"/>
+        </w:rPr>
+        <w:t xml:space="preserve">Response: </w:t>
+      </w:r>
+    </w:p>
+    <w:p>
+      <w:pPr>
+        <w:spacing w:beforeAutospacing="1" w:afterAutospacing="1"/>
+        <w:rPr>
+          <w:rFonts w:ascii="Arial" w:eastAsia="Times New Roman" w:hAnsi="Arial" w:cs="Arial"/>
+          <w:color w:val="0A0A0A"/>
+          <w:sz w:val="20"/>
+          <w:szCs w:val="20"/>
+          <w:lang w:val="sl-SI" w:eastAsia="en-GB"/>
+        </w:rPr>
+      </w:pPr>
+      <w:r>
+        <w:rPr>
+          <w:rFonts w:ascii="Arial" w:eastAsia="Times New Roman" w:hAnsi="Arial" w:cs="Arial"/>
+          <w:color w:val="0A0A0A"/>
+          <w:sz w:val="20"/>
+          <w:szCs w:val="20"/>
+          <w:lang w:val="sl-SI" w:eastAsia="en-GB"/>
+        </w:rPr>
+        <w:t xml:space="preserve">It is frustrating to us that, despite amazing benchark results on several experiments, this structure seems to be very difficult to analyze. The particular approach that we used (and to which we applied some bounds afterwards) unfortunately did not give as good results as we hoped for. </w:t>
+      </w:r>
+    </w:p>
+    <w:p>
+      <w:pPr>
+        <w:spacing w:beforeAutospacing="1" w:afterAutospacing="1"/>
+        <w:rPr>
+          <w:rFonts w:ascii="Arial" w:eastAsia="Times New Roman" w:hAnsi="Arial" w:cs="Arial"/>
+          <w:color w:val="0A0A0A"/>
+          <w:sz w:val="20"/>
+          <w:szCs w:val="20"/>
+          <w:lang w:val="sl-SI" w:eastAsia="en-GB"/>
+        </w:rPr>
+      </w:pPr>
+      <w:r>
+        <w:rPr>
+          <w:rFonts w:ascii="Arial" w:eastAsia="Times New Roman" w:hAnsi="Arial" w:cs="Arial"/>
+          <w:color w:val="0A0A0A"/>
+          <w:sz w:val="20"/>
+          <w:szCs w:val="20"/>
+          <w:lang w:val="sl-SI" w:eastAsia="en-GB"/>
+        </w:rPr>
+        <w:t xml:space="preserve">Indeed, as you report, our results do to output optimal values in certain extremal regimes. We are keen on finding an approach which would shed more insight into the mathematical analysis of our data-structure. </w:t>
+      </w:r>
+    </w:p>
+    <w:p>
+      <w:pPr>
+        <w:spacing w:beforeAutospacing="1" w:afterAutospacing="1"/>
+        <w:rPr>
+          <w:rFonts w:ascii="Arial" w:eastAsia="Times New Roman" w:hAnsi="Arial" w:cs="Arial"/>
+          <w:color w:val="0A0A0A"/>
+          <w:sz w:val="20"/>
+          <w:szCs w:val="20"/>
+          <w:lang w:val="sl-SI" w:eastAsia="en-GB"/>
+        </w:rPr>
+      </w:pPr>
+      <w:r>
+        <w:rPr>
+          <w:rFonts w:ascii="Arial" w:eastAsia="Times New Roman" w:hAnsi="Arial" w:cs="Arial"/>
+          <w:color w:val="0A0A0A"/>
+          <w:sz w:val="20"/>
+          <w:szCs w:val="20"/>
+          <w:lang w:val="sl-SI" w:eastAsia="en-GB"/>
+        </w:rPr>
+        <w:t xml:space="preserve">With this in mind, we wrote an informal conclusion where we communicated the above. </w:t>
+      </w:r>
+    </w:p>
+    <w:p>
+      <w:pPr>
+        <w:spacing w:beforeAutospacing="1" w:afterAutospacing="1"/>
+        <w:rPr>
+          <w:rFonts w:ascii="Arial" w:eastAsia="Times New Roman" w:hAnsi="Arial" w:cs="Arial"/>
+          <w:color w:val="0A0A0A"/>
+          <w:sz w:val="20"/>
+          <w:szCs w:val="20"/>
+          <w:lang w:val="sl-SI" w:eastAsia="en-GB"/>
+        </w:rPr>
+      </w:pPr>
+      <w:r>
+        <w:rPr>
+          <w:rFonts w:ascii="Arial" w:eastAsia="Times New Roman" w:hAnsi="Arial" w:cs="Arial"/>
+          <w:color w:val="0A0A0A"/>
+          <w:sz w:val="20"/>
+          <w:szCs w:val="20"/>
+          <w:lang w:val="sl-SI" w:eastAsia="en-GB"/>
+        </w:rPr>
+        <w:drawing>
+          <wp:inline distT="0" distB="0" distL="0" distR="0" wp14:anchorId="35F3D783" wp14:editId="669F94EE">
+            <wp:extent cx="8648700" cy="2984500"/>
+            <wp:effectExtent l="0" t="0" r="0" b="0"/>
+            <wp:docPr id="4" name="Picture 4" descr="Text&#10;&#10;Description automatically generated"/>
+            <wp:cNvGraphicFramePr>
+              <a:graphicFrameLocks xmlns:a="http://schemas.openxmlformats.org/drawingml/2006/main" noChangeAspect="1"/>
+            </wp:cNvGraphicFramePr>
+            <a:graphic xmlns:a="http://schemas.openxmlformats.org/drawingml/2006/main">
+              <a:graphicData uri="http://schemas.openxmlformats.org/drawingml/2006/picture">
+                <pic:pic xmlns:pic="http://schemas.openxmlformats.org/drawingml/2006/picture">
+                  <pic:nvPicPr>
+                    <pic:cNvPr id="4" name="Picture 4" descr="Text&#10;&#10;Description automatically generated"/>
+                    <pic:cNvPicPr/>
+                  </pic:nvPicPr>
+                  <pic:blipFill>
+                    <a:blip r:embed="rId10"/>
+                    <a:stretch>
+                      <a:fillRect/>
+                    </a:stretch>
+                  </pic:blipFill>
+                  <pic:spPr>
+                    <a:xfrm>
+                      <a:off x="0" y="0"/>
+                      <a:ext cx="8648700" cy="2984500"/>
+                    </a:xfrm>
+                    <a:prstGeom prst="rect">
+                      <a:avLst/>
+                    </a:prstGeom>
+                  </pic:spPr>
+                </pic:pic>
+              </a:graphicData>
+            </a:graphic>
+          </wp:inline>
+        </w:drawing>
+      </w:r>
+    </w:p>
+    <w:p>
+      <w:pPr>
+        <w:spacing w:beforeAutospacing="1" w:afterAutospacing="1"/>
+        <w:rPr>
+          <w:rFonts w:ascii="Arial" w:eastAsia="Times New Roman" w:hAnsi="Arial" w:cs="Arial"/>
+          <w:color w:val="0A0A0A"/>
+          <w:sz w:val="20"/>
+          <w:szCs w:val="20"/>
+          <w:lang w:eastAsia="en-GB"/>
+        </w:rPr>
+      </w:pPr>
+    </w:p>
+    <w:p>
+      <w:pPr>
+        <w:spacing w:beforeAutospacing="1" w:afterAutospacing="1"/>
+        <w:rPr>
+          <w:rFonts w:ascii="Arial" w:eastAsia="Times New Roman" w:hAnsi="Arial" w:cs="Arial"/>
+          <w:color w:val="0A0A0A"/>
+          <w:sz w:val="20"/>
+          <w:szCs w:val="20"/>
+          <w:lang w:eastAsia="en-GB"/>
+        </w:rPr>
+      </w:pPr>
+    </w:p>
+    <w:p>
+      <w:pPr>
+        <w:spacing w:beforeAutospacing="1" w:afterAutospacing="1"/>
+        <w:rPr>
+          <w:rFonts w:ascii="Arial" w:eastAsia="Times New Roman" w:hAnsi="Arial" w:cs="Arial"/>
+          <w:color w:val="0A0A0A"/>
+          <w:sz w:val="20"/>
+          <w:szCs w:val="20"/>
+          <w:lang w:eastAsia="en-GB"/>
+        </w:rPr>
+      </w:pPr>
+    </w:p>
+    <w:p>
+      <w:pPr>
+        <w:spacing w:beforeAutospacing="1" w:afterAutospacing="1"/>
+        <w:rPr>
+          <w:rFonts w:ascii="Arial" w:eastAsia="Times New Roman" w:hAnsi="Arial" w:cs="Arial"/>
+          <w:color w:val="0A0A0A"/>
+          <w:sz w:val="20"/>
+          <w:szCs w:val="20"/>
+          <w:lang w:eastAsia="en-GB"/>
+        </w:rPr>
+      </w:pPr>
+      <w:r>
+        <w:rPr>
+          <w:rFonts w:ascii="Arial" w:eastAsia="Times New Roman" w:hAnsi="Arial" w:cs="Arial"/>
+          <w:color w:val="0A0A0A"/>
+          <w:sz w:val="20"/>
+          <w:szCs w:val="20"/>
+          <w:lang w:eastAsia="en-GB"/>
+        </w:rPr>
+        <w:t>345: on the -&gt; the</w:t>
+      </w:r>
+    </w:p>
+    <w:p>
+      <w:pPr>
+        <w:spacing w:beforeAutospacing="1" w:afterAutospacing="1"/>
+        <w:rPr>
+          <w:rFonts w:ascii="Arial" w:eastAsia="Times New Roman" w:hAnsi="Arial" w:cs="Arial"/>
+          <w:color w:val="0A0A0A"/>
+          <w:sz w:val="20"/>
+          <w:szCs w:val="20"/>
+          <w:lang w:val="sl-SI" w:eastAsia="en-GB"/>
+        </w:rPr>
+      </w:pPr>
+      <w:r>
+        <w:rPr>
+          <w:rFonts w:ascii="Arial" w:eastAsia="Times New Roman" w:hAnsi="Arial" w:cs="Arial"/>
+          <w:b/>
+          <w:bCs/>
+          <w:color w:val="0A0A0A"/>
+          <w:sz w:val="20"/>
+          <w:szCs w:val="20"/>
+          <w:lang w:eastAsia="en-GB"/>
+        </w:rPr>
+        <w:t>Response:</w:t>
+      </w:r>
       <w:r>
         <w:rPr>
           <w:rFonts w:ascii="Arial" w:eastAsia="Times New Roman" w:hAnsi="Arial" w:cs="Arial"/>
@@ -9372,6 +9887,719 @@
         </w:rPr>
         <w:t xml:space="preserve"> </w:t>
       </w:r>
+      <w:r>
+        <w:rPr>
+          <w:rFonts w:ascii="Arial" w:eastAsia="Times New Roman" w:hAnsi="Arial" w:cs="Arial"/>
+          <w:color w:val="0A0A0A"/>
+          <w:sz w:val="20"/>
+          <w:szCs w:val="20"/>
+          <w:lang w:val="sl-SI" w:eastAsia="en-GB"/>
+        </w:rPr>
+        <w:t>fixed</w:t>
+      </w:r>
+    </w:p>
+    <w:p>
+      <w:pPr>
+        <w:spacing w:beforeAutospacing="1" w:afterAutospacing="1"/>
+        <w:rPr>
+          <w:rFonts w:ascii="Arial" w:eastAsia="Times New Roman" w:hAnsi="Arial" w:cs="Arial"/>
+          <w:color w:val="0A0A0A"/>
+          <w:sz w:val="20"/>
+          <w:szCs w:val="20"/>
+          <w:lang w:val="sl-SI" w:eastAsia="en-GB"/>
+        </w:rPr>
+      </w:pPr>
+    </w:p>
+    <w:p>
+      <w:pPr>
+        <w:spacing w:beforeAutospacing="1" w:afterAutospacing="1"/>
+        <w:rPr>
+          <w:rFonts w:ascii="Arial" w:eastAsia="Times New Roman" w:hAnsi="Arial" w:cs="Arial"/>
+          <w:color w:val="0A0A0A"/>
+          <w:sz w:val="20"/>
+          <w:szCs w:val="20"/>
+          <w:lang w:eastAsia="en-GB"/>
+        </w:rPr>
+      </w:pPr>
+      <w:r>
+        <w:rPr>
+          <w:rFonts w:ascii="Arial" w:eastAsia="Times New Roman" w:hAnsi="Arial" w:cs="Arial"/>
+          <w:color w:val="0A0A0A"/>
+          <w:sz w:val="20"/>
+          <w:szCs w:val="20"/>
+          <w:lang w:eastAsia="en-GB"/>
+        </w:rPr>
+        <w:t>399: the relation : with respect to what?</w:t>
+      </w:r>
+    </w:p>
+    <w:p>
+      <w:pPr>
+        <w:spacing w:beforeAutospacing="1" w:afterAutospacing="1"/>
+        <w:rPr>
+          <w:rFonts w:ascii="Arial" w:eastAsia="Times New Roman" w:hAnsi="Arial" w:cs="Arial"/>
+          <w:color w:val="0A0A0A"/>
+          <w:sz w:val="20"/>
+          <w:szCs w:val="20"/>
+          <w:lang w:val="sl-SI" w:eastAsia="en-GB"/>
+        </w:rPr>
+      </w:pPr>
+      <w:r>
+        <w:rPr>
+          <w:rFonts w:ascii="Arial" w:eastAsia="Times New Roman" w:hAnsi="Arial" w:cs="Arial"/>
+          <w:b/>
+          <w:bCs/>
+          <w:color w:val="0A0A0A"/>
+          <w:sz w:val="20"/>
+          <w:szCs w:val="20"/>
+          <w:lang w:eastAsia="en-GB"/>
+        </w:rPr>
+        <w:t>Response:</w:t>
+      </w:r>
+      <w:r>
+        <w:rPr>
+          <w:rFonts w:ascii="Arial" w:eastAsia="Times New Roman" w:hAnsi="Arial" w:cs="Arial"/>
+          <w:color w:val="0A0A0A"/>
+          <w:sz w:val="20"/>
+          <w:szCs w:val="20"/>
+          <w:lang w:eastAsia="en-GB"/>
+        </w:rPr>
+        <w:t xml:space="preserve"> </w:t>
+      </w:r>
+      <w:r>
+        <w:rPr>
+          <w:rFonts w:ascii="Arial" w:eastAsia="Times New Roman" w:hAnsi="Arial" w:cs="Arial"/>
+          <w:color w:val="0A0A0A"/>
+          <w:sz w:val="20"/>
+          <w:szCs w:val="20"/>
+          <w:lang w:val="sl-SI" w:eastAsia="en-GB"/>
+        </w:rPr>
+        <w:t>we rephrased</w:t>
+      </w:r>
+    </w:p>
+    <w:p>
+      <w:pPr>
+        <w:spacing w:beforeAutospacing="1" w:afterAutospacing="1"/>
+        <w:rPr>
+          <w:rFonts w:ascii="Arial" w:eastAsia="Times New Roman" w:hAnsi="Arial" w:cs="Arial"/>
+          <w:color w:val="0A0A0A"/>
+          <w:sz w:val="20"/>
+          <w:szCs w:val="20"/>
+          <w:lang w:eastAsia="en-GB"/>
+        </w:rPr>
+      </w:pPr>
+    </w:p>
+    <w:p>
+      <w:pPr>
+        <w:spacing w:beforeAutospacing="1" w:afterAutospacing="1"/>
+        <w:rPr>
+          <w:rFonts w:ascii="Arial" w:eastAsia="Times New Roman" w:hAnsi="Arial" w:cs="Arial"/>
+          <w:color w:val="0A0A0A"/>
+          <w:sz w:val="20"/>
+          <w:szCs w:val="20"/>
+          <w:lang w:eastAsia="en-GB"/>
+        </w:rPr>
+      </w:pPr>
+      <w:r>
+        <w:rPr>
+          <w:rFonts w:ascii="Arial" w:eastAsia="Times New Roman" w:hAnsi="Arial" w:cs="Arial"/>
+          <w:color w:val="0A0A0A"/>
+          <w:sz w:val="20"/>
+          <w:szCs w:val="20"/>
+          <w:lang w:eastAsia="en-GB"/>
+        </w:rPr>
+        <w:t>Figure 2: I have not understood what probability is addressed in this figure.</w:t>
+      </w:r>
+    </w:p>
+    <w:p>
+      <w:pPr>
+        <w:spacing w:beforeAutospacing="1" w:afterAutospacing="1"/>
+        <w:rPr>
+          <w:rFonts w:ascii="Arial" w:eastAsia="Times New Roman" w:hAnsi="Arial" w:cs="Arial"/>
+          <w:color w:val="0A0A0A"/>
+          <w:sz w:val="20"/>
+          <w:szCs w:val="20"/>
+          <w:lang w:val="sl-SI" w:eastAsia="en-GB"/>
+        </w:rPr>
+      </w:pPr>
+      <w:r>
+        <w:rPr>
+          <w:rFonts w:ascii="Arial" w:eastAsia="Times New Roman" w:hAnsi="Arial" w:cs="Arial"/>
+          <w:b/>
+          <w:bCs/>
+          <w:color w:val="0A0A0A"/>
+          <w:sz w:val="20"/>
+          <w:szCs w:val="20"/>
+          <w:lang w:eastAsia="en-GB"/>
+        </w:rPr>
+        <w:t>Response:</w:t>
+      </w:r>
+      <w:r>
+        <w:rPr>
+          <w:rFonts w:ascii="Arial" w:eastAsia="Times New Roman" w:hAnsi="Arial" w:cs="Arial"/>
+          <w:color w:val="0A0A0A"/>
+          <w:sz w:val="20"/>
+          <w:szCs w:val="20"/>
+          <w:lang w:eastAsia="en-GB"/>
+        </w:rPr>
+        <w:t xml:space="preserve"> </w:t>
+      </w:r>
+      <w:r>
+        <w:rPr>
+          <w:rFonts w:ascii="Arial" w:eastAsia="Times New Roman" w:hAnsi="Arial" w:cs="Arial"/>
+          <w:color w:val="0A0A0A"/>
+          <w:sz w:val="20"/>
+          <w:szCs w:val="20"/>
+          <w:lang w:val="sl-SI" w:eastAsia="en-GB"/>
+        </w:rPr>
+        <w:t>we rephrased</w:t>
+      </w:r>
+    </w:p>
+    <w:p>
+      <w:pPr>
+        <w:spacing w:beforeAutospacing="1" w:afterAutospacing="1"/>
+        <w:rPr>
+          <w:rFonts w:ascii="Arial" w:eastAsia="Times New Roman" w:hAnsi="Arial" w:cs="Arial"/>
+          <w:color w:val="0A0A0A"/>
+          <w:sz w:val="20"/>
+          <w:szCs w:val="20"/>
+          <w:lang w:val="sl-SI" w:eastAsia="en-GB"/>
+        </w:rPr>
+      </w:pPr>
+      <w:r>
+        <w:rPr>
+          <w:rFonts w:ascii="Arial" w:eastAsia="Times New Roman" w:hAnsi="Arial" w:cs="Arial"/>
+          <w:color w:val="0A0A0A"/>
+          <w:sz w:val="20"/>
+          <w:szCs w:val="20"/>
+          <w:lang w:val="sl-SI" w:eastAsia="en-GB"/>
+        </w:rPr>
+        <w:drawing>
+          <wp:inline distT="0" distB="0" distL="0" distR="0" wp14:anchorId="13214E39" wp14:editId="7FC2996D">
+            <wp:extent cx="7658100" cy="2984500"/>
+            <wp:effectExtent l="0" t="0" r="0" b="0"/>
+            <wp:docPr id="5" name="Picture 5" descr="Chart, line chart&#10;&#10;Description automatically generated"/>
+            <wp:cNvGraphicFramePr>
+              <a:graphicFrameLocks xmlns:a="http://schemas.openxmlformats.org/drawingml/2006/main" noChangeAspect="1"/>
+            </wp:cNvGraphicFramePr>
+            <a:graphic xmlns:a="http://schemas.openxmlformats.org/drawingml/2006/main">
+              <a:graphicData uri="http://schemas.openxmlformats.org/drawingml/2006/picture">
+                <pic:pic xmlns:pic="http://schemas.openxmlformats.org/drawingml/2006/picture">
+                  <pic:nvPicPr>
+                    <pic:cNvPr id="5" name="Picture 5" descr="Chart, line chart&#10;&#10;Description automatically generated"/>
+                    <pic:cNvPicPr/>
+                  </pic:nvPicPr>
+                  <pic:blipFill>
+                    <a:blip r:embed="rId11"/>
+                    <a:stretch>
+                      <a:fillRect/>
+                    </a:stretch>
+                  </pic:blipFill>
+                  <pic:spPr>
+                    <a:xfrm>
+                      <a:off x="0" y="0"/>
+                      <a:ext cx="7658100" cy="2984500"/>
+                    </a:xfrm>
+                    <a:prstGeom prst="rect">
+                      <a:avLst/>
+                    </a:prstGeom>
+                  </pic:spPr>
+                </pic:pic>
+              </a:graphicData>
+            </a:graphic>
+          </wp:inline>
+        </w:drawing>
+      </w:r>
+    </w:p>
+    <w:p>
+      <w:pPr>
+        <w:spacing w:beforeAutospacing="1" w:afterAutospacing="1"/>
+        <w:rPr>
+          <w:rFonts w:ascii="Arial" w:eastAsia="Times New Roman" w:hAnsi="Arial" w:cs="Arial"/>
+          <w:color w:val="0A0A0A"/>
+          <w:sz w:val="20"/>
+          <w:szCs w:val="20"/>
+          <w:lang w:eastAsia="en-GB"/>
+        </w:rPr>
+      </w:pPr>
+    </w:p>
+    <w:p>
+      <w:pPr>
+        <w:spacing w:beforeAutospacing="1" w:afterAutospacing="1"/>
+        <w:rPr>
+          <w:rFonts w:ascii="Arial" w:eastAsia="Times New Roman" w:hAnsi="Arial" w:cs="Arial"/>
+          <w:color w:val="0A0A0A"/>
+          <w:sz w:val="20"/>
+          <w:szCs w:val="20"/>
+          <w:lang w:eastAsia="en-GB"/>
+        </w:rPr>
+      </w:pPr>
+      <w:r>
+        <w:rPr>
+          <w:rFonts w:ascii="Arial" w:eastAsia="Times New Roman" w:hAnsi="Arial" w:cs="Arial"/>
+          <w:color w:val="0A0A0A"/>
+          <w:sz w:val="20"/>
+          <w:szCs w:val="20"/>
+          <w:lang w:eastAsia="en-GB"/>
+        </w:rPr>
+        <w:t>Figure 3: I would rename the y-axis to the ratio you compute.</w:t>
+      </w:r>
+    </w:p>
+    <w:p>
+      <w:pPr>
+        <w:spacing w:beforeAutospacing="1" w:afterAutospacing="1"/>
+        <w:rPr>
+          <w:rFonts w:ascii="Arial" w:eastAsia="Times New Roman" w:hAnsi="Arial" w:cs="Arial"/>
+          <w:color w:val="0A0A0A"/>
+          <w:sz w:val="20"/>
+          <w:szCs w:val="20"/>
+          <w:lang w:eastAsia="en-GB"/>
+        </w:rPr>
+      </w:pPr>
+      <w:r>
+        <w:rPr>
+          <w:rFonts w:ascii="Arial" w:eastAsia="Times New Roman" w:hAnsi="Arial" w:cs="Arial"/>
+          <w:color w:val="0A0A0A"/>
+          <w:sz w:val="20"/>
+          <w:szCs w:val="20"/>
+          <w:lang w:eastAsia="en-GB"/>
+        </w:rPr>
+        <w:drawing>
+          <wp:inline distT="0" distB="0" distL="0" distR="0" wp14:anchorId="6784D7B1" wp14:editId="6E538D1F">
+            <wp:extent cx="7658100" cy="2984500"/>
+            <wp:effectExtent l="0" t="0" r="0" b="0"/>
+            <wp:docPr id="6" name="Picture 6" descr="Graphical user interface, diagram&#10;&#10;Description automatically generated"/>
+            <wp:cNvGraphicFramePr>
+              <a:graphicFrameLocks xmlns:a="http://schemas.openxmlformats.org/drawingml/2006/main" noChangeAspect="1"/>
+            </wp:cNvGraphicFramePr>
+            <a:graphic xmlns:a="http://schemas.openxmlformats.org/drawingml/2006/main">
+              <a:graphicData uri="http://schemas.openxmlformats.org/drawingml/2006/picture">
+                <pic:pic xmlns:pic="http://schemas.openxmlformats.org/drawingml/2006/picture">
+                  <pic:nvPicPr>
+                    <pic:cNvPr id="6" name="Picture 6" descr="Graphical user interface, diagram&#10;&#10;Description automatically generated"/>
+                    <pic:cNvPicPr/>
+                  </pic:nvPicPr>
+                  <pic:blipFill>
+                    <a:blip r:embed="rId12"/>
+                    <a:stretch>
+                      <a:fillRect/>
+                    </a:stretch>
+                  </pic:blipFill>
+                  <pic:spPr>
+                    <a:xfrm>
+                      <a:off x="0" y="0"/>
+                      <a:ext cx="7658100" cy="2984500"/>
+                    </a:xfrm>
+                    <a:prstGeom prst="rect">
+                      <a:avLst/>
+                    </a:prstGeom>
+                  </pic:spPr>
+                </pic:pic>
+              </a:graphicData>
+            </a:graphic>
+          </wp:inline>
+        </w:drawing>
+      </w:r>
+    </w:p>
+    <w:p>
+      <w:pPr>
+        <w:spacing w:beforeAutospacing="1" w:afterAutospacing="1"/>
+        <w:rPr>
+          <w:rFonts w:ascii="Arial" w:eastAsia="Times New Roman" w:hAnsi="Arial" w:cs="Arial"/>
+          <w:color w:val="0A0A0A"/>
+          <w:sz w:val="20"/>
+          <w:szCs w:val="20"/>
+          <w:lang w:val="sl-SI" w:eastAsia="en-GB"/>
+        </w:rPr>
+      </w:pPr>
+      <w:r>
+        <w:rPr>
+          <w:rFonts w:ascii="Arial" w:eastAsia="Times New Roman" w:hAnsi="Arial" w:cs="Arial"/>
+          <w:b/>
+          <w:bCs/>
+          <w:color w:val="0A0A0A"/>
+          <w:sz w:val="20"/>
+          <w:szCs w:val="20"/>
+          <w:lang w:eastAsia="en-GB"/>
+        </w:rPr>
+        <w:t>Response:</w:t>
+      </w:r>
+      <w:r>
+        <w:rPr>
+          <w:rFonts w:ascii="Arial" w:eastAsia="Times New Roman" w:hAnsi="Arial" w:cs="Arial"/>
+          <w:color w:val="0A0A0A"/>
+          <w:sz w:val="20"/>
+          <w:szCs w:val="20"/>
+          <w:lang w:eastAsia="en-GB"/>
+        </w:rPr>
+        <w:t xml:space="preserve"> </w:t>
+      </w:r>
+      <w:r>
+        <w:rPr>
+          <w:rFonts w:ascii="Arial" w:eastAsia="Times New Roman" w:hAnsi="Arial" w:cs="Arial"/>
+          <w:color w:val="0A0A0A"/>
+          <w:sz w:val="20"/>
+          <w:szCs w:val="20"/>
+          <w:lang w:val="sl-SI" w:eastAsia="en-GB"/>
+        </w:rPr>
+        <w:t>We expanded the caption to make it more accessible to the reader.</w:t>
+      </w:r>
+    </w:p>
+    <w:p>
+      <w:pPr>
+        <w:spacing w:beforeAutospacing="1" w:afterAutospacing="1"/>
+        <w:rPr>
+          <w:rFonts w:ascii="Arial" w:eastAsia="Times New Roman" w:hAnsi="Arial" w:cs="Arial"/>
+          <w:color w:val="0A0A0A"/>
+          <w:sz w:val="20"/>
+          <w:szCs w:val="20"/>
+          <w:lang w:eastAsia="en-GB"/>
+        </w:rPr>
+      </w:pPr>
+      <w:r>
+        <w:rPr>
+          <w:rFonts w:ascii="Arial" w:eastAsia="Times New Roman" w:hAnsi="Arial" w:cs="Arial"/>
+          <w:color w:val="0A0A0A"/>
+          <w:sz w:val="20"/>
+          <w:szCs w:val="20"/>
+          <w:lang w:eastAsia="en-GB"/>
+        </w:rPr>
+        <w:t>398: Note that analyzing -&gt; Analyzing</w:t>
+      </w:r>
+    </w:p>
+    <w:p>
+      <w:pPr>
+        <w:spacing w:beforeAutospacing="1" w:afterAutospacing="1"/>
+        <w:rPr>
+          <w:rFonts w:ascii="Arial" w:eastAsia="Times New Roman" w:hAnsi="Arial" w:cs="Arial"/>
+          <w:color w:val="0A0A0A"/>
+          <w:sz w:val="20"/>
+          <w:szCs w:val="20"/>
+          <w:lang w:val="sl-SI" w:eastAsia="en-GB"/>
+        </w:rPr>
+      </w:pPr>
+      <w:r>
+        <w:rPr>
+          <w:rFonts w:ascii="Arial" w:eastAsia="Times New Roman" w:hAnsi="Arial" w:cs="Arial"/>
+          <w:b/>
+          <w:bCs/>
+          <w:color w:val="0A0A0A"/>
+          <w:sz w:val="20"/>
+          <w:szCs w:val="20"/>
+          <w:lang w:eastAsia="en-GB"/>
+        </w:rPr>
+        <w:t>Response:</w:t>
+      </w:r>
+      <w:r>
+        <w:rPr>
+          <w:rFonts w:ascii="Arial" w:eastAsia="Times New Roman" w:hAnsi="Arial" w:cs="Arial"/>
+          <w:color w:val="0A0A0A"/>
+          <w:sz w:val="20"/>
+          <w:szCs w:val="20"/>
+          <w:lang w:eastAsia="en-GB"/>
+        </w:rPr>
+        <w:t xml:space="preserve"> </w:t>
+      </w:r>
+      <w:r>
+        <w:rPr>
+          <w:rFonts w:ascii="Arial" w:eastAsia="Times New Roman" w:hAnsi="Arial" w:cs="Arial"/>
+          <w:color w:val="0A0A0A"/>
+          <w:sz w:val="20"/>
+          <w:szCs w:val="20"/>
+          <w:lang w:val="sl-SI" w:eastAsia="en-GB"/>
+        </w:rPr>
+        <w:t>fixed</w:t>
+      </w:r>
+    </w:p>
+    <w:p>
+      <w:pPr>
+        <w:spacing w:beforeAutospacing="1" w:afterAutospacing="1"/>
+        <w:rPr>
+          <w:rFonts w:ascii="Arial" w:eastAsia="Times New Roman" w:hAnsi="Arial" w:cs="Arial"/>
+          <w:color w:val="0A0A0A"/>
+          <w:sz w:val="20"/>
+          <w:szCs w:val="20"/>
+          <w:lang w:eastAsia="en-GB"/>
+        </w:rPr>
+      </w:pPr>
+      <w:r>
+        <w:rPr>
+          <w:rFonts w:ascii="Arial" w:eastAsia="Times New Roman" w:hAnsi="Arial" w:cs="Arial"/>
+          <w:color w:val="0A0A0A"/>
+          <w:sz w:val="20"/>
+          <w:szCs w:val="20"/>
+          <w:lang w:eastAsia="en-GB"/>
+        </w:rPr>
+        <w:t>(15): What is $p$ in this equation? It seems to be only used in the limit?</w:t>
+      </w:r>
+    </w:p>
+    <w:p>
+      <w:pPr>
+        <w:spacing w:beforeAutospacing="1" w:afterAutospacing="1"/>
+        <w:rPr>
+          <w:rFonts w:ascii="Arial" w:eastAsia="Times New Roman" w:hAnsi="Arial" w:cs="Arial"/>
+          <w:color w:val="0A0A0A"/>
+          <w:sz w:val="20"/>
+          <w:szCs w:val="20"/>
+          <w:lang w:val="sl-SI" w:eastAsia="en-GB"/>
+        </w:rPr>
+      </w:pPr>
+      <w:r>
+        <w:rPr>
+          <w:rFonts w:ascii="Arial" w:eastAsia="Times New Roman" w:hAnsi="Arial" w:cs="Arial"/>
+          <w:color w:val="0A0A0A"/>
+          <w:sz w:val="20"/>
+          <w:szCs w:val="20"/>
+          <w:lang w:val="sl-SI" w:eastAsia="en-GB"/>
+        </w:rPr>
+        <w:t xml:space="preserve">Note that </w:t>
+      </w:r>
+      <w:r>
+        <w:rPr>
+          <w:rFonts w:ascii="Arial" w:eastAsia="Times New Roman" w:hAnsi="Arial" w:cs="Arial"/>
+          <w:color w:val="0A0A0A"/>
+          <w:sz w:val="20"/>
+          <w:szCs w:val="20"/>
+          <w:lang w:eastAsia="en-GB"/>
+        </w:rPr>
+        <w:t>\xi_i</w:t>
+      </w:r>
+      <w:r>
+        <w:rPr>
+          <w:rFonts w:ascii="Arial" w:eastAsia="Times New Roman" w:hAnsi="Arial" w:cs="Arial"/>
+          <w:color w:val="0A0A0A"/>
+          <w:sz w:val="20"/>
+          <w:szCs w:val="20"/>
+          <w:lang w:val="sl-SI" w:eastAsia="en-GB"/>
+        </w:rPr>
+        <w:t xml:space="preserve"> can only be defined after setting basic parameters such as n, \sigma, and p. The first two are already set to 10, and 26, respectively. </w:t>
+      </w:r>
+    </w:p>
+    <w:p>
+      <w:pPr>
+        <w:rPr>
+          <w:sz w:val="96"/>
+          <w:szCs w:val="96"/>
+        </w:rPr>
+      </w:pPr>
+    </w:p>
+    <w:p>
+      <w:pPr>
+        <w:rPr>
+          <w:sz w:val="96"/>
+          <w:szCs w:val="96"/>
+          <w:lang w:val="sl-SI"/>
+        </w:rPr>
+      </w:pPr>
+    </w:p>
+    <w:p>
+      <w:pPr>
+        <w:rPr>
+          <w:sz w:val="96"/>
+          <w:szCs w:val="96"/>
+        </w:rPr>
+      </w:pPr>
+    </w:p>
+    <w:p>
+      <w:pPr>
+        <w:spacing w:beforeAutospacing="1" w:afterAutospacing="1"/>
+        <w:rPr>
+          <w:rFonts w:ascii="Arial" w:eastAsia="Times New Roman" w:hAnsi="Arial" w:cs="Arial"/>
+          <w:color w:val="0A0A0A"/>
+          <w:sz w:val="20"/>
+          <w:szCs w:val="20"/>
+          <w:lang w:eastAsia="en-GB"/>
+        </w:rPr>
+      </w:pPr>
+      <w:r>
+        <w:rPr>
+          <w:rFonts w:ascii="Arial" w:eastAsia="Times New Roman" w:hAnsi="Arial" w:cs="Arial"/>
+          <w:b/>
+          <w:bCs/>
+          <w:color w:val="0A0A0A"/>
+          <w:sz w:val="20"/>
+          <w:szCs w:val="20"/>
+          <w:lang w:eastAsia="en-GB"/>
+        </w:rPr>
+        <w:t>Response:</w:t>
+      </w:r>
+      <w:r>
+        <w:rPr>
+          <w:rFonts w:ascii="Arial" w:eastAsia="Times New Roman" w:hAnsi="Arial" w:cs="Arial"/>
+          <w:color w:val="0A0A0A"/>
+          <w:sz w:val="20"/>
+          <w:szCs w:val="20"/>
+          <w:lang w:eastAsia="en-GB"/>
+        </w:rPr>
+        <w:t xml:space="preserve"> </w:t>
+      </w:r>
+    </w:p>
+    <w:p>
+      <w:pPr>
+        <w:spacing w:beforeAutospacing="1" w:afterAutospacing="1"/>
+        <w:rPr>
+          <w:rFonts w:ascii="Arial" w:eastAsia="Times New Roman" w:hAnsi="Arial" w:cs="Arial"/>
+          <w:color w:val="0A0A0A"/>
+          <w:sz w:val="20"/>
+          <w:szCs w:val="20"/>
+          <w:lang w:eastAsia="en-GB"/>
+        </w:rPr>
+      </w:pPr>
+      <w:r>
+        <w:rPr>
+          <w:rFonts w:ascii="Arial" w:eastAsia="Times New Roman" w:hAnsi="Arial" w:cs="Arial"/>
+          <w:color w:val="0A0A0A"/>
+          <w:sz w:val="20"/>
+          <w:szCs w:val="20"/>
+          <w:lang w:eastAsia="en-GB"/>
+        </w:rPr>
+        <w:t>Figure 8 caption: Exsitence -&gt; Existence</w:t>
+      </w:r>
+    </w:p>
+    <w:p>
+      <w:pPr>
+        <w:spacing w:beforeAutospacing="1" w:afterAutospacing="1"/>
+        <w:rPr>
+          <w:rFonts w:ascii="Arial" w:eastAsia="Times New Roman" w:hAnsi="Arial" w:cs="Arial"/>
+          <w:color w:val="0A0A0A"/>
+          <w:sz w:val="20"/>
+          <w:szCs w:val="20"/>
+          <w:lang w:eastAsia="en-GB"/>
+        </w:rPr>
+      </w:pPr>
+      <w:r>
+        <w:rPr>
+          <w:rFonts w:ascii="Arial" w:eastAsia="Times New Roman" w:hAnsi="Arial" w:cs="Arial"/>
+          <w:b/>
+          <w:bCs/>
+          <w:color w:val="0A0A0A"/>
+          <w:sz w:val="20"/>
+          <w:szCs w:val="20"/>
+          <w:lang w:eastAsia="en-GB"/>
+        </w:rPr>
+        <w:t>Response:</w:t>
+      </w:r>
+      <w:r>
+        <w:rPr>
+          <w:rFonts w:ascii="Arial" w:eastAsia="Times New Roman" w:hAnsi="Arial" w:cs="Arial"/>
+          <w:color w:val="0A0A0A"/>
+          <w:sz w:val="20"/>
+          <w:szCs w:val="20"/>
+          <w:lang w:eastAsia="en-GB"/>
+        </w:rPr>
+        <w:t xml:space="preserve"> </w:t>
+      </w:r>
+    </w:p>
+    <w:p>
+      <w:pPr>
+        <w:spacing w:beforeAutospacing="1" w:afterAutospacing="1"/>
+        <w:rPr>
+          <w:rFonts w:ascii="Arial" w:eastAsia="Times New Roman" w:hAnsi="Arial" w:cs="Arial"/>
+          <w:color w:val="0A0A0A"/>
+          <w:sz w:val="20"/>
+          <w:szCs w:val="20"/>
+          <w:lang w:eastAsia="en-GB"/>
+        </w:rPr>
+      </w:pPr>
+      <w:r>
+        <w:rPr>
+          <w:rFonts w:ascii="Arial" w:eastAsia="Times New Roman" w:hAnsi="Arial" w:cs="Arial"/>
+          <w:color w:val="0A0A0A"/>
+          <w:sz w:val="20"/>
+          <w:szCs w:val="20"/>
+          <w:lang w:eastAsia="en-GB"/>
+        </w:rPr>
+        <w:t>638: Why is your time complexity constant?</w:t>
+      </w:r>
+    </w:p>
+    <w:p>
+      <w:pPr>
+        <w:spacing w:beforeAutospacing="1" w:afterAutospacing="1"/>
+        <w:rPr>
+          <w:rFonts w:ascii="Arial" w:eastAsia="Times New Roman" w:hAnsi="Arial" w:cs="Arial"/>
+          <w:color w:val="0A0A0A"/>
+          <w:sz w:val="20"/>
+          <w:szCs w:val="20"/>
+          <w:lang w:eastAsia="en-GB"/>
+        </w:rPr>
+      </w:pPr>
+      <w:r>
+        <w:rPr>
+          <w:rFonts w:ascii="Arial" w:eastAsia="Times New Roman" w:hAnsi="Arial" w:cs="Arial"/>
+          <w:b/>
+          <w:bCs/>
+          <w:color w:val="0A0A0A"/>
+          <w:sz w:val="20"/>
+          <w:szCs w:val="20"/>
+          <w:lang w:eastAsia="en-GB"/>
+        </w:rPr>
+        <w:t>Response:</w:t>
+      </w:r>
+      <w:r>
+        <w:rPr>
+          <w:rFonts w:ascii="Arial" w:eastAsia="Times New Roman" w:hAnsi="Arial" w:cs="Arial"/>
+          <w:color w:val="0A0A0A"/>
+          <w:sz w:val="20"/>
+          <w:szCs w:val="20"/>
+          <w:lang w:eastAsia="en-GB"/>
+        </w:rPr>
+        <w:t xml:space="preserve"> </w:t>
+      </w:r>
+    </w:p>
+    <w:p>
+      <w:pPr>
+        <w:spacing w:beforeAutospacing="1" w:afterAutospacing="1"/>
+        <w:rPr>
+          <w:rFonts w:ascii="Arial" w:eastAsia="Times New Roman" w:hAnsi="Arial" w:cs="Arial"/>
+          <w:color w:val="0A0A0A"/>
+          <w:sz w:val="20"/>
+          <w:szCs w:val="20"/>
+          <w:lang w:eastAsia="en-GB"/>
+        </w:rPr>
+      </w:pPr>
+      <w:r>
+        <w:rPr>
+          <w:rFonts w:ascii="Arial" w:eastAsia="Times New Roman" w:hAnsi="Arial" w:cs="Arial"/>
+          <w:color w:val="0A0A0A"/>
+          <w:sz w:val="20"/>
+          <w:szCs w:val="20"/>
+          <w:lang w:eastAsia="en-GB"/>
+        </w:rPr>
+        <w:t>677-679: Can you explain in detail where the problem was and how it got solved?</w:t>
+      </w:r>
+    </w:p>
+    <w:p>
+      <w:pPr>
+        <w:spacing w:beforeAutospacing="1" w:afterAutospacing="1"/>
+        <w:rPr>
+          <w:rFonts w:ascii="Arial" w:eastAsia="Times New Roman" w:hAnsi="Arial" w:cs="Arial"/>
+          <w:color w:val="0A0A0A"/>
+          <w:sz w:val="20"/>
+          <w:szCs w:val="20"/>
+          <w:lang w:eastAsia="en-GB"/>
+        </w:rPr>
+      </w:pPr>
+      <w:r>
+        <w:rPr>
+          <w:rFonts w:ascii="Arial" w:eastAsia="Times New Roman" w:hAnsi="Arial" w:cs="Arial"/>
+          <w:b/>
+          <w:bCs/>
+          <w:color w:val="0A0A0A"/>
+          <w:sz w:val="20"/>
+          <w:szCs w:val="20"/>
+          <w:lang w:eastAsia="en-GB"/>
+        </w:rPr>
+        <w:t>Response:</w:t>
+      </w:r>
+      <w:r>
+        <w:rPr>
+          <w:rFonts w:ascii="Arial" w:eastAsia="Times New Roman" w:hAnsi="Arial" w:cs="Arial"/>
+          <w:color w:val="0A0A0A"/>
+          <w:sz w:val="20"/>
+          <w:szCs w:val="20"/>
+          <w:lang w:eastAsia="en-GB"/>
+        </w:rPr>
+        <w:t xml:space="preserve"> </w:t>
+      </w:r>
     </w:p>
     <w:p>
       <w:pPr>
@@ -9414,7 +10642,6 @@
           <w:szCs w:val="20"/>
           <w:lang w:eastAsia="en-GB"/>
         </w:rPr>
-        <w:lastRenderedPageBreak/>
         <w:t xml:space="preserve"> Todd L. Veldhuizen: Incremental Maintenance for Leapfrog Triejoin. CoRR abs/1303.5313 (2013)</w:t>
       </w:r>
     </w:p>
@@ -10002,6 +11229,127 @@
     </w:sectPr>
   </w:body>
 </w:document>
+</file>
+
+<file path=word/numbering.xml><?xml version="1.0" encoding="utf-8"?>
+<w:numbering xmlns:wpc="http://schemas.microsoft.com/office/word/2010/wordprocessingCanvas" xmlns:cx="http://schemas.microsoft.com/office/drawing/2014/chartex" xmlns:cx1="http://schemas.microsoft.com/office/drawing/2015/9/8/chartex" xmlns:cx2="http://schemas.microsoft.com/office/drawing/2015/10/21/chartex" xmlns:cx3="http://schemas.microsoft.com/office/drawing/2016/5/9/chartex" xmlns:cx4="http://schemas.microsoft.com/office/drawing/2016/5/10/chartex" xmlns:cx5="http://schemas.microsoft.com/office/drawing/2016/5/11/chartex" xmlns:cx6="http://schemas.microsoft.com/office/drawing/2016/5/12/chartex" xmlns:cx7="http://schemas.microsoft.com/office/drawing/2016/5/13/chartex" xmlns:cx8="http://schemas.microsoft.com/office/drawing/2016/5/14/chartex" xmlns:mc="http://schemas.openxmlformats.org/markup-compatibility/2006" xmlns:aink="http://schemas.microsoft.com/office/drawing/2016/ink" xmlns:am3d="http://schemas.microsoft.com/office/drawing/2017/model3d" xmlns:o="urn:schemas-microsoft-com:office:office" xmlns:oel="http://schemas.microsoft.com/office/2019/extlst" xmlns:r="http://schemas.openxmlformats.org/officeDocument/2006/relationships" xmlns:m="http://schemas.openxmlformats.org/officeDocument/2006/math" xmlns:v="urn:schemas-microsoft-com:vml" xmlns:wp14="http://schemas.microsoft.com/office/word/2010/wordprocessingDrawing" xmlns:wp="http://schemas.openxmlformats.org/drawingml/2006/wordprocessingDrawing" xmlns:w10="urn:schemas-microsoft-com:office:word" xmlns:w="http://schemas.openxmlformats.org/wordprocessingml/2006/main" xmlns:w14="http://schemas.microsoft.com/office/word/2010/wordml" xmlns:w15="http://schemas.microsoft.com/office/word/2012/wordml" xmlns:w16cex="http://schemas.microsoft.com/office/word/2018/wordml/cex" xmlns:w16cid="http://schemas.microsoft.com/office/word/2016/wordml/cid" xmlns:w16="http://schemas.microsoft.com/office/word/2018/wordml" xmlns:w16sdtdh="http://schemas.microsoft.com/office/word/2020/wordml/sdtdatahash" xmlns:w16se="http://schemas.microsoft.com/office/word/2015/wordml/symex" xmlns:wpg="http://schemas.microsoft.com/office/word/2010/wordprocessingGroup" xmlns:wpi="http://schemas.microsoft.com/office/word/2010/wordprocessingInk" xmlns:wne="http://schemas.microsoft.com/office/word/2006/wordml" xmlns:wps="http://schemas.microsoft.com/office/word/2010/wordprocessingShape" mc:Ignorable="w14 w15 w16se w16cid w16 w16cex w16sdtdh wp14">
+  <w:abstractNum w:abstractNumId="0" w15:restartNumberingAfterBreak="0">
+    <w:nsid w:val="74634B07"/>
+    <w:multiLevelType w:val="hybridMultilevel"/>
+    <w:tmpl w:val="874E5B7C"/>
+    <w:lvl w:ilvl="0" w:tplc="6D1EA79C">
+      <w:start w:val="15"/>
+      <w:numFmt w:val="bullet"/>
+      <w:lvlText w:val="-"/>
+      <w:lvlJc w:val="left"/>
+      <w:pPr>
+        <w:ind w:left="500" w:hanging="360"/>
+      </w:pPr>
+      <w:rPr>
+        <w:rFonts w:ascii="Arial" w:eastAsia="Times New Roman" w:hAnsi="Arial" w:cs="Arial" w:hint="default"/>
+      </w:rPr>
+    </w:lvl>
+    <w:lvl w:ilvl="1" w:tplc="08090003" w:tentative="1">
+      <w:start w:val="1"/>
+      <w:numFmt w:val="bullet"/>
+      <w:lvlText w:val="o"/>
+      <w:lvlJc w:val="left"/>
+      <w:pPr>
+        <w:ind w:left="1220" w:hanging="360"/>
+      </w:pPr>
+      <w:rPr>
+        <w:rFonts w:ascii="Courier New" w:hAnsi="Courier New" w:cs="Courier New" w:hint="default"/>
+      </w:rPr>
+    </w:lvl>
+    <w:lvl w:ilvl="2" w:tplc="08090005" w:tentative="1">
+      <w:start w:val="1"/>
+      <w:numFmt w:val="bullet"/>
+      <w:lvlText w:val=""/>
+      <w:lvlJc w:val="left"/>
+      <w:pPr>
+        <w:ind w:left="1940" w:hanging="360"/>
+      </w:pPr>
+      <w:rPr>
+        <w:rFonts w:ascii="Wingdings" w:hAnsi="Wingdings" w:hint="default"/>
+      </w:rPr>
+    </w:lvl>
+    <w:lvl w:ilvl="3" w:tplc="08090001" w:tentative="1">
+      <w:start w:val="1"/>
+      <w:numFmt w:val="bullet"/>
+      <w:lvlText w:val=""/>
+      <w:lvlJc w:val="left"/>
+      <w:pPr>
+        <w:ind w:left="2660" w:hanging="360"/>
+      </w:pPr>
+      <w:rPr>
+        <w:rFonts w:ascii="Symbol" w:hAnsi="Symbol" w:hint="default"/>
+      </w:rPr>
+    </w:lvl>
+    <w:lvl w:ilvl="4" w:tplc="08090003" w:tentative="1">
+      <w:start w:val="1"/>
+      <w:numFmt w:val="bullet"/>
+      <w:lvlText w:val="o"/>
+      <w:lvlJc w:val="left"/>
+      <w:pPr>
+        <w:ind w:left="3380" w:hanging="360"/>
+      </w:pPr>
+      <w:rPr>
+        <w:rFonts w:ascii="Courier New" w:hAnsi="Courier New" w:cs="Courier New" w:hint="default"/>
+      </w:rPr>
+    </w:lvl>
+    <w:lvl w:ilvl="5" w:tplc="08090005" w:tentative="1">
+      <w:start w:val="1"/>
+      <w:numFmt w:val="bullet"/>
+      <w:lvlText w:val=""/>
+      <w:lvlJc w:val="left"/>
+      <w:pPr>
+        <w:ind w:left="4100" w:hanging="360"/>
+      </w:pPr>
+      <w:rPr>
+        <w:rFonts w:ascii="Wingdings" w:hAnsi="Wingdings" w:hint="default"/>
+      </w:rPr>
+    </w:lvl>
+    <w:lvl w:ilvl="6" w:tplc="08090001" w:tentative="1">
+      <w:start w:val="1"/>
+      <w:numFmt w:val="bullet"/>
+      <w:lvlText w:val=""/>
+      <w:lvlJc w:val="left"/>
+      <w:pPr>
+        <w:ind w:left="4820" w:hanging="360"/>
+      </w:pPr>
+      <w:rPr>
+        <w:rFonts w:ascii="Symbol" w:hAnsi="Symbol" w:hint="default"/>
+      </w:rPr>
+    </w:lvl>
+    <w:lvl w:ilvl="7" w:tplc="08090003" w:tentative="1">
+      <w:start w:val="1"/>
+      <w:numFmt w:val="bullet"/>
+      <w:lvlText w:val="o"/>
+      <w:lvlJc w:val="left"/>
+      <w:pPr>
+        <w:ind w:left="5540" w:hanging="360"/>
+      </w:pPr>
+      <w:rPr>
+        <w:rFonts w:ascii="Courier New" w:hAnsi="Courier New" w:cs="Courier New" w:hint="default"/>
+      </w:rPr>
+    </w:lvl>
+    <w:lvl w:ilvl="8" w:tplc="08090005" w:tentative="1">
+      <w:start w:val="1"/>
+      <w:numFmt w:val="bullet"/>
+      <w:lvlText w:val=""/>
+      <w:lvlJc w:val="left"/>
+      <w:pPr>
+        <w:ind w:left="6260" w:hanging="360"/>
+      </w:pPr>
+      <w:rPr>
+        <w:rFonts w:ascii="Wingdings" w:hAnsi="Wingdings" w:hint="default"/>
+      </w:rPr>
+    </w:lvl>
+  </w:abstractNum>
+  <w:num w:numId="1" w16cid:durableId="374934824">
+    <w:abstractNumId w:val="0"/>
+  </w:num>
+</w:numbering>
 </file>
 
 <file path=word/styles.xml><?xml version="1.0" encoding="utf-8"?>
@@ -10605,6 +11953,17 @@
       </w:tabs>
     </w:pPr>
   </w:style>
+  <w:style w:type="paragraph" w:styleId="ListParagraph">
+    <w:name w:val="List Paragraph"/>
+    <w:basedOn w:val="Normal"/>
+    <w:uiPriority w:val="34"/>
+    <w:qFormat/>
+    <w:rsid w:val="00DB392A"/>
+    <w:pPr>
+      <w:ind w:left="720"/>
+      <w:contextualSpacing/>
+    </w:pPr>
+  </w:style>
 </w:styles>
 </file>
 

</xml_diff>

<commit_message>
reponses to some comments and updates of corresponding tex files.
</commit_message>
<xml_diff>
--- a/tex/referee-data-MDPI/Responses.docx
+++ b/tex/referee-data-MDPI/Responses.docx
@@ -7966,6 +7966,29 @@
       <w:r>
         <w:rPr>
           <w:rFonts w:eastAsia="Times New Roman" w:cs="Arial" w:ascii="Arial" w:hAnsi="Arial"/>
+          <w:color w:val="0A0A0A"/>
+          <w:sz w:val="20"/>
+          <w:szCs w:val="20"/>
+          <w:lang w:eastAsia="en-GB"/>
+        </w:rPr>
+        <w:t>Detailed comments follow, where numbers at the beginning are the line numbers printed on the right side of the manuscript pages.</w:t>
+      </w:r>
+    </w:p>
+    <w:p>
+      <w:pPr>
+        <w:pStyle w:val="Normal"/>
+        <w:spacing w:beforeAutospacing="1" w:afterAutospacing="1"/>
+        <w:rPr>
+          <w:rFonts w:ascii="Arial" w:hAnsi="Arial" w:eastAsia="Times New Roman" w:cs="Arial"/>
+          <w:color w:val="0A0A0A"/>
+          <w:sz w:val="20"/>
+          <w:szCs w:val="20"/>
+          <w:lang w:eastAsia="en-GB"/>
+        </w:rPr>
+      </w:pPr>
+      <w:r>
+        <w:rPr>
+          <w:rFonts w:eastAsia="Times New Roman" w:cs="Arial" w:ascii="Arial" w:hAnsi="Arial"/>
           <w:b/>
           <w:bCs/>
           <w:color w:val="0A0A0A"/>
@@ -7983,29 +8006,6 @@
           <w:szCs w:val="20"/>
           <w:lang w:eastAsia="en-GB"/>
         </w:rPr>
-        <w:t>Detailed comments follow, where numbers at the beginning are the line numbers printed on the right side of the manuscript pages.</w:t>
-      </w:r>
-    </w:p>
-    <w:p>
-      <w:pPr>
-        <w:pStyle w:val="Normal"/>
-        <w:spacing w:beforeAutospacing="1" w:afterAutospacing="1"/>
-        <w:rPr>
-          <w:rFonts w:ascii="Arial" w:hAnsi="Arial" w:eastAsia="Times New Roman" w:cs="Arial"/>
-          <w:color w:val="0A0A0A"/>
-          <w:sz w:val="20"/>
-          <w:szCs w:val="20"/>
-          <w:lang w:eastAsia="en-GB"/>
-        </w:rPr>
-      </w:pPr>
-      <w:r>
-        <w:rPr>
-          <w:rFonts w:eastAsia="Times New Roman" w:cs="Arial" w:ascii="Arial" w:hAnsi="Arial"/>
-          <w:color w:val="0A0A0A"/>
-          <w:sz w:val="20"/>
-          <w:szCs w:val="20"/>
-          <w:lang w:eastAsia="en-GB"/>
-        </w:rPr>
         <w:t>4: "such as sub-multiset and super-multiset": these are not operations but objects.</w:t>
       </w:r>
     </w:p>
@@ -8043,6 +8043,16 @@
         </w:rPr>
         <w:t xml:space="preserve"> </w:t>
       </w:r>
+      <w:r>
+        <w:rPr>
+          <w:rFonts w:eastAsia="Times New Roman" w:cs="Arial" w:ascii="Arial" w:hAnsi="Arial"/>
+          <w:color w:val="0A0A0A"/>
+          <w:sz w:val="20"/>
+          <w:szCs w:val="20"/>
+          <w:lang w:eastAsia="en-GB"/>
+        </w:rPr>
+        <w:t>Corrected.</w:t>
+      </w:r>
     </w:p>
     <w:p>
       <w:pPr>
@@ -8113,6 +8123,16 @@
         </w:rPr>
         <w:t xml:space="preserve"> </w:t>
       </w:r>
+      <w:r>
+        <w:rPr>
+          <w:rFonts w:eastAsia="Times New Roman" w:cs="Arial" w:ascii="Arial" w:hAnsi="Arial"/>
+          <w:color w:val="0A0A0A"/>
+          <w:sz w:val="20"/>
+          <w:szCs w:val="20"/>
+          <w:lang w:eastAsia="en-GB"/>
+        </w:rPr>
+        <w:t>XXX</w:t>
+      </w:r>
     </w:p>
     <w:p>
       <w:pPr>
@@ -8183,6 +8203,16 @@
         </w:rPr>
         <w:t xml:space="preserve"> </w:t>
       </w:r>
+      <w:r>
+        <w:rPr>
+          <w:rFonts w:eastAsia="Times New Roman" w:cs="Arial" w:ascii="Arial" w:hAnsi="Arial"/>
+          <w:color w:val="0A0A0A"/>
+          <w:sz w:val="20"/>
+          <w:szCs w:val="20"/>
+          <w:lang w:eastAsia="en-GB"/>
+        </w:rPr>
+        <w:t>Corrected.</w:t>
+      </w:r>
     </w:p>
     <w:p>
       <w:pPr>
@@ -8323,6 +8353,16 @@
         </w:rPr>
         <w:t xml:space="preserve"> </w:t>
       </w:r>
+      <w:r>
+        <w:rPr>
+          <w:rFonts w:eastAsia="Times New Roman" w:cs="Arial" w:ascii="Arial" w:hAnsi="Arial"/>
+          <w:color w:val="0A0A0A"/>
+          <w:sz w:val="20"/>
+          <w:szCs w:val="20"/>
+          <w:lang w:eastAsia="en-GB"/>
+        </w:rPr>
+        <w:t>The statement was updated: “We carefully designed the experiments to unravel the main features of the search space. We observe how the number of visited nodes depends on various parameters, such as the density of the tree, and the ordering of multiset elements.”</w:t>
+      </w:r>
     </w:p>
     <w:p>
       <w:pPr>
@@ -8393,6 +8433,16 @@
         </w:rPr>
         <w:t xml:space="preserve"> </w:t>
       </w:r>
+      <w:r>
+        <w:rPr>
+          <w:rFonts w:eastAsia="Times New Roman" w:cs="Arial" w:ascii="Arial" w:hAnsi="Arial"/>
+          <w:color w:val="0A0A0A"/>
+          <w:sz w:val="20"/>
+          <w:szCs w:val="20"/>
+          <w:lang w:eastAsia="en-GB"/>
+        </w:rPr>
+        <w:t>Updated.</w:t>
+      </w:r>
     </w:p>
     <w:p>
       <w:pPr>
@@ -8463,6 +8513,16 @@
         </w:rPr>
         <w:t xml:space="preserve"> </w:t>
       </w:r>
+      <w:r>
+        <w:rPr>
+          <w:rFonts w:eastAsia="Times New Roman" w:cs="Arial" w:ascii="Arial" w:hAnsi="Arial"/>
+          <w:color w:val="0A0A0A"/>
+          <w:sz w:val="20"/>
+          <w:szCs w:val="20"/>
+          <w:lang w:eastAsia="en-GB"/>
+        </w:rPr>
+        <w:t>Corrected.</w:t>
+      </w:r>
     </w:p>
     <w:p>
       <w:pPr>
@@ -8543,6 +8603,16 @@
         </w:rPr>
         <w:t xml:space="preserve"> </w:t>
       </w:r>
+      <w:r>
+        <w:rPr>
+          <w:rFonts w:eastAsia="Times New Roman" w:cs="Arial" w:ascii="Arial" w:hAnsi="Arial"/>
+          <w:color w:val="0A0A0A"/>
+          <w:sz w:val="20"/>
+          <w:szCs w:val="20"/>
+          <w:lang w:eastAsia="en-GB"/>
+        </w:rPr>
+        <w:t>$n$ is described in line 105.</w:t>
+      </w:r>
     </w:p>
     <w:p>
       <w:pPr>
@@ -8691,7 +8761,7 @@
           <w:szCs w:val="20"/>
           <w:lang w:eastAsia="en-GB"/>
         </w:rPr>
-        <w:t xml:space="preserve">XXX Jaz ne vem. Bi moral pogledati bolj natančno. Izgleda kot neko dodatno presenečenje. Matjaž, ti poznaš? </w:t>
+        <w:t xml:space="preserve">XXX Jaz ne vem. Izgleda kot neko dodatno presenečenje. Matjaž, ti poznaš? </w:t>
       </w:r>
     </w:p>
     <w:p>

</xml_diff>

<commit_message>
responses added; two XXX left; s_operations.tex updated.
</commit_message>
<xml_diff>
--- a/tex/referee-data-MDPI/Responses.docx
+++ b/tex/referee-data-MDPI/Responses.docx
@@ -184,7 +184,7 @@
           <w:bottom w:w="0" w:type="dxa"/>
           <w:right w:w="0" w:type="dxa"/>
         </w:tblCellMar>
-        <w:tblLook w:val="04a0" w:noVBand="1" w:noHBand="0" w:lastColumn="0" w:firstColumn="1" w:lastRow="0" w:firstRow="1"/>
+        <w:tblLook w:val="04a0" w:noHBand="0" w:noVBand="1" w:firstColumn="1" w:lastRow="0" w:lastColumn="0" w:firstRow="1"/>
       </w:tblPr>
       <w:tblGrid>
         <w:gridCol w:w="14399"/>
@@ -252,7 +252,7 @@
           <w:bottom w:w="72" w:type="dxa"/>
           <w:right w:w="72" w:type="dxa"/>
         </w:tblCellMar>
-        <w:tblLook w:val="04a0" w:noVBand="1" w:noHBand="0" w:lastColumn="0" w:firstColumn="1" w:lastRow="0" w:firstRow="1"/>
+        <w:tblLook w:val="04a0" w:noHBand="0" w:noVBand="1" w:firstColumn="1" w:lastRow="0" w:lastColumn="0" w:firstRow="1"/>
       </w:tblPr>
       <w:tblGrid>
         <w:gridCol w:w="2060"/>
@@ -1857,7 +1857,7 @@
           <w:bottom w:w="0" w:type="dxa"/>
           <w:right w:w="0" w:type="dxa"/>
         </w:tblCellMar>
-        <w:tblLook w:val="04a0" w:noVBand="1" w:noHBand="0" w:lastColumn="0" w:firstColumn="1" w:lastRow="0" w:firstRow="1"/>
+        <w:tblLook w:val="04a0" w:noHBand="0" w:noVBand="1" w:firstColumn="1" w:lastRow="0" w:lastColumn="0" w:firstRow="1"/>
       </w:tblPr>
       <w:tblGrid>
         <w:gridCol w:w="14399"/>
@@ -1924,7 +1924,7 @@
           <w:bottom w:w="72" w:type="dxa"/>
           <w:right w:w="72" w:type="dxa"/>
         </w:tblCellMar>
-        <w:tblLook w:val="04a0" w:noVBand="1" w:noHBand="0" w:lastColumn="0" w:firstColumn="1" w:lastRow="0" w:firstRow="1"/>
+        <w:tblLook w:val="04a0" w:noHBand="0" w:noVBand="1" w:firstColumn="1" w:lastRow="0" w:lastColumn="0" w:firstRow="1"/>
       </w:tblPr>
       <w:tblGrid>
         <w:gridCol w:w="2487"/>
@@ -4074,7 +4074,7 @@
           <w:bottom w:w="0" w:type="dxa"/>
           <w:right w:w="0" w:type="dxa"/>
         </w:tblCellMar>
-        <w:tblLook w:val="04a0" w:noVBand="1" w:noHBand="0" w:lastColumn="0" w:firstColumn="1" w:lastRow="0" w:firstRow="1"/>
+        <w:tblLook w:val="04a0" w:noHBand="0" w:noVBand="1" w:firstColumn="1" w:lastRow="0" w:lastColumn="0" w:firstRow="1"/>
       </w:tblPr>
       <w:tblGrid>
         <w:gridCol w:w="14399"/>
@@ -4225,7 +4225,7 @@
           <w:bottom w:w="72" w:type="dxa"/>
           <w:right w:w="72" w:type="dxa"/>
         </w:tblCellMar>
-        <w:tblLook w:val="04a0" w:noVBand="1" w:noHBand="0" w:lastColumn="0" w:firstColumn="1" w:lastRow="0" w:firstRow="1"/>
+        <w:tblLook w:val="04a0" w:noHBand="0" w:noVBand="1" w:firstColumn="1" w:lastRow="0" w:lastColumn="0" w:firstRow="1"/>
       </w:tblPr>
       <w:tblGrid>
         <w:gridCol w:w="3713"/>
@@ -5457,17 +5457,7 @@
           <w:szCs w:val="20"/>
           <w:lang w:eastAsia="en-GB"/>
         </w:rPr>
-        <w:t xml:space="preserve"> </w:t>
-      </w:r>
-      <w:r>
-        <w:rPr>
-          <w:rFonts w:eastAsia="Times New Roman" w:cs="Arial" w:ascii="Arial" w:hAnsi="Arial"/>
-          <w:color w:val="0A0A0A"/>
-          <w:sz w:val="20"/>
-          <w:szCs w:val="20"/>
-          <w:lang w:eastAsia="en-GB"/>
-        </w:rPr>
-        <w:t xml:space="preserve">We assume that this comment concerns the mathematical analysis. The reviewer will find that we added several new definitions and clarified some others. </w:t>
+        <w:t xml:space="preserve"> We assume that this comment concerns the mathematical analysis. The reviewer will find that we added several new definitions and clarified some others. </w:t>
       </w:r>
     </w:p>
     <w:p>
@@ -5629,7 +5619,7 @@
           <w:szCs w:val="20"/>
           <w:lang w:eastAsia="en-GB"/>
         </w:rPr>
-        <w:t xml:space="preserve"> XXX Mogoče lahko vprašamo Mikito, da napiše en ali dva odstavka o implementaciji.</w:t>
+        <w:t xml:space="preserve"> XXX </w:t>
       </w:r>
     </w:p>
     <w:p>
@@ -5994,7 +5984,7 @@
           <w:bottom w:w="0" w:type="dxa"/>
           <w:right w:w="0" w:type="dxa"/>
         </w:tblCellMar>
-        <w:tblLook w:val="04a0" w:noVBand="1" w:noHBand="0" w:lastColumn="0" w:firstColumn="1" w:lastRow="0" w:firstRow="1"/>
+        <w:tblLook w:val="04a0" w:noHBand="0" w:noVBand="1" w:firstColumn="1" w:lastRow="0" w:lastColumn="0" w:firstRow="1"/>
       </w:tblPr>
       <w:tblGrid>
         <w:gridCol w:w="14399"/>
@@ -6084,7 +6074,7 @@
           <w:bottom w:w="72" w:type="dxa"/>
           <w:right w:w="72" w:type="dxa"/>
         </w:tblCellMar>
-        <w:tblLook w:val="04a0" w:noVBand="1" w:noHBand="0" w:lastColumn="0" w:firstColumn="1" w:lastRow="0" w:firstRow="1"/>
+        <w:tblLook w:val="04a0" w:noHBand="0" w:noVBand="1" w:firstColumn="1" w:lastRow="0" w:lastColumn="0" w:firstRow="1"/>
       </w:tblPr>
       <w:tblGrid>
         <w:gridCol w:w="1920"/>
@@ -7474,17 +7464,7 @@
           <w:szCs w:val="20"/>
           <w:lang w:eastAsia="en-GB"/>
         </w:rPr>
-        <w:t xml:space="preserve"> </w:t>
-      </w:r>
-      <w:r>
-        <w:rPr>
-          <w:rFonts w:eastAsia="Times New Roman" w:cs="Arial" w:ascii="Arial" w:hAnsi="Arial"/>
-          <w:color w:val="0A0A0A"/>
-          <w:sz w:val="20"/>
-          <w:szCs w:val="20"/>
-          <w:lang w:eastAsia="en-GB"/>
-        </w:rPr>
-        <w:t xml:space="preserve">We hope that the reviewer will find the revised version of the mathematical section more clear. Indeed, we added new definitions, examples, and clarified several parts, as well as captions in our figures. </w:t>
+        <w:t xml:space="preserve"> We hope that the reviewer will find the revised version of the mathematical section more clear. Indeed, we added new definitions, examples, and clarified several parts, as well as captions in our figures. </w:t>
       </w:r>
     </w:p>
     <w:p>
@@ -7911,17 +7891,7 @@
           <w:szCs w:val="20"/>
           <w:lang w:eastAsia="en-GB"/>
         </w:rPr>
-        <w:t xml:space="preserve"> </w:t>
-      </w:r>
-      <w:r>
-        <w:rPr>
-          <w:rFonts w:eastAsia="Times New Roman" w:cs="Arial" w:ascii="Arial" w:hAnsi="Arial"/>
-          <w:color w:val="0A0A0A"/>
-          <w:sz w:val="20"/>
-          <w:szCs w:val="20"/>
-          <w:lang w:eastAsia="en-GB"/>
-        </w:rPr>
-        <w:t xml:space="preserve">The time and  space complexities of your data structure are presented in the Section 4. While expressions can get a bit technical, the additional space overhead is of order of the input size, i.e. O(|M|). In reality it is mostly ranging between 20-80% of additional nodes in the trie (see Figure 3 for precise plot taking density into account). The time complexity is different for different nodes, but could be (in the worst case) as bad as the size of the whole constructed trie. </w:t>
+        <w:t xml:space="preserve"> The time and  space complexities of your data structure are presented in the Section 4. While expressions can get a bit technical, the additional space overhead is of order of the input size, i.e. O(|M|). In reality it is mostly ranging between 20-80% of additional nodes in the trie (see Figure 3 for precise plot taking density into account). The time complexity is different for different nodes, but could be (in the worst case) as bad as the size of the whole constructed trie. </w:t>
       </w:r>
     </w:p>
     <w:p>
@@ -8423,6 +8393,16 @@
         </w:rPr>
         <w:t xml:space="preserve"> </w:t>
       </w:r>
+      <w:r>
+        <w:rPr>
+          <w:rFonts w:eastAsia="Times New Roman" w:cs="Arial" w:ascii="Arial" w:hAnsi="Arial"/>
+          <w:color w:val="0A0A0A"/>
+          <w:sz w:val="20"/>
+          <w:szCs w:val="20"/>
+          <w:lang w:eastAsia="en-GB"/>
+        </w:rPr>
+        <w:t>XXX</w:t>
+      </w:r>
     </w:p>
     <w:p>
       <w:pPr>
@@ -8491,7 +8471,17 @@
           <w:szCs w:val="20"/>
           <w:lang w:eastAsia="en-GB"/>
         </w:rPr>
-        <w:t xml:space="preserve"> XXX Jaz ne vem. Izgleda kot neko dodatno presenečenje. Matjaž, ti poznaš? </w:t>
+        <w:t xml:space="preserve"> </w:t>
+      </w:r>
+      <w:r>
+        <w:rPr>
+          <w:rFonts w:eastAsia="Times New Roman" w:cs="Arial" w:ascii="Arial" w:hAnsi="Arial"/>
+          <w:color w:val="0A0A0A"/>
+          <w:sz w:val="20"/>
+          <w:szCs w:val="20"/>
+          <w:lang w:eastAsia="en-GB"/>
+        </w:rPr>
+        <w:t>We have added a paragraph in the introduction of Section 3 after listing the operations of the multiset-trie. The paragraph presents the use of the parameter $dev$.</w:t>
       </w:r>
     </w:p>
     <w:p>
@@ -8561,7 +8551,30 @@
           <w:szCs w:val="20"/>
           <w:lang w:eastAsia="en-GB"/>
         </w:rPr>
-        <w:t xml:space="preserve"> XXX Kaj ti meniš? Želimo imeti kompletno predstavitev z vsemi operacijami?</w:t>
+        <w:t xml:space="preserve"> The multiset-trie is defined as a tree where all the leaves have equal depth. The definition is different from the standard definition of the trie since the multiset-trie was intended to store unordered multisets and not sequences. In addition, the multiset containment operations can be implemented elegantly. </w:t>
+      </w:r>
+    </w:p>
+    <w:p>
+      <w:pPr>
+        <w:pStyle w:val="Normal"/>
+        <w:spacing w:beforeAutospacing="1" w:afterAutospacing="1"/>
+        <w:rPr>
+          <w:rFonts w:ascii="Arial" w:hAnsi="Arial" w:eastAsia="Times New Roman" w:cs="Arial"/>
+          <w:color w:val="0A0A0A"/>
+          <w:sz w:val="20"/>
+          <w:szCs w:val="20"/>
+          <w:lang w:eastAsia="en-GB"/>
+        </w:rPr>
+      </w:pPr>
+      <w:r>
+        <w:rPr>
+          <w:rFonts w:eastAsia="Times New Roman" w:cs="Arial" w:ascii="Arial" w:hAnsi="Arial"/>
+          <w:color w:val="0A0A0A"/>
+          <w:sz w:val="20"/>
+          <w:szCs w:val="20"/>
+          <w:lang w:eastAsia="en-GB"/>
+        </w:rPr>
+        <w:t xml:space="preserve">First, we consider that the reader might want to see the implementation of trie operation in the context of multiset-trie. Secondly, a reader might benefit from reading the implementation of trie operations as an introduction to the implementation of multiset containment operations. </w:t>
       </w:r>
     </w:p>
     <w:p>
@@ -8701,7 +8714,40 @@
           <w:szCs w:val="20"/>
           <w:lang w:eastAsia="en-GB"/>
         </w:rPr>
-        <w:t xml:space="preserve"> XXX Meni se zdi, da ima prav. Kaj narediti?? Napišemo, da se strinjamo vendar za kompletnost predstavljamo oba primera?</w:t>
+        <w:t xml:space="preserve"> </w:t>
+      </w:r>
+      <w:r>
+        <w:rPr>
+          <w:rFonts w:eastAsia="Times New Roman" w:cs="Arial" w:ascii="Arial" w:hAnsi="Arial"/>
+          <w:color w:val="0A0A0A"/>
+          <w:sz w:val="20"/>
+          <w:szCs w:val="20"/>
+          <w:lang w:eastAsia="en-GB"/>
+        </w:rPr>
+        <w:t xml:space="preserve">We have joined the two sections in one. The first function submsetExistence </w:t>
+      </w:r>
+    </w:p>
+    <w:p>
+      <w:pPr>
+        <w:pStyle w:val="Normal"/>
+        <w:spacing w:beforeAutospacing="1" w:afterAutospacing="1"/>
+        <w:rPr>
+          <w:rFonts w:ascii="Arial" w:hAnsi="Arial" w:eastAsia="Times New Roman" w:cs="Arial"/>
+          <w:color w:val="0A0A0A"/>
+          <w:sz w:val="20"/>
+          <w:szCs w:val="20"/>
+          <w:lang w:eastAsia="en-GB"/>
+        </w:rPr>
+      </w:pPr>
+      <w:r>
+        <w:rPr>
+          <w:rFonts w:eastAsia="Times New Roman" w:cs="Arial" w:ascii="Arial" w:hAnsi="Arial"/>
+          <w:color w:val="0A0A0A"/>
+          <w:sz w:val="20"/>
+          <w:szCs w:val="20"/>
+          <w:lang w:eastAsia="en-GB"/>
+        </w:rPr>
+        <w:t xml:space="preserve">is presented in more detail while we describe only the selected aspects of the function supermsetExistence linking the description to the former function submsetExistence. </w:t>
       </w:r>
     </w:p>
     <w:p>
@@ -8771,17 +8817,7 @@
           <w:szCs w:val="20"/>
           <w:lang w:eastAsia="en-GB"/>
         </w:rPr>
-        <w:t xml:space="preserve"> </w:t>
-      </w:r>
-      <w:r>
-        <w:rPr>
-          <w:rFonts w:eastAsia="Times New Roman" w:cs="Arial" w:ascii="Arial" w:hAnsi="Arial"/>
-          <w:color w:val="0A0A0A"/>
-          <w:sz w:val="20"/>
-          <w:szCs w:val="20"/>
-          <w:lang w:eastAsia="en-GB"/>
-        </w:rPr>
-        <w:t xml:space="preserve">Indeed, the sentence was misleading, so we rephrased it. </w:t>
+        <w:t xml:space="preserve"> Indeed, the sentence was misleading, so we rephrased it. </w:t>
       </w:r>
     </w:p>
     <w:p>
@@ -8851,17 +8887,7 @@
           <w:szCs w:val="20"/>
           <w:lang w:eastAsia="en-GB"/>
         </w:rPr>
-        <w:t xml:space="preserve"> </w:t>
-      </w:r>
-      <w:r>
-        <w:rPr>
-          <w:rFonts w:eastAsia="Times New Roman" w:cs="Arial" w:ascii="Arial" w:hAnsi="Arial"/>
-          <w:color w:val="0A0A0A"/>
-          <w:sz w:val="20"/>
-          <w:szCs w:val="20"/>
-          <w:lang w:eastAsia="en-GB"/>
-        </w:rPr>
-        <w:t xml:space="preserve">The subset and superset queries are fundamentally different by character. Rather then symmmetric, they are dual to each other. In plain words, if certain subset query requires a lot of time, it will usually be the case that the same query for superset will be computed very fast. Although the difficult situations differ greatly for those two operations, it indeed appears that the final worst-time complexity coincide. </w:t>
+        <w:t xml:space="preserve"> The subset and superset queries are fundamentally different by character. Rather then symmmetric, they are dual to each other. In plain words, if certain subset query requires a lot of time, it will usually be the case that the same query for superset will be computed very fast. Although the difficult situations differ greatly for those two operations, it indeed appears that the final worst-time complexity coincide. </w:t>
       </w:r>
     </w:p>
     <w:p>
@@ -9070,17 +9096,7 @@
           <w:szCs w:val="20"/>
           <w:lang w:eastAsia="en-GB"/>
         </w:rPr>
-        <w:t xml:space="preserve"> </w:t>
-      </w:r>
-      <w:r>
-        <w:rPr>
-          <w:rFonts w:eastAsia="Times New Roman" w:cs="Arial" w:ascii="Arial" w:hAnsi="Arial"/>
-          <w:color w:val="0A0A0A"/>
-          <w:sz w:val="20"/>
-          <w:szCs w:val="20"/>
-          <w:lang w:eastAsia="en-GB"/>
-        </w:rPr>
-        <w:t xml:space="preserve">The choice of notation was carefully selected to be similar-yet-different. Indeed, the set of all leaf-nodes is a (major) part of the whole trie. For this reason, we think the choice is reasonable. </w:t>
+        <w:t xml:space="preserve"> The choice of notation was carefully selected to be similar-yet-different. Indeed, the set of all leaf-nodes is a (major) part of the whole trie. For this reason, we think the choice is reasonable. </w:t>
       </w:r>
     </w:p>
     <w:p>
@@ -9149,29 +9165,7 @@
           <w:shd w:fill="auto" w:val="clear"/>
           <w:lang w:eastAsia="en-GB"/>
         </w:rPr>
-        <w:t xml:space="preserve"> </w:t>
-      </w:r>
-      <w:r>
-        <w:rPr>
-          <w:rFonts w:eastAsia="Times New Roman" w:cs="Arial" w:ascii="Arial" w:hAnsi="Arial"/>
-          <w:color w:val="0A0A0A"/>
-          <w:sz w:val="20"/>
-          <w:szCs w:val="20"/>
-          <w:shd w:fill="auto" w:val="clear"/>
-          <w:lang w:eastAsia="en-GB"/>
-        </w:rPr>
-        <w:t xml:space="preserve">We looked at literature and could not find such </w:t>
-      </w:r>
-      <w:r>
-        <w:rPr>
-          <w:rFonts w:eastAsia="Times New Roman" w:cs="Arial" w:ascii="Arial" w:hAnsi="Arial"/>
-          <w:color w:val="0A0A0A"/>
-          <w:sz w:val="20"/>
-          <w:szCs w:val="20"/>
-          <w:shd w:fill="auto" w:val="clear"/>
-          <w:lang w:eastAsia="en-GB"/>
-        </w:rPr>
-        <w:t xml:space="preserve">standard trie data structure, as mentioned by reviewer. While we never claim the lemma to be anything deep (after all, it is just a lemma), our trie-setting with probability space assumed to be behaving uniformly at random seems a bit too specific to be found in some standard textbook about trie data structure. </w:t>
+        <w:t xml:space="preserve"> We looked at literature and could not find such standard trie data structure, as mentioned by reviewer. While we never claim the lemma to be anything deep (after all, it is just a lemma), our trie-setting with probability space assumed to be behaving uniformly at random seems a bit too specific to be found in some standard textbook about trie data structure. </w:t>
       </w:r>
     </w:p>
     <w:p>
@@ -9650,18 +9644,7 @@
           <w:shd w:fill="auto" w:val="clear"/>
           <w:lang w:val="sl-SI" w:eastAsia="en-GB"/>
         </w:rPr>
-        <w:t xml:space="preserve">It is a zero-truncated binomially distributed random variable on parameters $n$ and $p_{i+1}$. In revised version we include this description just before stating Lemma 2. </w:t>
-      </w:r>
-      <w:r>
-        <w:rPr>
-          <w:rFonts w:eastAsia="Times New Roman" w:cs="Arial" w:ascii="Arial" w:hAnsi="Arial"/>
-          <w:color w:val="0A0A0A"/>
-          <w:sz w:val="20"/>
-          <w:szCs w:val="20"/>
-          <w:shd w:fill="auto" w:val="clear"/>
-          <w:lang w:val="sl-SI" w:eastAsia="en-GB"/>
-        </w:rPr>
-        <w:t>Also see more detailed explanation just below.</w:t>
+        <w:t>It is a zero-truncated binomially distributed random variable on parameters $n$ and $p_{i+1}$. In revised version we include this description just before stating Lemma 2. Also see more detailed explanation just below.</w:t>
       </w:r>
     </w:p>
     <w:p>
@@ -9758,18 +9741,7 @@
           <w:shd w:fill="auto" w:val="clear"/>
           <w:lang w:eastAsia="en-GB"/>
         </w:rPr>
-        <w:t xml:space="preserve"> </w:t>
-      </w:r>
-      <w:r>
-        <w:rPr>
-          <w:rFonts w:eastAsia="Times New Roman" w:cs="Arial" w:ascii="Arial" w:hAnsi="Arial"/>
-          <w:color w:val="0A0A0A"/>
-          <w:sz w:val="20"/>
-          <w:szCs w:val="20"/>
-          <w:shd w:fill="auto" w:val="clear"/>
-          <w:lang w:eastAsia="en-GB"/>
-        </w:rPr>
-        <w:t>$Bernoulli()$</w:t>
+        <w:t xml:space="preserve"> $Bernoulli()$</w:t>
       </w:r>
       <w:r>
         <w:rPr>
@@ -9839,14 +9811,7 @@
         </w:rPr>
       </w:pPr>
       <w:r>
-        <w:rPr>
-          <w:rFonts w:eastAsia="Times New Roman" w:cs="Arial" w:ascii="Arial" w:hAnsi="Arial"/>
-          <w:color w:val="0A0A0A"/>
-          <w:sz w:val="20"/>
-          <w:szCs w:val="20"/>
-          <w:shd w:fill="auto" w:val="clear"/>
-          <w:lang w:eastAsia="en-GB"/>
-        </w:rPr>
+        <w:rPr/>
         <w:drawing>
           <wp:inline distT="0" distB="0" distL="0" distR="0">
             <wp:extent cx="5829300" cy="863600"/>
@@ -10075,14 +10040,7 @@
         </w:rPr>
       </w:pPr>
       <w:r>
-        <w:rPr>
-          <w:rFonts w:eastAsia="Times New Roman" w:cs="Arial" w:ascii="Arial" w:hAnsi="Arial"/>
-          <w:color w:val="0A0A0A"/>
-          <w:sz w:val="20"/>
-          <w:szCs w:val="20"/>
-          <w:shd w:fill="auto" w:val="clear"/>
-          <w:lang w:eastAsia="en-GB"/>
-        </w:rPr>
+        <w:rPr/>
         <w:drawing>
           <wp:inline distT="0" distB="0" distL="0" distR="0">
             <wp:extent cx="5930900" cy="2616200"/>
@@ -10229,14 +10187,7 @@
         </w:rPr>
       </w:pPr>
       <w:r>
-        <w:rPr>
-          <w:rFonts w:eastAsia="Times New Roman" w:cs="Arial" w:ascii="Arial" w:hAnsi="Arial"/>
-          <w:color w:val="0A0A0A"/>
-          <w:sz w:val="20"/>
-          <w:szCs w:val="20"/>
-          <w:shd w:fill="auto" w:val="clear"/>
-          <w:lang w:eastAsia="en-GB"/>
-        </w:rPr>
+        <w:rPr/>
         <w:drawing>
           <wp:inline distT="0" distB="0" distL="0" distR="0">
             <wp:extent cx="5710555" cy="855980"/>
@@ -10620,18 +10571,7 @@
           <w:shd w:fill="auto" w:val="clear"/>
           <w:lang w:eastAsia="en-GB"/>
         </w:rPr>
-        <w:t xml:space="preserve"> </w:t>
-      </w:r>
-      <w:r>
-        <w:rPr>
-          <w:rFonts w:eastAsia="Times New Roman" w:cs="Arial" w:ascii="Arial" w:hAnsi="Arial"/>
-          <w:color w:val="0A0A0A"/>
-          <w:sz w:val="20"/>
-          <w:szCs w:val="20"/>
-          <w:shd w:fill="auto" w:val="clear"/>
-          <w:lang w:eastAsia="en-GB"/>
-        </w:rPr>
-        <w:t>fixed</w:t>
+        <w:t xml:space="preserve"> fixed</w:t>
       </w:r>
     </w:p>
     <w:p>
@@ -10885,33 +10825,7 @@
           <w:shd w:fill="auto" w:val="clear"/>
           <w:lang w:eastAsia="en-GB"/>
         </w:rPr>
-        <w:t xml:space="preserve"> </w:t>
-      </w:r>
-      <w:r>
-        <w:rPr>
-          <w:rFonts w:eastAsia="Times New Roman" w:cs="Arial" w:ascii="Arial" w:hAnsi="Arial"/>
-          <w:b w:val="false"/>
-          <w:bCs w:val="false"/>
-          <w:color w:val="0A0A0A"/>
-          <w:sz w:val="20"/>
-          <w:szCs w:val="20"/>
-          <w:shd w:fill="auto" w:val="clear"/>
-          <w:lang w:eastAsia="en-GB"/>
-        </w:rPr>
-        <w:t>F</w:t>
-      </w:r>
-      <w:r>
-        <w:rPr>
-          <w:rFonts w:eastAsia="Times New Roman" w:cs="Arial" w:ascii="Arial" w:hAnsi="Arial"/>
-          <w:b w:val="false"/>
-          <w:bCs w:val="false"/>
-          <w:color w:val="0A0A0A"/>
-          <w:sz w:val="20"/>
-          <w:szCs w:val="20"/>
-          <w:shd w:fill="auto" w:val="clear"/>
-          <w:lang w:eastAsia="en-GB"/>
-        </w:rPr>
-        <w:t>ixed.</w:t>
+        <w:t xml:space="preserve"> Fixed.</w:t>
       </w:r>
     </w:p>
     <w:p>
@@ -10979,29 +10893,7 @@
           <w:shd w:fill="auto" w:val="clear"/>
           <w:lang w:eastAsia="en-GB"/>
         </w:rPr>
-        <w:t xml:space="preserve"> </w:t>
-      </w:r>
-      <w:r>
-        <w:rPr>
-          <w:rFonts w:eastAsia="Times New Roman" w:cs="Arial" w:ascii="Arial" w:hAnsi="Arial"/>
-          <w:color w:val="0A0A0A"/>
-          <w:sz w:val="20"/>
-          <w:szCs w:val="20"/>
-          <w:shd w:fill="auto" w:val="clear"/>
-          <w:lang w:eastAsia="en-GB"/>
-        </w:rPr>
-        <w:t>W</w:t>
-      </w:r>
-      <w:r>
-        <w:rPr>
-          <w:rFonts w:eastAsia="Times New Roman" w:cs="Arial" w:ascii="Arial" w:hAnsi="Arial"/>
-          <w:color w:val="0A0A0A"/>
-          <w:sz w:val="20"/>
-          <w:szCs w:val="20"/>
-          <w:shd w:fill="auto" w:val="clear"/>
-          <w:lang w:eastAsia="en-GB"/>
-        </w:rPr>
-        <w:t>e rephrased the sentence.</w:t>
+        <w:t xml:space="preserve"> We rephrased the sentence.</w:t>
       </w:r>
     </w:p>
     <w:p>
@@ -11069,18 +10961,7 @@
           <w:shd w:fill="auto" w:val="clear"/>
           <w:lang w:eastAsia="en-GB"/>
         </w:rPr>
-        <w:t xml:space="preserve"> </w:t>
-      </w:r>
-      <w:r>
-        <w:rPr>
-          <w:rFonts w:eastAsia="Times New Roman" w:cs="Arial" w:ascii="Arial" w:hAnsi="Arial"/>
-          <w:color w:val="0A0A0A"/>
-          <w:sz w:val="20"/>
-          <w:szCs w:val="20"/>
-          <w:shd w:fill="auto" w:val="clear"/>
-          <w:lang w:eastAsia="en-GB"/>
-        </w:rPr>
-        <w:t xml:space="preserve">We expanded the caption making the figure in question much more accessible. </w:t>
+        <w:t xml:space="preserve"> We expanded the caption making the figure in question much more accessible. </w:t>
       </w:r>
     </w:p>
     <w:p>
@@ -11093,14 +10974,7 @@
         </w:rPr>
       </w:pPr>
       <w:r>
-        <w:rPr>
-          <w:rFonts w:eastAsia="Times New Roman" w:cs="Arial" w:ascii="Arial" w:hAnsi="Arial"/>
-          <w:color w:val="0A0A0A"/>
-          <w:sz w:val="20"/>
-          <w:szCs w:val="20"/>
-          <w:shd w:fill="auto" w:val="clear"/>
-          <w:lang w:eastAsia="en-GB"/>
-        </w:rPr>
+        <w:rPr/>
         <w:drawing>
           <wp:inline distT="0" distB="0" distL="0" distR="0">
             <wp:extent cx="5692140" cy="2218690"/>
@@ -11205,18 +11079,7 @@
           <w:shd w:fill="auto" w:val="clear"/>
           <w:lang w:eastAsia="en-GB"/>
         </w:rPr>
-        <w:t xml:space="preserve"> </w:t>
-      </w:r>
-      <w:r>
-        <w:rPr>
-          <w:rFonts w:eastAsia="Times New Roman" w:cs="Arial" w:ascii="Arial" w:hAnsi="Arial"/>
-          <w:color w:val="0A0A0A"/>
-          <w:sz w:val="20"/>
-          <w:szCs w:val="20"/>
-          <w:shd w:fill="auto" w:val="clear"/>
-          <w:lang w:eastAsia="en-GB"/>
-        </w:rPr>
-        <w:t>We expanded the caption making the figure in question much more accessible.</w:t>
+        <w:t xml:space="preserve"> We expanded the caption making the figure in question much more accessible.</w:t>
       </w:r>
     </w:p>
     <w:p>
@@ -11229,14 +11092,7 @@
         </w:rPr>
       </w:pPr>
       <w:r>
-        <w:rPr>
-          <w:rFonts w:eastAsia="Times New Roman" w:cs="Arial" w:ascii="Arial" w:hAnsi="Arial"/>
-          <w:color w:val="0A0A0A"/>
-          <w:sz w:val="20"/>
-          <w:szCs w:val="20"/>
-          <w:shd w:fill="auto" w:val="clear"/>
-          <w:lang w:eastAsia="en-GB"/>
-        </w:rPr>
+        <w:rPr/>
         <w:drawing>
           <wp:inline distT="0" distB="0" distL="0" distR="0">
             <wp:extent cx="5549265" cy="2162810"/>
@@ -11331,18 +11187,7 @@
           <w:shd w:fill="auto" w:val="clear"/>
           <w:lang w:eastAsia="en-GB"/>
         </w:rPr>
-        <w:t xml:space="preserve"> </w:t>
-      </w:r>
-      <w:r>
-        <w:rPr>
-          <w:rFonts w:eastAsia="Times New Roman" w:cs="Arial" w:ascii="Arial" w:hAnsi="Arial"/>
-          <w:color w:val="0A0A0A"/>
-          <w:sz w:val="20"/>
-          <w:szCs w:val="20"/>
-          <w:shd w:fill="auto" w:val="clear"/>
-          <w:lang w:eastAsia="en-GB"/>
-        </w:rPr>
-        <w:t>fixed</w:t>
+        <w:t xml:space="preserve"> fixed</w:t>
       </w:r>
     </w:p>
     <w:p>
@@ -11593,17 +11438,7 @@
           <w:szCs w:val="20"/>
           <w:lang w:eastAsia="en-GB"/>
         </w:rPr>
-        <w:t xml:space="preserve"> </w:t>
-      </w:r>
-      <w:r>
-        <w:rPr>
-          <w:rFonts w:eastAsia="Times New Roman" w:cs="Arial" w:ascii="Arial" w:hAnsi="Arial"/>
-          <w:color w:val="0A0A0A"/>
-          <w:sz w:val="20"/>
-          <w:szCs w:val="20"/>
-          <w:lang w:eastAsia="en-GB"/>
-        </w:rPr>
-        <w:t xml:space="preserve">This was an unfortunate choice of words, in the discussion of our multiset data-structure compared with ordinary set-tries. We removed the problematic part.  </w:t>
+        <w:t xml:space="preserve"> This was an unfortunate choice of words, in the discussion of our multiset data-structure compared with ordinary set-tries. We removed the problematic part.  </w:t>
       </w:r>
     </w:p>
     <w:p>
@@ -11778,7 +11613,17 @@
           <w:szCs w:val="20"/>
           <w:lang w:eastAsia="en-GB"/>
         </w:rPr>
-        <w:t xml:space="preserve"> XXX</w:t>
+        <w:t xml:space="preserve"> Unfortunately, the time constraints for the preparation of the manuscript do not allow us to go into further details. The paper seems to be interesting, and we will consider it in the future. </w:t>
+      </w:r>
+      <w:r>
+        <w:rPr>
+          <w:rFonts w:eastAsia="Times New Roman" w:cs="Arial" w:ascii="Arial" w:hAnsi="Arial"/>
+          <w:color w:val="0A0A0A"/>
+          <w:sz w:val="20"/>
+          <w:szCs w:val="20"/>
+          <w:lang w:eastAsia="en-GB"/>
+        </w:rPr>
+        <w:t xml:space="preserve"> </w:t>
       </w:r>
     </w:p>
     <w:p>
@@ -11851,6 +11696,16 @@
         </w:rPr>
         <w:t xml:space="preserve"> </w:t>
       </w:r>
+      <w:r>
+        <w:rPr>
+          <w:rFonts w:eastAsia="Times New Roman" w:cs="Arial" w:ascii="Arial" w:hAnsi="Arial"/>
+          <w:color w:val="0A0A0A"/>
+          <w:sz w:val="20"/>
+          <w:szCs w:val="20"/>
+          <w:lang w:eastAsia="en-GB"/>
+        </w:rPr>
+        <w:t>We have optimized in particular the multiset containment queries.</w:t>
+      </w:r>
     </w:p>
     <w:p>
       <w:pPr>
@@ -11920,17 +11775,7 @@
           <w:szCs w:val="20"/>
           <w:lang w:eastAsia="en-GB"/>
         </w:rPr>
-        <w:t xml:space="preserve"> </w:t>
-      </w:r>
-      <w:r>
-        <w:rPr>
-          <w:rFonts w:eastAsia="Times New Roman" w:cs="Arial" w:ascii="Arial" w:hAnsi="Arial"/>
-          <w:color w:val="0A0A0A"/>
-          <w:sz w:val="20"/>
-          <w:szCs w:val="20"/>
-          <w:lang w:eastAsia="en-GB"/>
-        </w:rPr>
-        <w:t>We kindly ask the reviewer to keep in mind that the cardinality of the input collection of sets M is not of magnitude O(1).</w:t>
+        <w:t xml:space="preserve"> We kindly ask the reviewer to keep in mind that the cardinality of the input collection of sets M is not of magnitude O(1).</w:t>
       </w:r>
     </w:p>
     <w:p>
@@ -12325,28 +12170,24 @@
           <w:sz w:val="21"/>
           <w:szCs w:val="21"/>
         </w:rPr>
-        <w:t xml:space="preserve"> </w:t>
-      </w:r>
-      <w:r>
+        <w:t xml:space="preserve"> Another co-author verified that the code compiles without errors that you mention. He is using the following system configuration </w:t>
+      </w:r>
+    </w:p>
+    <w:p>
+      <w:pPr>
+        <w:pStyle w:val="Normal"/>
         <w:rPr>
           <w:rFonts w:ascii="Liberation Sans" w:hAnsi="Liberation Sans"/>
           <w:sz w:val="21"/>
           <w:szCs w:val="21"/>
         </w:rPr>
-        <w:t xml:space="preserve">Another co-author verified that the code compiles without errors that you mention. He is using the following system configuration </w:t>
-      </w:r>
-    </w:p>
-    <w:p>
-      <w:pPr>
-        <w:pStyle w:val="Normal"/>
+      </w:pPr>
+      <w:r>
         <w:rPr>
           <w:rFonts w:ascii="Liberation Sans" w:hAnsi="Liberation Sans"/>
           <w:sz w:val="21"/>
           <w:szCs w:val="21"/>
         </w:rPr>
-      </w:pPr>
-      <w:r>
-        <w:rPr/>
         <w:drawing>
           <wp:anchor behindDoc="0" distT="0" distB="0" distL="0" distR="0" simplePos="0" locked="0" layoutInCell="0" allowOverlap="1" relativeHeight="10">
             <wp:simplePos x="0" y="0"/>
@@ -12432,7 +12273,11 @@
         </w:rPr>
       </w:pPr>
       <w:r>
-        <w:rPr/>
+        <w:rPr>
+          <w:rFonts w:ascii="Liberation Sans" w:hAnsi="Liberation Sans"/>
+          <w:sz w:val="21"/>
+          <w:szCs w:val="21"/>
+        </w:rPr>
       </w:r>
     </w:p>
     <w:p>

</xml_diff>

<commit_message>
all reviewers comments answered.
</commit_message>
<xml_diff>
--- a/tex/referee-data-MDPI/Responses.docx
+++ b/tex/referee-data-MDPI/Responses.docx
@@ -5619,7 +5619,17 @@
           <w:szCs w:val="20"/>
           <w:lang w:eastAsia="en-GB"/>
         </w:rPr>
-        <w:t xml:space="preserve"> XXX </w:t>
+        <w:t xml:space="preserve"> </w:t>
+      </w:r>
+      <w:r>
+        <w:rPr>
+          <w:rFonts w:eastAsia="Times New Roman" w:cs="Arial" w:ascii="Arial" w:hAnsi="Arial"/>
+          <w:color w:val="0A0A0A"/>
+          <w:sz w:val="20"/>
+          <w:szCs w:val="20"/>
+          <w:lang w:eastAsia="en-GB"/>
+        </w:rPr>
+        <w:t xml:space="preserve">We include at the beginning of Section 5 two paragraphs describing some aspects of the implementation. We added the paragraph with a description of the implementation of multiset-trie nodes showing that the representation of links between the parent nodes and their children are not space efficient. </w:t>
       </w:r>
     </w:p>
     <w:p>
@@ -8386,12 +8396,26 @@
       <w:r>
         <w:rPr>
           <w:rFonts w:eastAsia="Times New Roman" w:cs="Arial" w:ascii="Arial" w:hAnsi="Arial"/>
-          <w:color w:val="0A0A0A"/>
-          <w:sz w:val="20"/>
-          <w:szCs w:val="20"/>
-          <w:lang w:eastAsia="en-GB"/>
-        </w:rPr>
-        <w:t xml:space="preserve"> XXX</w:t>
+          <w:b w:val="false"/>
+          <w:bCs w:val="false"/>
+          <w:color w:val="0A0A0A"/>
+          <w:sz w:val="20"/>
+          <w:szCs w:val="20"/>
+          <w:lang w:eastAsia="en-GB"/>
+        </w:rPr>
+        <w:t xml:space="preserve"> </w:t>
+      </w:r>
+      <w:r>
+        <w:rPr>
+          <w:rFonts w:eastAsia="Times New Roman" w:cs="Arial" w:ascii="Arial" w:hAnsi="Arial"/>
+          <w:b w:val="false"/>
+          <w:bCs w:val="false"/>
+          <w:color w:val="0A0A0A"/>
+          <w:sz w:val="20"/>
+          <w:szCs w:val="20"/>
+          <w:lang w:eastAsia="en-GB"/>
+        </w:rPr>
+        <w:t xml:space="preserve">Please note that the levels of multiset-trie represent the symbols from \Sigma, the numbers represent the indexes of multiset elements, and $c_i$-s denote the multiplicities of elements.  </w:t>
       </w:r>
     </w:p>
     <w:p>

</xml_diff>

<commit_message>
additional comments to reviewers added, and s_relwork.tex changed!
</commit_message>
<xml_diff>
--- a/tex/referee-data-MDPI/Responses.docx
+++ b/tex/referee-data-MDPI/Responses.docx
@@ -5619,17 +5619,27 @@
           <w:szCs w:val="20"/>
           <w:lang w:eastAsia="en-GB"/>
         </w:rPr>
-        <w:t xml:space="preserve"> </w:t>
-      </w:r>
-      <w:r>
-        <w:rPr>
-          <w:rFonts w:eastAsia="Times New Roman" w:cs="Arial" w:ascii="Arial" w:hAnsi="Arial"/>
-          <w:color w:val="0A0A0A"/>
-          <w:sz w:val="20"/>
-          <w:szCs w:val="20"/>
-          <w:lang w:eastAsia="en-GB"/>
-        </w:rPr>
-        <w:t xml:space="preserve">We include at the beginning of Section 5 two paragraphs describing some aspects of the implementation. We added the paragraph with a description of the implementation of multiset-trie nodes showing that the representation of links between the parent nodes and their children are not space efficient. </w:t>
+        <w:t xml:space="preserve"> We include at the beginning of Section 5 two paragraphs describing some aspects of the implementation. We added the paragraph with a description of the implementation of multiset-trie nodes showing that the representation of links between the parent nodes and their children </w:t>
+      </w:r>
+      <w:r>
+        <w:rPr>
+          <w:rFonts w:eastAsia="Times New Roman" w:cs="Arial" w:ascii="Arial" w:hAnsi="Arial"/>
+          <w:color w:val="0A0A0A"/>
+          <w:sz w:val="20"/>
+          <w:szCs w:val="20"/>
+          <w:lang w:eastAsia="en-GB"/>
+        </w:rPr>
+        <w:t>is</w:t>
+      </w:r>
+      <w:r>
+        <w:rPr>
+          <w:rFonts w:eastAsia="Times New Roman" w:cs="Arial" w:ascii="Arial" w:hAnsi="Arial"/>
+          <w:color w:val="0A0A0A"/>
+          <w:sz w:val="20"/>
+          <w:szCs w:val="20"/>
+          <w:lang w:eastAsia="en-GB"/>
+        </w:rPr>
+        <w:t xml:space="preserve"> not space efficient. </w:t>
       </w:r>
     </w:p>
     <w:p>
@@ -8041,7 +8051,7 @@
           <w:szCs w:val="20"/>
           <w:lang w:eastAsia="en-GB"/>
         </w:rPr>
-        <w:t xml:space="preserve"> </w:t>
+        <w:t xml:space="preserve"> The primary reason for choosing the heigh-ballanced tree is in the simple design that allows storing and searching multisets effectively.</w:t>
       </w:r>
     </w:p>
     <w:p>
@@ -8403,19 +8413,7 @@
           <w:szCs w:val="20"/>
           <w:lang w:eastAsia="en-GB"/>
         </w:rPr>
-        <w:t xml:space="preserve"> </w:t>
-      </w:r>
-      <w:r>
-        <w:rPr>
-          <w:rFonts w:eastAsia="Times New Roman" w:cs="Arial" w:ascii="Arial" w:hAnsi="Arial"/>
-          <w:b w:val="false"/>
-          <w:bCs w:val="false"/>
-          <w:color w:val="0A0A0A"/>
-          <w:sz w:val="20"/>
-          <w:szCs w:val="20"/>
-          <w:lang w:eastAsia="en-GB"/>
-        </w:rPr>
-        <w:t xml:space="preserve">Please note that the levels of multiset-trie represent the symbols from \Sigma, the numbers represent the indexes of multiset elements, and $c_i$-s denote the multiplicities of elements.  </w:t>
+        <w:t xml:space="preserve"> Please note that the levels of multiset-trie represent the symbols from \Sigma, the numbers represent the indexes of multiset elements, and $c_i$-s denote the multiplicities of elements.  </w:t>
       </w:r>
     </w:p>
     <w:p>
@@ -8718,30 +8716,7 @@
           <w:szCs w:val="20"/>
           <w:lang w:eastAsia="en-GB"/>
         </w:rPr>
-        <w:t xml:space="preserve"> We have joined the two sections in one. The first function submsetExistence </w:t>
-      </w:r>
-    </w:p>
-    <w:p>
-      <w:pPr>
-        <w:pStyle w:val="Normal"/>
-        <w:spacing w:beforeAutospacing="1" w:afterAutospacing="1"/>
-        <w:rPr>
-          <w:rFonts w:ascii="Arial" w:hAnsi="Arial" w:eastAsia="Times New Roman" w:cs="Arial"/>
-          <w:color w:val="0A0A0A"/>
-          <w:sz w:val="20"/>
-          <w:szCs w:val="20"/>
-          <w:lang w:eastAsia="en-GB"/>
-        </w:rPr>
-      </w:pPr>
-      <w:r>
-        <w:rPr>
-          <w:rFonts w:eastAsia="Times New Roman" w:cs="Arial" w:ascii="Arial" w:hAnsi="Arial"/>
-          <w:color w:val="0A0A0A"/>
-          <w:sz w:val="20"/>
-          <w:szCs w:val="20"/>
-          <w:lang w:eastAsia="en-GB"/>
-        </w:rPr>
-        <w:t xml:space="preserve">is presented in more detail while we describe only the selected aspects of the function supermsetExistence linking the description to the former function submsetExistence. </w:t>
+        <w:t xml:space="preserve"> We have joined the two sections in one. The first function submsetExistence is presented in more detail while we describe only the selected aspects of the function supermsetExistence linking the description to the former function submsetExistence. </w:t>
       </w:r>
     </w:p>
     <w:p>
@@ -11504,6 +11479,39 @@
           <w:lang w:eastAsia="en-GB"/>
         </w:rPr>
         <w:t xml:space="preserve"> </w:t>
+      </w:r>
+      <w:r>
+        <w:rPr>
+          <w:rFonts w:eastAsia="Times New Roman" w:cs="Arial" w:ascii="Arial" w:hAnsi="Arial"/>
+          <w:color w:val="0A0A0A"/>
+          <w:sz w:val="20"/>
+          <w:szCs w:val="20"/>
+          <w:lang w:eastAsia="en-GB"/>
+        </w:rPr>
+        <w:t xml:space="preserve">The significant causes that differentiate the performance of the IR and RDBMS implementations are the join algorithms employed and the hardware cache utilization. The differences in join algorithms and the cache access method that makes IR queries faster were identified precisely. First, the multi-predicate merge join of the IR engine is different from the standard merge join, and the index nested-loop join algorithms. Second, the study of the utilization of cache in the multi-predicate merge join, standard merge join, and index-nested loop joins has been done, identifying more precisely the differences in the algorithms. </w:t>
+      </w:r>
+    </w:p>
+    <w:p>
+      <w:pPr>
+        <w:pStyle w:val="Normal"/>
+        <w:spacing w:beforeAutospacing="1" w:afterAutospacing="1"/>
+        <w:rPr>
+          <w:rFonts w:ascii="Arial" w:hAnsi="Arial" w:eastAsia="Times New Roman" w:cs="Arial"/>
+          <w:color w:val="0A0A0A"/>
+          <w:sz w:val="20"/>
+          <w:szCs w:val="20"/>
+          <w:lang w:eastAsia="en-GB"/>
+        </w:rPr>
+      </w:pPr>
+      <w:r>
+        <w:rPr>
+          <w:rFonts w:eastAsia="Times New Roman" w:cs="Arial" w:ascii="Arial" w:hAnsi="Arial"/>
+          <w:color w:val="0A0A0A"/>
+          <w:sz w:val="20"/>
+          <w:szCs w:val="20"/>
+          <w:lang w:eastAsia="en-GB"/>
+        </w:rPr>
+        <w:t>Text was corrected.</w:t>
       </w:r>
     </w:p>
     <w:p>

</xml_diff>